<commit_message>
Změny v dokumentaci, přidání
</commit_message>
<xml_diff>
--- a/sablona.docx
+++ b/sablona.docx
@@ -1,6 +1,6 @@
 
 <file path=word/document.xml><?xml version="1.0" encoding="utf-8"?>
-<w:document xmlns:wpc="http://schemas.microsoft.com/office/word/2010/wordprocessingCanvas" xmlns:cx="http://schemas.microsoft.com/office/drawing/2014/chartex" xmlns:cx1="http://schemas.microsoft.com/office/drawing/2015/9/8/chartex" xmlns:cx2="http://schemas.microsoft.com/office/drawing/2015/10/21/chartex" xmlns:cx3="http://schemas.microsoft.com/office/drawing/2016/5/9/chartex" xmlns:cx4="http://schemas.microsoft.com/office/drawing/2016/5/10/chartex" xmlns:cx5="http://schemas.microsoft.com/office/drawing/2016/5/11/chartex" xmlns:cx6="http://schemas.microsoft.com/office/drawing/2016/5/12/chartex" xmlns:cx7="http://schemas.microsoft.com/office/drawing/2016/5/13/chartex" xmlns:cx8="http://schemas.microsoft.com/office/drawing/2016/5/14/chartex" xmlns:mc="http://schemas.openxmlformats.org/markup-compatibility/2006" xmlns:aink="http://schemas.microsoft.com/office/drawing/2016/ink" xmlns:am3d="http://schemas.microsoft.com/office/drawing/2017/model3d" xmlns:o="urn:schemas-microsoft-com:office:office" xmlns:oel="http://schemas.microsoft.com/office/2019/extlst" xmlns:r="http://schemas.openxmlformats.org/officeDocument/2006/relationships" xmlns:m="http://schemas.openxmlformats.org/officeDocument/2006/math" xmlns:v="urn:schemas-microsoft-com:vml" xmlns:wp14="http://schemas.microsoft.com/office/word/2010/wordprocessingDrawing" xmlns:wp="http://schemas.openxmlformats.org/drawingml/2006/wordprocessingDrawing" xmlns:w10="urn:schemas-microsoft-com:office:word" xmlns:w="http://schemas.openxmlformats.org/wordprocessingml/2006/main" xmlns:w14="http://schemas.microsoft.com/office/word/2010/wordml" xmlns:w15="http://schemas.microsoft.com/office/word/2012/wordml" xmlns:w16cex="http://schemas.microsoft.com/office/word/2018/wordml/cex" xmlns:w16cid="http://schemas.microsoft.com/office/word/2016/wordml/cid" xmlns:w16="http://schemas.microsoft.com/office/word/2018/wordml" xmlns:w16du="http://schemas.microsoft.com/office/word/2023/wordml/word16du" xmlns:w16sdtdh="http://schemas.microsoft.com/office/word/2020/wordml/sdtdatahash" xmlns:w16se="http://schemas.microsoft.com/office/word/2015/wordml/symex" xmlns:wpg="http://schemas.microsoft.com/office/word/2010/wordprocessingGroup" xmlns:wpi="http://schemas.microsoft.com/office/word/2010/wordprocessingInk" xmlns:wne="http://schemas.microsoft.com/office/word/2006/wordml" xmlns:wps="http://schemas.microsoft.com/office/word/2010/wordprocessingShape" mc:Ignorable="w14 w15 w16se w16cid w16 w16cex w16sdtdh w16du wp14">
+<w:document xmlns:wpc="http://schemas.microsoft.com/office/word/2010/wordprocessingCanvas" xmlns:cx="http://schemas.microsoft.com/office/drawing/2014/chartex" xmlns:cx1="http://schemas.microsoft.com/office/drawing/2015/9/8/chartex" xmlns:cx2="http://schemas.microsoft.com/office/drawing/2015/10/21/chartex" xmlns:cx3="http://schemas.microsoft.com/office/drawing/2016/5/9/chartex" xmlns:cx4="http://schemas.microsoft.com/office/drawing/2016/5/10/chartex" xmlns:cx5="http://schemas.microsoft.com/office/drawing/2016/5/11/chartex" xmlns:cx6="http://schemas.microsoft.com/office/drawing/2016/5/12/chartex" xmlns:cx7="http://schemas.microsoft.com/office/drawing/2016/5/13/chartex" xmlns:cx8="http://schemas.microsoft.com/office/drawing/2016/5/14/chartex" xmlns:mc="http://schemas.openxmlformats.org/markup-compatibility/2006" xmlns:aink="http://schemas.microsoft.com/office/drawing/2016/ink" xmlns:am3d="http://schemas.microsoft.com/office/drawing/2017/model3d" xmlns:o="urn:schemas-microsoft-com:office:office" xmlns:oel="http://schemas.microsoft.com/office/2019/extlst" xmlns:r="http://schemas.openxmlformats.org/officeDocument/2006/relationships" xmlns:m="http://schemas.openxmlformats.org/officeDocument/2006/math" xmlns:v="urn:schemas-microsoft-com:vml" xmlns:wp14="http://schemas.microsoft.com/office/word/2010/wordprocessingDrawing" xmlns:wp="http://schemas.openxmlformats.org/drawingml/2006/wordprocessingDrawing" xmlns:w10="urn:schemas-microsoft-com:office:word" xmlns:w="http://schemas.openxmlformats.org/wordprocessingml/2006/main" xmlns:w14="http://schemas.microsoft.com/office/word/2010/wordml" xmlns:w15="http://schemas.microsoft.com/office/word/2012/wordml" xmlns:w16cex="http://schemas.microsoft.com/office/word/2018/wordml/cex" xmlns:w16cid="http://schemas.microsoft.com/office/word/2016/wordml/cid" xmlns:w16="http://schemas.microsoft.com/office/word/2018/wordml" xmlns:w16sdtdh="http://schemas.microsoft.com/office/word/2020/wordml/sdtdatahash" xmlns:w16se="http://schemas.microsoft.com/office/word/2015/wordml/symex" xmlns:wpg="http://schemas.microsoft.com/office/word/2010/wordprocessingGroup" xmlns:wpi="http://schemas.microsoft.com/office/word/2010/wordprocessingInk" xmlns:wne="http://schemas.microsoft.com/office/word/2006/wordml" xmlns:wps="http://schemas.microsoft.com/office/word/2010/wordprocessingShape" mc:Ignorable="w14 w15 w16se w16cid w16 w16cex w16sdtdh wp14">
   <w:body>
     <w:p>
       <w:pPr>
@@ -66,7 +66,7 @@
           <w:sz w:val="56"/>
           <w:szCs w:val="56"/>
         </w:rPr>
-        <w:t>Téma projektu</w:t>
+        <w:t>Správa lezeckých cest</w:t>
       </w:r>
     </w:p>
     <w:p>
@@ -131,35 +131,65 @@
     </w:p>
     <w:p>
       <w:pPr>
+        <w:spacing w:before="1"/>
         <w:rPr>
-          <w:rFonts w:ascii="Calibri" w:hAnsi="Calibri" w:cs="Calibri"/>
+          <w:sz w:val="32"/>
+        </w:rPr>
+      </w:pPr>
+      <w:r>
+        <w:rPr>
+          <w:sz w:val="32"/>
+        </w:rPr>
+        <w:t>Patrik Pacák</w:t>
+      </w:r>
+      <w:r>
+        <w:rPr>
+          <w:sz w:val="32"/>
+        </w:rPr>
+        <w:t xml:space="preserve"> </w:t>
+      </w:r>
+      <w:r>
+        <w:rPr>
+          <w:sz w:val="32"/>
+        </w:rPr>
+        <w:t>(p_pacak@utb.cz</w:t>
+      </w:r>
+      <w:r>
+        <w:rPr>
+          <w:sz w:val="32"/>
+        </w:rPr>
+        <w:t xml:space="preserve">) </w:t>
+      </w:r>
+      <w:r>
+        <w:rPr>
+          <w:sz w:val="32"/>
+        </w:rPr>
+        <w:br/>
+      </w:r>
+      <w:r>
+        <w:rPr>
+          <w:sz w:val="32"/>
+        </w:rPr>
+        <w:t>Michal Těšík</w:t>
+      </w:r>
+      <w:r>
+        <w:rPr>
+          <w:sz w:val="32"/>
+        </w:rPr>
+        <w:t xml:space="preserve"> (</w:t>
+      </w:r>
+      <w:r>
+        <w:rPr>
           <w:sz w:val="32"/>
           <w:szCs w:val="32"/>
         </w:rPr>
-      </w:pPr>
+        <w:t>m1_tesik@utb.cz</w:t>
+      </w:r>
       <w:r>
         <w:rPr>
-          <w:rFonts w:ascii="Calibri" w:hAnsi="Calibri" w:cs="Calibri"/>
           <w:sz w:val="32"/>
-          <w:szCs w:val="32"/>
         </w:rPr>
-        <w:t>Auto</w:t>
-      </w:r>
-      <w:r>
-        <w:rPr>
-          <w:rFonts w:ascii="Calibri" w:hAnsi="Calibri" w:cs="Calibri"/>
-          <w:sz w:val="32"/>
-          <w:szCs w:val="32"/>
-        </w:rPr>
-        <w:t>ři</w:t>
-      </w:r>
-      <w:r>
-        <w:rPr>
-          <w:rFonts w:ascii="Calibri" w:hAnsi="Calibri" w:cs="Calibri"/>
-          <w:sz w:val="32"/>
-          <w:szCs w:val="32"/>
-        </w:rPr>
-        <w:t xml:space="preserve"> (jméno, email)</w:t>
+        <w:t xml:space="preserve">)   </w:t>
       </w:r>
     </w:p>
     <w:p>
@@ -261,6 +291,14 @@
         </w:rPr>
         <w:t>Verze dokumentu:</w:t>
       </w:r>
+      <w:r>
+        <w:rPr>
+          <w:rFonts w:ascii="Calibri" w:hAnsi="Calibri" w:cs="Calibri"/>
+          <w:sz w:val="32"/>
+          <w:szCs w:val="32"/>
+        </w:rPr>
+        <w:t xml:space="preserve"> 3</w:t>
+      </w:r>
     </w:p>
     <w:p>
       <w:pPr>
@@ -277,7 +315,23 @@
           <w:sz w:val="32"/>
           <w:szCs w:val="32"/>
         </w:rPr>
-        <w:t xml:space="preserve">Datum poslední změny: </w:t>
+        <w:t>Datum poslední změny:</w:t>
+      </w:r>
+      <w:r>
+        <w:rPr>
+          <w:rFonts w:ascii="Calibri" w:hAnsi="Calibri" w:cs="Calibri"/>
+          <w:sz w:val="32"/>
+          <w:szCs w:val="32"/>
+        </w:rPr>
+        <w:t xml:space="preserve"> 24. 4. 2024</w:t>
+      </w:r>
+      <w:r>
+        <w:rPr>
+          <w:rFonts w:ascii="Calibri" w:hAnsi="Calibri" w:cs="Calibri"/>
+          <w:sz w:val="32"/>
+          <w:szCs w:val="32"/>
+        </w:rPr>
+        <w:t xml:space="preserve"> </w:t>
       </w:r>
     </w:p>
     <w:p>
@@ -439,6 +493,12 @@
                 <w:rFonts w:ascii="Calibri" w:hAnsi="Calibri" w:cs="Calibri"/>
               </w:rPr>
             </w:pPr>
+            <w:r>
+              <w:rPr>
+                <w:rFonts w:ascii="Calibri" w:hAnsi="Calibri" w:cs="Calibri"/>
+              </w:rPr>
+              <w:t>1</w:t>
+            </w:r>
           </w:p>
         </w:tc>
         <w:tc>
@@ -453,6 +513,12 @@
                 <w:rFonts w:ascii="Calibri" w:hAnsi="Calibri" w:cs="Calibri"/>
               </w:rPr>
             </w:pPr>
+            <w:r>
+              <w:rPr>
+                <w:rFonts w:ascii="Calibri" w:hAnsi="Calibri" w:cs="Calibri"/>
+              </w:rPr>
+              <w:t>14.4.2024</w:t>
+            </w:r>
           </w:p>
         </w:tc>
         <w:tc>
@@ -481,6 +547,12 @@
                 <w:rFonts w:ascii="Calibri" w:hAnsi="Calibri" w:cs="Calibri"/>
               </w:rPr>
             </w:pPr>
+            <w:r>
+              <w:rPr>
+                <w:rFonts w:ascii="Calibri" w:hAnsi="Calibri" w:cs="Calibri"/>
+              </w:rPr>
+              <w:t>0,2</w:t>
+            </w:r>
           </w:p>
         </w:tc>
       </w:tr>
@@ -497,6 +569,12 @@
                 <w:rFonts w:ascii="Calibri" w:hAnsi="Calibri" w:cs="Calibri"/>
               </w:rPr>
             </w:pPr>
+            <w:r>
+              <w:rPr>
+                <w:rFonts w:ascii="Calibri" w:hAnsi="Calibri" w:cs="Calibri"/>
+              </w:rPr>
+              <w:t>2</w:t>
+            </w:r>
           </w:p>
         </w:tc>
         <w:tc>
@@ -511,6 +589,12 @@
                 <w:rFonts w:ascii="Calibri" w:hAnsi="Calibri" w:cs="Calibri"/>
               </w:rPr>
             </w:pPr>
+            <w:r>
+              <w:rPr>
+                <w:rFonts w:ascii="Calibri" w:hAnsi="Calibri" w:cs="Calibri"/>
+              </w:rPr>
+              <w:t>17.4.2024</w:t>
+            </w:r>
           </w:p>
         </w:tc>
         <w:tc>
@@ -558,6 +642,12 @@
                 <w:rFonts w:ascii="Calibri" w:hAnsi="Calibri" w:cs="Calibri"/>
               </w:rPr>
             </w:pPr>
+            <w:r>
+              <w:rPr>
+                <w:rFonts w:ascii="Calibri" w:hAnsi="Calibri" w:cs="Calibri"/>
+              </w:rPr>
+              <w:t>3</w:t>
+            </w:r>
           </w:p>
         </w:tc>
         <w:tc>
@@ -572,6 +662,12 @@
                 <w:rFonts w:ascii="Calibri" w:hAnsi="Calibri" w:cs="Calibri"/>
               </w:rPr>
             </w:pPr>
+            <w:r>
+              <w:rPr>
+                <w:rFonts w:ascii="Calibri" w:hAnsi="Calibri" w:cs="Calibri"/>
+              </w:rPr>
+              <w:t>24.4.2024</w:t>
+            </w:r>
           </w:p>
         </w:tc>
         <w:tc>
@@ -3095,6 +3191,65 @@
     </w:p>
     <w:p>
       <w:pPr>
+        <w:pStyle w:val="Odstavecseseznamem"/>
+      </w:pPr>
+      <w:r>
+        <w:rPr>
+          <w:noProof/>
+        </w:rPr>
+        <w:lastRenderedPageBreak/>
+        <w:drawing>
+          <wp:inline distT="0" distB="0" distL="0" distR="0" wp14:anchorId="30E8303D" wp14:editId="7B3EAE7B">
+            <wp:extent cx="4752975" cy="3981450"/>
+            <wp:effectExtent l="0" t="0" r="9525" b="0"/>
+            <wp:docPr id="11467535" name="Obrázek 1"/>
+            <wp:cNvGraphicFramePr>
+              <a:graphicFrameLocks xmlns:a="http://schemas.openxmlformats.org/drawingml/2006/main" noChangeAspect="1"/>
+            </wp:cNvGraphicFramePr>
+            <a:graphic xmlns:a="http://schemas.openxmlformats.org/drawingml/2006/main">
+              <a:graphicData uri="http://schemas.openxmlformats.org/drawingml/2006/picture">
+                <pic:pic xmlns:pic="http://schemas.openxmlformats.org/drawingml/2006/picture">
+                  <pic:nvPicPr>
+                    <pic:cNvPr id="0" name="Picture 1"/>
+                    <pic:cNvPicPr>
+                      <a:picLocks noChangeAspect="1" noChangeArrowheads="1"/>
+                    </pic:cNvPicPr>
+                  </pic:nvPicPr>
+                  <pic:blipFill>
+                    <a:blip r:embed="rId10">
+                      <a:extLst>
+                        <a:ext uri="{28A0092B-C50C-407E-A947-70E740481C1C}">
+                          <a14:useLocalDpi xmlns:a14="http://schemas.microsoft.com/office/drawing/2010/main" val="0"/>
+                        </a:ext>
+                      </a:extLst>
+                    </a:blip>
+                    <a:srcRect/>
+                    <a:stretch>
+                      <a:fillRect/>
+                    </a:stretch>
+                  </pic:blipFill>
+                  <pic:spPr bwMode="auto">
+                    <a:xfrm>
+                      <a:off x="0" y="0"/>
+                      <a:ext cx="4752975" cy="3981450"/>
+                    </a:xfrm>
+                    <a:prstGeom prst="rect">
+                      <a:avLst/>
+                    </a:prstGeom>
+                    <a:noFill/>
+                    <a:ln>
+                      <a:noFill/>
+                    </a:ln>
+                  </pic:spPr>
+                </pic:pic>
+              </a:graphicData>
+            </a:graphic>
+          </wp:inline>
+        </w:drawing>
+      </w:r>
+    </w:p>
+    <w:p>
+      <w:pPr>
         <w:pStyle w:val="Nadpis2"/>
         <w:numPr>
           <w:ilvl w:val="0"/>
@@ -3276,7 +3431,6 @@
         </w:numPr>
       </w:pPr>
       <w:r>
-        <w:lastRenderedPageBreak/>
         <w:t>ID a</w:t>
       </w:r>
       <w:r>
@@ -3305,6 +3459,14 @@
       </w:r>
       <w:r>
         <w:t xml:space="preserve">  </w:t>
+      </w:r>
+    </w:p>
+    <w:p>
+      <w:pPr>
+        <w:ind w:left="360"/>
+      </w:pPr>
+      <w:r>
+        <w:br w:type="column"/>
       </w:r>
     </w:p>
     <w:p/>
@@ -3350,10 +3512,7 @@
         <w:t xml:space="preserve">: </w:t>
       </w:r>
       <w:r>
-        <w:t xml:space="preserve">Šablona pro </w:t>
-      </w:r>
-      <w:r>
-        <w:t>primární scénář (hlavní tok)</w:t>
+        <w:t>Vytvoření a potvrzení přidání nové cesty</w:t>
       </w:r>
     </w:p>
     <w:tbl>
@@ -3384,6 +3543,9 @@
             <w:r>
               <w:t>:</w:t>
             </w:r>
+            <w:r>
+              <w:t xml:space="preserve"> Přidání cesty</w:t>
+            </w:r>
           </w:p>
         </w:tc>
       </w:tr>
@@ -3434,7 +3596,10 @@
           </w:p>
           <w:p>
             <w:r>
-              <w:t>Zachycení ukázkového případu užití</w:t>
+              <w:t>Přihlášený uživatel podá požadavek na přidání cesty</w:t>
+            </w:r>
+            <w:r>
+              <w:t xml:space="preserve"> a požadavek je splněn</w:t>
             </w:r>
           </w:p>
         </w:tc>
@@ -3464,7 +3629,7 @@
           </w:p>
           <w:p>
             <w:r>
-              <w:t>Aktér A</w:t>
+              <w:t>Přihlášený uživatel</w:t>
             </w:r>
           </w:p>
         </w:tc>
@@ -3485,7 +3650,7 @@
           </w:p>
           <w:p>
             <w:r>
-              <w:t>Nejsou</w:t>
+              <w:t>Správce systému</w:t>
             </w:r>
           </w:p>
         </w:tc>
@@ -3507,7 +3672,7 @@
           </w:p>
           <w:p>
             <w:r>
-              <w:t>Podmínka, která musí být splněna před spuštěním případu užití.</w:t>
+              <w:t>Uživatel musí být přihlášen</w:t>
             </w:r>
           </w:p>
         </w:tc>
@@ -3529,7 +3694,10 @@
           </w:p>
           <w:p>
             <w:r>
-              <w:t>Podmínka, která musí být splněna po provedení scénáře.</w:t>
+              <w:t xml:space="preserve">Požadavek na přidání cesty </w:t>
+            </w:r>
+            <w:r>
+              <w:t>byl schválen a systém přidal cestu</w:t>
             </w:r>
           </w:p>
         </w:tc>
@@ -3624,6 +3792,9 @@
             <w:pPr>
               <w:jc w:val="both"/>
             </w:pPr>
+            <w:r>
+              <w:t>Přihlášený uživatel</w:t>
+            </w:r>
           </w:p>
         </w:tc>
         <w:tc>
@@ -3634,6 +3805,12 @@
             <w:pPr>
               <w:jc w:val="both"/>
             </w:pPr>
+            <w:r>
+              <w:t xml:space="preserve">Uživatel </w:t>
+            </w:r>
+            <w:r>
+              <w:t>si přeje vytvořit požadavek na přidání cesty</w:t>
+            </w:r>
           </w:p>
         </w:tc>
       </w:tr>
@@ -3664,6 +3841,9 @@
             <w:pPr>
               <w:jc w:val="both"/>
             </w:pPr>
+            <w:r>
+              <w:t>Systém</w:t>
+            </w:r>
           </w:p>
         </w:tc>
         <w:tc>
@@ -3674,6 +3854,9 @@
             <w:pPr>
               <w:jc w:val="both"/>
             </w:pPr>
+            <w:r>
+              <w:t>Systém zkontroluje, že uživatel je přihlášen</w:t>
+            </w:r>
           </w:p>
         </w:tc>
       </w:tr>
@@ -3704,6 +3887,9 @@
             <w:pPr>
               <w:jc w:val="both"/>
             </w:pPr>
+            <w:r>
+              <w:t>Systém</w:t>
+            </w:r>
           </w:p>
         </w:tc>
         <w:tc>
@@ -3714,6 +3900,331 @@
             <w:pPr>
               <w:jc w:val="both"/>
             </w:pPr>
+            <w:r>
+              <w:t>Systém hlásí že uživatel je přihlášen</w:t>
+            </w:r>
+          </w:p>
+        </w:tc>
+      </w:tr>
+      <w:tr>
+        <w:trPr>
+          <w:cantSplit/>
+          <w:trHeight w:val="386"/>
+          <w:jc w:val="center"/>
+        </w:trPr>
+        <w:tc>
+          <w:tcPr>
+            <w:tcW w:w="835" w:type="pct"/>
+          </w:tcPr>
+          <w:p>
+            <w:pPr>
+              <w:jc w:val="both"/>
+            </w:pPr>
+            <w:r>
+              <w:t>4</w:t>
+            </w:r>
+          </w:p>
+        </w:tc>
+        <w:tc>
+          <w:tcPr>
+            <w:tcW w:w="898" w:type="pct"/>
+          </w:tcPr>
+          <w:p>
+            <w:pPr>
+              <w:jc w:val="both"/>
+            </w:pPr>
+            <w:r>
+              <w:t xml:space="preserve">Přihlášený uživatel </w:t>
+            </w:r>
+          </w:p>
+        </w:tc>
+        <w:tc>
+          <w:tcPr>
+            <w:tcW w:w="0" w:type="auto"/>
+          </w:tcPr>
+          <w:p>
+            <w:pPr>
+              <w:jc w:val="both"/>
+            </w:pPr>
+            <w:r>
+              <w:t>Uživatel vyplní formulář o přidání cesty</w:t>
+            </w:r>
+          </w:p>
+        </w:tc>
+      </w:tr>
+      <w:tr>
+        <w:trPr>
+          <w:cantSplit/>
+          <w:trHeight w:val="386"/>
+          <w:jc w:val="center"/>
+        </w:trPr>
+        <w:tc>
+          <w:tcPr>
+            <w:tcW w:w="835" w:type="pct"/>
+          </w:tcPr>
+          <w:p>
+            <w:pPr>
+              <w:jc w:val="both"/>
+            </w:pPr>
+            <w:r>
+              <w:t>5</w:t>
+            </w:r>
+          </w:p>
+        </w:tc>
+        <w:tc>
+          <w:tcPr>
+            <w:tcW w:w="898" w:type="pct"/>
+          </w:tcPr>
+          <w:p>
+            <w:pPr>
+              <w:jc w:val="both"/>
+            </w:pPr>
+            <w:r>
+              <w:t>Systém</w:t>
+            </w:r>
+          </w:p>
+        </w:tc>
+        <w:tc>
+          <w:tcPr>
+            <w:tcW w:w="0" w:type="auto"/>
+          </w:tcPr>
+          <w:p>
+            <w:pPr>
+              <w:jc w:val="both"/>
+            </w:pPr>
+            <w:r>
+              <w:t>Systém předá vyplněný formulář správci systému</w:t>
+            </w:r>
+          </w:p>
+        </w:tc>
+      </w:tr>
+      <w:tr>
+        <w:trPr>
+          <w:cantSplit/>
+          <w:trHeight w:val="386"/>
+          <w:jc w:val="center"/>
+        </w:trPr>
+        <w:tc>
+          <w:tcPr>
+            <w:tcW w:w="835" w:type="pct"/>
+          </w:tcPr>
+          <w:p>
+            <w:pPr>
+              <w:jc w:val="both"/>
+            </w:pPr>
+            <w:r>
+              <w:t>6</w:t>
+            </w:r>
+          </w:p>
+        </w:tc>
+        <w:tc>
+          <w:tcPr>
+            <w:tcW w:w="898" w:type="pct"/>
+          </w:tcPr>
+          <w:p>
+            <w:pPr>
+              <w:jc w:val="both"/>
+            </w:pPr>
+            <w:r>
+              <w:t xml:space="preserve">Správce systému </w:t>
+            </w:r>
+          </w:p>
+        </w:tc>
+        <w:tc>
+          <w:tcPr>
+            <w:tcW w:w="0" w:type="auto"/>
+          </w:tcPr>
+          <w:p>
+            <w:pPr>
+              <w:jc w:val="both"/>
+            </w:pPr>
+            <w:r>
+              <w:t>Správce zkontroluje vyplněný formulář. Pokud vše odpovídá, správce požadavek potvrdí a předá tuto informaci systému</w:t>
+            </w:r>
+          </w:p>
+        </w:tc>
+      </w:tr>
+      <w:tr>
+        <w:trPr>
+          <w:cantSplit/>
+          <w:trHeight w:val="386"/>
+          <w:jc w:val="center"/>
+        </w:trPr>
+        <w:tc>
+          <w:tcPr>
+            <w:tcW w:w="835" w:type="pct"/>
+          </w:tcPr>
+          <w:p>
+            <w:pPr>
+              <w:jc w:val="both"/>
+            </w:pPr>
+            <w:r>
+              <w:t>7</w:t>
+            </w:r>
+          </w:p>
+        </w:tc>
+        <w:tc>
+          <w:tcPr>
+            <w:tcW w:w="898" w:type="pct"/>
+          </w:tcPr>
+          <w:p>
+            <w:pPr>
+              <w:jc w:val="both"/>
+            </w:pPr>
+            <w:r>
+              <w:t>Systém</w:t>
+            </w:r>
+          </w:p>
+        </w:tc>
+        <w:tc>
+          <w:tcPr>
+            <w:tcW w:w="0" w:type="auto"/>
+          </w:tcPr>
+          <w:p>
+            <w:pPr>
+              <w:jc w:val="both"/>
+            </w:pPr>
+            <w:r>
+              <w:t>Systém</w:t>
+            </w:r>
+            <w:r>
+              <w:t xml:space="preserve"> </w:t>
+            </w:r>
+            <w:proofErr w:type="gramStart"/>
+            <w:r>
+              <w:t>obdrží</w:t>
+            </w:r>
+            <w:proofErr w:type="gramEnd"/>
+            <w:r>
+              <w:t xml:space="preserve"> informaci o potvrzení požadavku </w:t>
+            </w:r>
+            <w:r>
+              <w:t>a dle této informace cestu přidá</w:t>
+            </w:r>
+          </w:p>
+        </w:tc>
+      </w:tr>
+      <w:tr>
+        <w:trPr>
+          <w:cantSplit/>
+          <w:trHeight w:val="386"/>
+          <w:jc w:val="center"/>
+        </w:trPr>
+        <w:tc>
+          <w:tcPr>
+            <w:tcW w:w="835" w:type="pct"/>
+          </w:tcPr>
+          <w:p>
+            <w:pPr>
+              <w:jc w:val="both"/>
+            </w:pPr>
+            <w:r>
+              <w:t>8</w:t>
+            </w:r>
+          </w:p>
+        </w:tc>
+        <w:tc>
+          <w:tcPr>
+            <w:tcW w:w="898" w:type="pct"/>
+          </w:tcPr>
+          <w:p>
+            <w:pPr>
+              <w:jc w:val="both"/>
+            </w:pPr>
+            <w:r>
+              <w:t>Systém</w:t>
+            </w:r>
+          </w:p>
+        </w:tc>
+        <w:tc>
+          <w:tcPr>
+            <w:tcW w:w="0" w:type="auto"/>
+          </w:tcPr>
+          <w:p>
+            <w:pPr>
+              <w:jc w:val="both"/>
+            </w:pPr>
+            <w:r>
+              <w:t>Systém odešle odpověď o potvrzení</w:t>
+            </w:r>
+            <w:r>
+              <w:t xml:space="preserve"> přidání</w:t>
+            </w:r>
+            <w:r>
+              <w:t xml:space="preserve"> cesty přihlášenému uživateli</w:t>
+            </w:r>
+          </w:p>
+        </w:tc>
+      </w:tr>
+    </w:tbl>
+    <w:p/>
+    <w:p>
+      <w:pPr>
+        <w:pStyle w:val="Titulek"/>
+        <w:jc w:val="center"/>
+      </w:pPr>
+      <w:r>
+        <w:br w:type="column"/>
+      </w:r>
+      <w:r>
+        <w:lastRenderedPageBreak/>
+        <w:t xml:space="preserve">Tabulka </w:t>
+      </w:r>
+      <w:r>
+        <w:rPr>
+          <w:noProof/>
+        </w:rPr>
+        <w:t>2</w:t>
+      </w:r>
+      <w:r>
+        <w:t>:</w:t>
+      </w:r>
+      <w:r>
+        <w:t xml:space="preserve"> Vytvoření a</w:t>
+      </w:r>
+      <w:r>
+        <w:t xml:space="preserve"> </w:t>
+      </w:r>
+      <w:r>
+        <w:t>zamítnutí přidání cesty</w:t>
+      </w:r>
+    </w:p>
+    <w:tbl>
+      <w:tblPr>
+        <w:tblStyle w:val="Mkatabulky"/>
+        <w:tblW w:w="4750" w:type="pct"/>
+        <w:jc w:val="center"/>
+        <w:tblLook w:val="04A0" w:firstRow="1" w:lastRow="0" w:firstColumn="1" w:lastColumn="0" w:noHBand="0" w:noVBand="1"/>
+      </w:tblPr>
+      <w:tblGrid>
+        <w:gridCol w:w="661"/>
+        <w:gridCol w:w="1754"/>
+        <w:gridCol w:w="6188"/>
+      </w:tblGrid>
+      <w:tr>
+        <w:trPr>
+          <w:jc w:val="center"/>
+        </w:trPr>
+        <w:tc>
+          <w:tcPr>
+            <w:tcW w:w="0" w:type="auto"/>
+            <w:gridSpan w:val="3"/>
+          </w:tcPr>
+          <w:p>
+            <w:r>
+              <w:t xml:space="preserve">Alternativní </w:t>
+            </w:r>
+            <w:r>
+              <w:t>scénáře:</w:t>
+            </w:r>
+          </w:p>
+          <w:p>
+            <w:r>
+              <w:t>UC001a – Alternativní scénář</w:t>
+            </w:r>
+            <w:r>
+              <w:t xml:space="preserve"> </w:t>
+            </w:r>
           </w:p>
         </w:tc>
       </w:tr>
@@ -3726,7 +4237,16 @@
             <w:tcW w:w="0" w:type="auto"/>
             <w:gridSpan w:val="3"/>
           </w:tcPr>
-          <w:p/>
+          <w:p>
+            <w:r>
+              <w:t>Charakteristika:</w:t>
+            </w:r>
+          </w:p>
+          <w:p>
+            <w:r>
+              <w:t>Přihlášený uživatel podá požadavek na přidání cesty a požadavek je splněn</w:t>
+            </w:r>
+          </w:p>
         </w:tc>
       </w:tr>
       <w:tr>
@@ -3740,18 +4260,438 @@
           </w:tcPr>
           <w:p>
             <w:r>
-              <w:t xml:space="preserve">Alternativní </w:t>
-            </w:r>
-            <w:r>
-              <w:t>scénáře:</w:t>
-            </w:r>
-          </w:p>
-          <w:p>
-            <w:r>
-              <w:t>UC001a – Alternativní scénář</w:t>
-            </w:r>
-            <w:r>
-              <w:t xml:space="preserve"> </w:t>
+              <w:t>Primární</w:t>
+            </w:r>
+            <w:r>
+              <w:t xml:space="preserve"> akté</w:t>
+            </w:r>
+            <w:r>
+              <w:t>r</w:t>
+            </w:r>
+            <w:r>
+              <w:t>:</w:t>
+            </w:r>
+          </w:p>
+          <w:p>
+            <w:r>
+              <w:t>Přihlášený uživatel</w:t>
+            </w:r>
+          </w:p>
+        </w:tc>
+      </w:tr>
+      <w:tr>
+        <w:trPr>
+          <w:jc w:val="center"/>
+        </w:trPr>
+        <w:tc>
+          <w:tcPr>
+            <w:tcW w:w="0" w:type="auto"/>
+            <w:gridSpan w:val="3"/>
+          </w:tcPr>
+          <w:p>
+            <w:r>
+              <w:t>Vedlejší aktéři:</w:t>
+            </w:r>
+          </w:p>
+          <w:p>
+            <w:r>
+              <w:t>Správce systému</w:t>
+            </w:r>
+          </w:p>
+        </w:tc>
+      </w:tr>
+      <w:tr>
+        <w:trPr>
+          <w:jc w:val="center"/>
+        </w:trPr>
+        <w:tc>
+          <w:tcPr>
+            <w:tcW w:w="0" w:type="auto"/>
+            <w:gridSpan w:val="3"/>
+          </w:tcPr>
+          <w:p>
+            <w:r>
+              <w:t>Vstupní podmínky:</w:t>
+            </w:r>
+          </w:p>
+          <w:p>
+            <w:r>
+              <w:t>Uživatel musí být přihlášen</w:t>
+            </w:r>
+          </w:p>
+        </w:tc>
+      </w:tr>
+      <w:tr>
+        <w:trPr>
+          <w:jc w:val="center"/>
+        </w:trPr>
+        <w:tc>
+          <w:tcPr>
+            <w:tcW w:w="0" w:type="auto"/>
+            <w:gridSpan w:val="3"/>
+          </w:tcPr>
+          <w:p>
+            <w:r>
+              <w:t>Výstupní podmínky:</w:t>
+            </w:r>
+          </w:p>
+          <w:p>
+            <w:r>
+              <w:t>Požadavek na přidání cesty byl schválen a systém přidal cestu</w:t>
+            </w:r>
+          </w:p>
+        </w:tc>
+      </w:tr>
+      <w:tr>
+        <w:trPr>
+          <w:jc w:val="center"/>
+        </w:trPr>
+        <w:tc>
+          <w:tcPr>
+            <w:tcW w:w="0" w:type="auto"/>
+            <w:gridSpan w:val="3"/>
+          </w:tcPr>
+          <w:p>
+            <w:r>
+              <w:t>Hlavní scénář:</w:t>
+            </w:r>
+          </w:p>
+        </w:tc>
+      </w:tr>
+      <w:tr>
+        <w:trPr>
+          <w:jc w:val="center"/>
+        </w:trPr>
+        <w:tc>
+          <w:tcPr>
+            <w:tcW w:w="0" w:type="auto"/>
+          </w:tcPr>
+          <w:p>
+            <w:r>
+              <w:t>Krok</w:t>
+            </w:r>
+          </w:p>
+        </w:tc>
+        <w:tc>
+          <w:tcPr>
+            <w:tcW w:w="0" w:type="auto"/>
+          </w:tcPr>
+          <w:p>
+            <w:r>
+              <w:t>Aktér/Systém</w:t>
+            </w:r>
+          </w:p>
+        </w:tc>
+        <w:tc>
+          <w:tcPr>
+            <w:tcW w:w="0" w:type="auto"/>
+          </w:tcPr>
+          <w:p>
+            <w:r>
+              <w:t>Popis</w:t>
+            </w:r>
+          </w:p>
+        </w:tc>
+      </w:tr>
+      <w:tr>
+        <w:trPr>
+          <w:jc w:val="center"/>
+        </w:trPr>
+        <w:tc>
+          <w:tcPr>
+            <w:tcW w:w="0" w:type="auto"/>
+          </w:tcPr>
+          <w:p>
+            <w:r>
+              <w:t>1</w:t>
+            </w:r>
+          </w:p>
+        </w:tc>
+        <w:tc>
+          <w:tcPr>
+            <w:tcW w:w="0" w:type="auto"/>
+          </w:tcPr>
+          <w:p>
+            <w:r>
+              <w:t>Přihlášený uživatel</w:t>
+            </w:r>
+          </w:p>
+        </w:tc>
+        <w:tc>
+          <w:tcPr>
+            <w:tcW w:w="0" w:type="auto"/>
+          </w:tcPr>
+          <w:p>
+            <w:r>
+              <w:t>Uživatel si přeje vytvořit požadavek na přidání cesty</w:t>
+            </w:r>
+          </w:p>
+        </w:tc>
+      </w:tr>
+      <w:tr>
+        <w:trPr>
+          <w:jc w:val="center"/>
+        </w:trPr>
+        <w:tc>
+          <w:tcPr>
+            <w:tcW w:w="0" w:type="auto"/>
+          </w:tcPr>
+          <w:p>
+            <w:r>
+              <w:t>2</w:t>
+            </w:r>
+          </w:p>
+        </w:tc>
+        <w:tc>
+          <w:tcPr>
+            <w:tcW w:w="0" w:type="auto"/>
+          </w:tcPr>
+          <w:p>
+            <w:r>
+              <w:t>Systém</w:t>
+            </w:r>
+          </w:p>
+        </w:tc>
+        <w:tc>
+          <w:tcPr>
+            <w:tcW w:w="0" w:type="auto"/>
+          </w:tcPr>
+          <w:p>
+            <w:r>
+              <w:t>Systém zkontroluje, že uživatel je přihlášen</w:t>
+            </w:r>
+          </w:p>
+        </w:tc>
+      </w:tr>
+      <w:tr>
+        <w:trPr>
+          <w:jc w:val="center"/>
+        </w:trPr>
+        <w:tc>
+          <w:tcPr>
+            <w:tcW w:w="0" w:type="auto"/>
+          </w:tcPr>
+          <w:p>
+            <w:r>
+              <w:t>3</w:t>
+            </w:r>
+          </w:p>
+        </w:tc>
+        <w:tc>
+          <w:tcPr>
+            <w:tcW w:w="0" w:type="auto"/>
+          </w:tcPr>
+          <w:p>
+            <w:r>
+              <w:t>Systém</w:t>
+            </w:r>
+          </w:p>
+        </w:tc>
+        <w:tc>
+          <w:tcPr>
+            <w:tcW w:w="0" w:type="auto"/>
+          </w:tcPr>
+          <w:p>
+            <w:r>
+              <w:t>Systém hlásí že uživatel je přihlášen</w:t>
+            </w:r>
+          </w:p>
+        </w:tc>
+      </w:tr>
+      <w:tr>
+        <w:trPr>
+          <w:jc w:val="center"/>
+        </w:trPr>
+        <w:tc>
+          <w:tcPr>
+            <w:tcW w:w="0" w:type="auto"/>
+          </w:tcPr>
+          <w:p>
+            <w:r>
+              <w:t>4</w:t>
+            </w:r>
+          </w:p>
+        </w:tc>
+        <w:tc>
+          <w:tcPr>
+            <w:tcW w:w="0" w:type="auto"/>
+          </w:tcPr>
+          <w:p>
+            <w:r>
+              <w:t xml:space="preserve">Přihlášený uživatel </w:t>
+            </w:r>
+          </w:p>
+        </w:tc>
+        <w:tc>
+          <w:tcPr>
+            <w:tcW w:w="0" w:type="auto"/>
+          </w:tcPr>
+          <w:p>
+            <w:r>
+              <w:t>Uživatel vyplní formulář o přidání cesty</w:t>
+            </w:r>
+          </w:p>
+        </w:tc>
+      </w:tr>
+      <w:tr>
+        <w:trPr>
+          <w:jc w:val="center"/>
+        </w:trPr>
+        <w:tc>
+          <w:tcPr>
+            <w:tcW w:w="0" w:type="auto"/>
+          </w:tcPr>
+          <w:p>
+            <w:r>
+              <w:t>5</w:t>
+            </w:r>
+          </w:p>
+        </w:tc>
+        <w:tc>
+          <w:tcPr>
+            <w:tcW w:w="0" w:type="auto"/>
+          </w:tcPr>
+          <w:p>
+            <w:r>
+              <w:t>Systém</w:t>
+            </w:r>
+          </w:p>
+        </w:tc>
+        <w:tc>
+          <w:tcPr>
+            <w:tcW w:w="0" w:type="auto"/>
+          </w:tcPr>
+          <w:p>
+            <w:r>
+              <w:t>Systém předá vyplněný formulář správci systému</w:t>
+            </w:r>
+          </w:p>
+        </w:tc>
+      </w:tr>
+      <w:tr>
+        <w:trPr>
+          <w:jc w:val="center"/>
+        </w:trPr>
+        <w:tc>
+          <w:tcPr>
+            <w:tcW w:w="0" w:type="auto"/>
+          </w:tcPr>
+          <w:p>
+            <w:r>
+              <w:t>6</w:t>
+            </w:r>
+          </w:p>
+        </w:tc>
+        <w:tc>
+          <w:tcPr>
+            <w:tcW w:w="0" w:type="auto"/>
+          </w:tcPr>
+          <w:p>
+            <w:r>
+              <w:t xml:space="preserve">Správce systému </w:t>
+            </w:r>
+          </w:p>
+        </w:tc>
+        <w:tc>
+          <w:tcPr>
+            <w:tcW w:w="0" w:type="auto"/>
+          </w:tcPr>
+          <w:p>
+            <w:r>
+              <w:t xml:space="preserve">Správce zkontroluje vyplněný formulář. Pokud </w:t>
+            </w:r>
+            <w:r>
+              <w:t>něco neo</w:t>
+            </w:r>
+            <w:r>
+              <w:t>dpovídá, správce požadavek zamítne a předá tuto informaci systému</w:t>
+            </w:r>
+          </w:p>
+        </w:tc>
+      </w:tr>
+      <w:tr>
+        <w:trPr>
+          <w:jc w:val="center"/>
+        </w:trPr>
+        <w:tc>
+          <w:tcPr>
+            <w:tcW w:w="0" w:type="auto"/>
+          </w:tcPr>
+          <w:p>
+            <w:r>
+              <w:t>7</w:t>
+            </w:r>
+          </w:p>
+        </w:tc>
+        <w:tc>
+          <w:tcPr>
+            <w:tcW w:w="0" w:type="auto"/>
+          </w:tcPr>
+          <w:p>
+            <w:r>
+              <w:t>Systém</w:t>
+            </w:r>
+          </w:p>
+        </w:tc>
+        <w:tc>
+          <w:tcPr>
+            <w:tcW w:w="0" w:type="auto"/>
+          </w:tcPr>
+          <w:p>
+            <w:r>
+              <w:t xml:space="preserve">Systém </w:t>
+            </w:r>
+            <w:proofErr w:type="gramStart"/>
+            <w:r>
+              <w:t>obdrží</w:t>
+            </w:r>
+            <w:proofErr w:type="gramEnd"/>
+            <w:r>
+              <w:t xml:space="preserve"> informaci o zamítnutí požadavku a </w:t>
+            </w:r>
+            <w:r>
+              <w:t>dle této informace cestu nepřidá</w:t>
+            </w:r>
+          </w:p>
+        </w:tc>
+      </w:tr>
+      <w:tr>
+        <w:trPr>
+          <w:jc w:val="center"/>
+        </w:trPr>
+        <w:tc>
+          <w:tcPr>
+            <w:tcW w:w="0" w:type="auto"/>
+          </w:tcPr>
+          <w:p>
+            <w:r>
+              <w:t>8</w:t>
+            </w:r>
+          </w:p>
+        </w:tc>
+        <w:tc>
+          <w:tcPr>
+            <w:tcW w:w="0" w:type="auto"/>
+          </w:tcPr>
+          <w:p>
+            <w:r>
+              <w:t>Systém</w:t>
+            </w:r>
+          </w:p>
+        </w:tc>
+        <w:tc>
+          <w:tcPr>
+            <w:tcW w:w="0" w:type="auto"/>
+          </w:tcPr>
+          <w:p>
+            <w:r>
+              <w:t xml:space="preserve">Systém odešle odpověď o zamítnutí </w:t>
+            </w:r>
+            <w:r>
+              <w:t xml:space="preserve">přidání </w:t>
+            </w:r>
+            <w:r>
+              <w:t>cesty přihlášenému uživateli</w:t>
             </w:r>
           </w:p>
         </w:tc>
@@ -3770,34 +4710,13 @@
         <w:rPr>
           <w:noProof/>
         </w:rPr>
-        <w:fldChar w:fldCharType="begin"/>
-      </w:r>
-      <w:r>
-        <w:rPr>
-          <w:noProof/>
-        </w:rPr>
-        <w:instrText xml:space="preserve"> SEQ Tabulka \* ARABIC </w:instrText>
-      </w:r>
-      <w:r>
-        <w:rPr>
-          <w:noProof/>
-        </w:rPr>
-        <w:fldChar w:fldCharType="separate"/>
-      </w:r>
-      <w:r>
-        <w:rPr>
-          <w:noProof/>
-        </w:rPr>
-        <w:t>2</w:t>
-      </w:r>
-      <w:r>
-        <w:rPr>
-          <w:noProof/>
-        </w:rPr>
-        <w:fldChar w:fldCharType="end"/>
-      </w:r>
-      <w:r>
-        <w:t>: Šablona pro alternativní scénáře</w:t>
+        <w:t>3</w:t>
+      </w:r>
+      <w:r>
+        <w:t xml:space="preserve">: </w:t>
+      </w:r>
+      <w:r>
+        <w:t>Registrace nového uživatele</w:t>
       </w:r>
     </w:p>
     <w:tbl>
@@ -3823,10 +4742,10 @@
           </w:tcPr>
           <w:p>
             <w:r>
-              <w:t>Název – Alternativní</w:t>
-            </w:r>
-            <w:r>
-              <w:t xml:space="preserve"> scénář:</w:t>
+              <w:t>Název</w:t>
+            </w:r>
+            <w:r>
+              <w:t>: Registrace uživatele</w:t>
             </w:r>
           </w:p>
         </w:tc>
@@ -3857,10 +4776,7 @@
               <w:t>00</w:t>
             </w:r>
             <w:r>
-              <w:t>1</w:t>
-            </w:r>
-            <w:r>
-              <w:t>a</w:t>
+              <w:t>2</w:t>
             </w:r>
           </w:p>
         </w:tc>
@@ -3875,19 +4791,18 @@
             <w:gridSpan w:val="3"/>
           </w:tcPr>
           <w:p>
+            <w:pPr>
+              <w:rPr>
+                <w:lang w:val="en-US"/>
+              </w:rPr>
+            </w:pPr>
             <w:r>
               <w:t>Charakteristika:</w:t>
             </w:r>
           </w:p>
           <w:p>
             <w:r>
-              <w:t xml:space="preserve">Zachycení </w:t>
-            </w:r>
-            <w:r>
-              <w:t>alternativního toku</w:t>
-            </w:r>
-            <w:r>
-              <w:t xml:space="preserve"> případu užití</w:t>
+              <w:t>Po skoku do okna registrace je od uživatele vyžádáno zadání registračních údajů.</w:t>
             </w:r>
           </w:p>
         </w:tc>
@@ -3904,10 +4819,71 @@
           </w:tcPr>
           <w:p>
             <w:r>
-              <w:t xml:space="preserve">Alternativní </w:t>
-            </w:r>
-            <w:r>
-              <w:t>scénář:</w:t>
+              <w:t>Aktér:</w:t>
+            </w:r>
+          </w:p>
+          <w:p>
+            <w:r>
+              <w:t>Uživatel</w:t>
+            </w:r>
+          </w:p>
+        </w:tc>
+      </w:tr>
+      <w:tr>
+        <w:trPr>
+          <w:trHeight w:val="291"/>
+          <w:jc w:val="center"/>
+        </w:trPr>
+        <w:tc>
+          <w:tcPr>
+            <w:tcW w:w="0" w:type="auto"/>
+            <w:gridSpan w:val="3"/>
+          </w:tcPr>
+          <w:p>
+            <w:r>
+              <w:t>Vstupní podmínky:</w:t>
+            </w:r>
+          </w:p>
+          <w:p>
+            <w:r>
+              <w:t>Uživatel se nachází na stránce</w:t>
+            </w:r>
+          </w:p>
+        </w:tc>
+      </w:tr>
+      <w:tr>
+        <w:trPr>
+          <w:trHeight w:val="291"/>
+          <w:jc w:val="center"/>
+        </w:trPr>
+        <w:tc>
+          <w:tcPr>
+            <w:tcW w:w="0" w:type="auto"/>
+            <w:gridSpan w:val="3"/>
+          </w:tcPr>
+          <w:p>
+            <w:r>
+              <w:t>Výstupní podmínky:</w:t>
+            </w:r>
+          </w:p>
+          <w:p>
+            <w:r>
+              <w:t>Zadané údaje</w:t>
+            </w:r>
+            <w:r>
+              <w:t xml:space="preserve"> </w:t>
+            </w:r>
+            <w:r>
+              <w:t>(uživatelské jméno, e-mailová adresa, dostatečn</w:t>
+            </w:r>
+            <w:r>
+              <w:t xml:space="preserve">ě silné a dlouhé </w:t>
+            </w:r>
+            <w:r>
+              <w:t>heslo)</w:t>
+            </w:r>
+            <w:r>
+              <w:t xml:space="preserve"> jsou zkontrolovány a z neregistrovaného uživatele se stane registrovaný uživatel</w:t>
             </w:r>
           </w:p>
         </w:tc>
@@ -3923,9 +4899,6 @@
             <w:tcW w:w="835" w:type="pct"/>
           </w:tcPr>
           <w:p>
-            <w:pPr>
-              <w:jc w:val="both"/>
-            </w:pPr>
             <w:r>
               <w:t>Krok</w:t>
             </w:r>
@@ -3936,9 +4909,6 @@
             <w:tcW w:w="898" w:type="pct"/>
           </w:tcPr>
           <w:p>
-            <w:pPr>
-              <w:jc w:val="both"/>
-            </w:pPr>
             <w:r>
               <w:t>Aktér/Systém</w:t>
             </w:r>
@@ -3949,9 +4919,6 @@
             <w:tcW w:w="0" w:type="auto"/>
           </w:tcPr>
           <w:p>
-            <w:pPr>
-              <w:jc w:val="both"/>
-            </w:pPr>
             <w:r>
               <w:t>Popis</w:t>
             </w:r>
@@ -3969,9 +4936,6 @@
             <w:tcW w:w="835" w:type="pct"/>
           </w:tcPr>
           <w:p>
-            <w:pPr>
-              <w:jc w:val="both"/>
-            </w:pPr>
             <w:r>
               <w:t>1</w:t>
             </w:r>
@@ -3982,9 +4946,9 @@
             <w:tcW w:w="898" w:type="pct"/>
           </w:tcPr>
           <w:p>
-            <w:pPr>
-              <w:jc w:val="both"/>
-            </w:pPr>
+            <w:r>
+              <w:t>Uživatel</w:t>
+            </w:r>
           </w:p>
         </w:tc>
         <w:tc>
@@ -3992,9 +4956,9 @@
             <w:tcW w:w="0" w:type="auto"/>
           </w:tcPr>
           <w:p>
-            <w:pPr>
-              <w:jc w:val="both"/>
-            </w:pPr>
+            <w:r>
+              <w:t>Uživatel si zobrazí stránku s registrací.</w:t>
+            </w:r>
           </w:p>
         </w:tc>
       </w:tr>
@@ -4009,9 +4973,6 @@
             <w:tcW w:w="835" w:type="pct"/>
           </w:tcPr>
           <w:p>
-            <w:pPr>
-              <w:jc w:val="both"/>
-            </w:pPr>
             <w:r>
               <w:t>2</w:t>
             </w:r>
@@ -4022,9 +4983,9 @@
             <w:tcW w:w="898" w:type="pct"/>
           </w:tcPr>
           <w:p>
-            <w:pPr>
-              <w:jc w:val="both"/>
-            </w:pPr>
+            <w:r>
+              <w:t>Systém</w:t>
+            </w:r>
           </w:p>
         </w:tc>
         <w:tc>
@@ -4032,9 +4993,12 @@
             <w:tcW w:w="0" w:type="auto"/>
           </w:tcPr>
           <w:p>
-            <w:pPr>
-              <w:jc w:val="both"/>
-            </w:pPr>
+            <w:r>
+              <w:t>Systém zobrazí uživateli stránku</w:t>
+            </w:r>
+            <w:r>
+              <w:t xml:space="preserve"> s registrací</w:t>
+            </w:r>
           </w:p>
         </w:tc>
       </w:tr>
@@ -4049,10 +5013,8 @@
             <w:tcW w:w="835" w:type="pct"/>
           </w:tcPr>
           <w:p>
-            <w:pPr>
-              <w:jc w:val="both"/>
-            </w:pPr>
-            <w:r>
+            <w:r>
+              <w:lastRenderedPageBreak/>
               <w:t>3</w:t>
             </w:r>
           </w:p>
@@ -4062,9 +5024,9 @@
             <w:tcW w:w="898" w:type="pct"/>
           </w:tcPr>
           <w:p>
-            <w:pPr>
-              <w:jc w:val="both"/>
-            </w:pPr>
+            <w:r>
+              <w:t>Uživatel</w:t>
+            </w:r>
           </w:p>
         </w:tc>
         <w:tc>
@@ -4072,9 +5034,163 @@
             <w:tcW w:w="0" w:type="auto"/>
           </w:tcPr>
           <w:p>
-            <w:pPr>
-              <w:jc w:val="both"/>
-            </w:pPr>
+            <w:r>
+              <w:t>Uživatel se registruje na web</w:t>
+            </w:r>
+          </w:p>
+        </w:tc>
+      </w:tr>
+      <w:tr>
+        <w:trPr>
+          <w:cantSplit/>
+          <w:trHeight w:val="386"/>
+          <w:jc w:val="center"/>
+        </w:trPr>
+        <w:tc>
+          <w:tcPr>
+            <w:tcW w:w="835" w:type="pct"/>
+          </w:tcPr>
+          <w:p>
+            <w:r>
+              <w:t>4</w:t>
+            </w:r>
+          </w:p>
+        </w:tc>
+        <w:tc>
+          <w:tcPr>
+            <w:tcW w:w="898" w:type="pct"/>
+          </w:tcPr>
+          <w:p>
+            <w:r>
+              <w:t>Systém</w:t>
+            </w:r>
+          </w:p>
+        </w:tc>
+        <w:tc>
+          <w:tcPr>
+            <w:tcW w:w="0" w:type="auto"/>
+          </w:tcPr>
+          <w:p>
+            <w:r>
+              <w:t>Systém ověří uživatelské údaje.</w:t>
+            </w:r>
+          </w:p>
+        </w:tc>
+      </w:tr>
+      <w:tr>
+        <w:trPr>
+          <w:cantSplit/>
+          <w:trHeight w:val="386"/>
+          <w:jc w:val="center"/>
+        </w:trPr>
+        <w:tc>
+          <w:tcPr>
+            <w:tcW w:w="835" w:type="pct"/>
+          </w:tcPr>
+          <w:p>
+            <w:r>
+              <w:t>5</w:t>
+            </w:r>
+          </w:p>
+        </w:tc>
+        <w:tc>
+          <w:tcPr>
+            <w:tcW w:w="898" w:type="pct"/>
+          </w:tcPr>
+          <w:p>
+            <w:r>
+              <w:t>Systém</w:t>
+            </w:r>
+          </w:p>
+        </w:tc>
+        <w:tc>
+          <w:tcPr>
+            <w:tcW w:w="0" w:type="auto"/>
+          </w:tcPr>
+          <w:p>
+            <w:r>
+              <w:t>Systém registruje uživatele.</w:t>
+            </w:r>
+          </w:p>
+        </w:tc>
+      </w:tr>
+      <w:tr>
+        <w:trPr>
+          <w:cantSplit/>
+          <w:trHeight w:val="386"/>
+          <w:jc w:val="center"/>
+        </w:trPr>
+        <w:tc>
+          <w:tcPr>
+            <w:tcW w:w="835" w:type="pct"/>
+          </w:tcPr>
+          <w:p>
+            <w:r>
+              <w:t>6</w:t>
+            </w:r>
+          </w:p>
+        </w:tc>
+        <w:tc>
+          <w:tcPr>
+            <w:tcW w:w="898" w:type="pct"/>
+          </w:tcPr>
+          <w:p>
+            <w:r>
+              <w:t>Systém</w:t>
+            </w:r>
+          </w:p>
+        </w:tc>
+        <w:tc>
+          <w:tcPr>
+            <w:tcW w:w="0" w:type="auto"/>
+          </w:tcPr>
+          <w:p>
+            <w:r>
+              <w:t xml:space="preserve">Systém schválí </w:t>
+            </w:r>
+            <w:r>
+              <w:t>registrac</w:t>
+            </w:r>
+            <w:r>
+              <w:t>i a uloží uživatelova data do databáze</w:t>
+            </w:r>
+          </w:p>
+        </w:tc>
+      </w:tr>
+      <w:tr>
+        <w:trPr>
+          <w:cantSplit/>
+          <w:trHeight w:val="386"/>
+          <w:jc w:val="center"/>
+        </w:trPr>
+        <w:tc>
+          <w:tcPr>
+            <w:tcW w:w="835" w:type="pct"/>
+          </w:tcPr>
+          <w:p>
+            <w:r>
+              <w:t>7</w:t>
+            </w:r>
+          </w:p>
+        </w:tc>
+        <w:tc>
+          <w:tcPr>
+            <w:tcW w:w="898" w:type="pct"/>
+          </w:tcPr>
+          <w:p>
+            <w:r>
+              <w:t>Systém</w:t>
+            </w:r>
+          </w:p>
+        </w:tc>
+        <w:tc>
+          <w:tcPr>
+            <w:tcW w:w="0" w:type="auto"/>
+          </w:tcPr>
+          <w:p>
+            <w:r>
+              <w:t>Systém automaticky přihlásí nově registrovaného uživatele a z uživatele se stane přihlášený uživatel</w:t>
+            </w:r>
           </w:p>
         </w:tc>
       </w:tr>
@@ -4213,7 +5329,7 @@
                     <pic:cNvPicPr/>
                   </pic:nvPicPr>
                   <pic:blipFill>
-                    <a:blip r:embed="rId10"/>
+                    <a:blip r:embed="rId11"/>
                     <a:stretch>
                       <a:fillRect/>
                     </a:stretch>
@@ -4541,7 +5657,7 @@
                     <pic:cNvPicPr/>
                   </pic:nvPicPr>
                   <pic:blipFill>
-                    <a:blip r:embed="rId11"/>
+                    <a:blip r:embed="rId12"/>
                     <a:stretch>
                       <a:fillRect/>
                     </a:stretch>
@@ -4593,879 +5709,2134 @@
       </w:r>
     </w:p>
     <w:p>
-      <w:pPr>
-        <w:ind w:firstLine="708"/>
+      <w:r>
+        <w:br w:type="column"/>
+      </w:r>
+    </w:p>
+    <w:tbl>
+      <w:tblPr>
+        <w:tblW w:w="0" w:type="auto"/>
+        <w:tblInd w:w="110" w:type="dxa"/>
+        <w:tblBorders>
+          <w:top w:val="single" w:sz="4" w:space="0" w:color="000000"/>
+          <w:left w:val="single" w:sz="4" w:space="0" w:color="000000"/>
+          <w:bottom w:val="single" w:sz="4" w:space="0" w:color="000000"/>
+          <w:right w:val="single" w:sz="4" w:space="0" w:color="000000"/>
+          <w:insideH w:val="single" w:sz="4" w:space="0" w:color="000000"/>
+          <w:insideV w:val="single" w:sz="4" w:space="0" w:color="000000"/>
+        </w:tblBorders>
+        <w:tblLayout w:type="fixed"/>
+        <w:tblCellMar>
+          <w:left w:w="0" w:type="dxa"/>
+          <w:right w:w="0" w:type="dxa"/>
+        </w:tblCellMar>
+        <w:tblLook w:val="01E0" w:firstRow="1" w:lastRow="1" w:firstColumn="1" w:lastColumn="1" w:noHBand="0" w:noVBand="0"/>
+      </w:tblPr>
+      <w:tblGrid>
+        <w:gridCol w:w="1969"/>
+        <w:gridCol w:w="1353"/>
+        <w:gridCol w:w="5608"/>
+      </w:tblGrid>
+      <w:tr>
+        <w:trPr>
+          <w:trHeight w:val="295"/>
+        </w:trPr>
+        <w:tc>
+          <w:tcPr>
+            <w:tcW w:w="8930" w:type="dxa"/>
+            <w:gridSpan w:val="3"/>
+            <w:tcBorders>
+              <w:top w:val="single" w:sz="4" w:space="0" w:color="000000"/>
+              <w:left w:val="single" w:sz="4" w:space="0" w:color="000000"/>
+              <w:bottom w:val="single" w:sz="4" w:space="0" w:color="000000"/>
+              <w:right w:val="single" w:sz="4" w:space="0" w:color="000000"/>
+            </w:tcBorders>
+            <w:hideMark/>
+          </w:tcPr>
+          <w:p>
+            <w:pPr>
+              <w:rPr>
+                <w:lang w:val="en-US"/>
+              </w:rPr>
+            </w:pPr>
+            <w:r>
+              <w:t>Název</w:t>
+            </w:r>
+            <w:r>
+              <w:t>:</w:t>
+            </w:r>
+            <w:r>
+              <w:t xml:space="preserve"> Lezecká cesta</w:t>
+            </w:r>
+          </w:p>
+        </w:tc>
+      </w:tr>
+      <w:tr>
+        <w:trPr>
+          <w:trHeight w:val="585"/>
+        </w:trPr>
+        <w:tc>
+          <w:tcPr>
+            <w:tcW w:w="8930" w:type="dxa"/>
+            <w:gridSpan w:val="3"/>
+            <w:tcBorders>
+              <w:top w:val="single" w:sz="4" w:space="0" w:color="000000"/>
+              <w:left w:val="single" w:sz="4" w:space="0" w:color="000000"/>
+              <w:bottom w:val="single" w:sz="4" w:space="0" w:color="000000"/>
+              <w:right w:val="single" w:sz="4" w:space="0" w:color="000000"/>
+            </w:tcBorders>
+            <w:hideMark/>
+          </w:tcPr>
+          <w:p>
+            <w:r>
+              <w:t>Charakteristika:</w:t>
+            </w:r>
+          </w:p>
+          <w:p>
+            <w:r>
+              <w:t xml:space="preserve">Třída charakterizující </w:t>
+            </w:r>
+            <w:r>
+              <w:t>lezeckou cestu</w:t>
+            </w:r>
+          </w:p>
+        </w:tc>
+      </w:tr>
+      <w:tr>
+        <w:trPr>
+          <w:trHeight w:val="295"/>
+        </w:trPr>
+        <w:tc>
+          <w:tcPr>
+            <w:tcW w:w="8930" w:type="dxa"/>
+            <w:gridSpan w:val="3"/>
+            <w:tcBorders>
+              <w:top w:val="single" w:sz="4" w:space="0" w:color="000000"/>
+              <w:left w:val="single" w:sz="4" w:space="0" w:color="000000"/>
+              <w:bottom w:val="single" w:sz="4" w:space="0" w:color="000000"/>
+              <w:right w:val="single" w:sz="4" w:space="0" w:color="000000"/>
+            </w:tcBorders>
+            <w:hideMark/>
+          </w:tcPr>
+          <w:p>
+            <w:r>
+              <w:t>Atributy</w:t>
+            </w:r>
+          </w:p>
+        </w:tc>
+      </w:tr>
+      <w:tr>
+        <w:trPr>
+          <w:trHeight w:val="385"/>
+        </w:trPr>
+        <w:tc>
+          <w:tcPr>
+            <w:tcW w:w="1969" w:type="dxa"/>
+            <w:tcBorders>
+              <w:top w:val="single" w:sz="4" w:space="0" w:color="000000"/>
+              <w:left w:val="single" w:sz="4" w:space="0" w:color="000000"/>
+              <w:bottom w:val="single" w:sz="4" w:space="0" w:color="000000"/>
+              <w:right w:val="single" w:sz="4" w:space="0" w:color="000000"/>
+            </w:tcBorders>
+            <w:hideMark/>
+          </w:tcPr>
+          <w:p>
+            <w:r>
+              <w:t>ID</w:t>
+            </w:r>
+          </w:p>
+        </w:tc>
+        <w:tc>
+          <w:tcPr>
+            <w:tcW w:w="1353" w:type="dxa"/>
+            <w:tcBorders>
+              <w:top w:val="single" w:sz="4" w:space="0" w:color="000000"/>
+              <w:left w:val="single" w:sz="4" w:space="0" w:color="000000"/>
+              <w:bottom w:val="single" w:sz="4" w:space="0" w:color="000000"/>
+              <w:right w:val="single" w:sz="4" w:space="0" w:color="000000"/>
+            </w:tcBorders>
+            <w:hideMark/>
+          </w:tcPr>
+          <w:p>
+            <w:pPr>
+              <w:jc w:val="center"/>
+            </w:pPr>
+            <w:proofErr w:type="spellStart"/>
+            <w:r>
+              <w:t>Int</w:t>
+            </w:r>
+            <w:proofErr w:type="spellEnd"/>
+            <w:r>
+              <w:t xml:space="preserve"> (primární klíč)</w:t>
+            </w:r>
+          </w:p>
+        </w:tc>
+        <w:tc>
+          <w:tcPr>
+            <w:tcW w:w="5608" w:type="dxa"/>
+            <w:tcBorders>
+              <w:top w:val="single" w:sz="4" w:space="0" w:color="000000"/>
+              <w:left w:val="single" w:sz="4" w:space="0" w:color="000000"/>
+              <w:bottom w:val="single" w:sz="4" w:space="0" w:color="000000"/>
+              <w:right w:val="single" w:sz="4" w:space="0" w:color="000000"/>
+            </w:tcBorders>
+            <w:hideMark/>
+          </w:tcPr>
+          <w:p>
+            <w:r>
+              <w:t xml:space="preserve">Identifikátor </w:t>
+            </w:r>
+            <w:r>
+              <w:t>lezecké cesty</w:t>
+            </w:r>
+          </w:p>
+        </w:tc>
+      </w:tr>
+      <w:tr>
+        <w:trPr>
+          <w:trHeight w:val="385"/>
+        </w:trPr>
+        <w:tc>
+          <w:tcPr>
+            <w:tcW w:w="1969" w:type="dxa"/>
+            <w:tcBorders>
+              <w:top w:val="single" w:sz="4" w:space="0" w:color="000000"/>
+              <w:left w:val="single" w:sz="4" w:space="0" w:color="000000"/>
+              <w:bottom w:val="single" w:sz="4" w:space="0" w:color="000000"/>
+              <w:right w:val="single" w:sz="4" w:space="0" w:color="000000"/>
+            </w:tcBorders>
+          </w:tcPr>
+          <w:p>
+            <w:r>
+              <w:t>Název</w:t>
+            </w:r>
+          </w:p>
+        </w:tc>
+        <w:tc>
+          <w:tcPr>
+            <w:tcW w:w="1353" w:type="dxa"/>
+            <w:tcBorders>
+              <w:top w:val="single" w:sz="4" w:space="0" w:color="000000"/>
+              <w:left w:val="single" w:sz="4" w:space="0" w:color="000000"/>
+              <w:bottom w:val="single" w:sz="4" w:space="0" w:color="000000"/>
+              <w:right w:val="single" w:sz="4" w:space="0" w:color="000000"/>
+            </w:tcBorders>
+          </w:tcPr>
+          <w:p>
+            <w:pPr>
+              <w:jc w:val="center"/>
+            </w:pPr>
+            <w:proofErr w:type="spellStart"/>
+            <w:r>
+              <w:t>Varchar</w:t>
+            </w:r>
+            <w:proofErr w:type="spellEnd"/>
+            <w:r>
+              <w:t xml:space="preserve"> 50</w:t>
+            </w:r>
+          </w:p>
+        </w:tc>
+        <w:tc>
+          <w:tcPr>
+            <w:tcW w:w="5608" w:type="dxa"/>
+            <w:tcBorders>
+              <w:top w:val="single" w:sz="4" w:space="0" w:color="000000"/>
+              <w:left w:val="single" w:sz="4" w:space="0" w:color="000000"/>
+              <w:bottom w:val="single" w:sz="4" w:space="0" w:color="000000"/>
+              <w:right w:val="single" w:sz="4" w:space="0" w:color="000000"/>
+            </w:tcBorders>
+          </w:tcPr>
+          <w:p>
+            <w:r>
+              <w:t>Název cesty</w:t>
+            </w:r>
+          </w:p>
+        </w:tc>
+      </w:tr>
+      <w:tr>
+        <w:trPr>
+          <w:trHeight w:val="385"/>
+        </w:trPr>
+        <w:tc>
+          <w:tcPr>
+            <w:tcW w:w="1969" w:type="dxa"/>
+            <w:tcBorders>
+              <w:top w:val="single" w:sz="4" w:space="0" w:color="000000"/>
+              <w:left w:val="single" w:sz="4" w:space="0" w:color="000000"/>
+              <w:bottom w:val="single" w:sz="4" w:space="0" w:color="000000"/>
+              <w:right w:val="single" w:sz="4" w:space="0" w:color="000000"/>
+            </w:tcBorders>
+          </w:tcPr>
+          <w:p>
+            <w:r>
+              <w:t>Délka</w:t>
+            </w:r>
+          </w:p>
+        </w:tc>
+        <w:tc>
+          <w:tcPr>
+            <w:tcW w:w="1353" w:type="dxa"/>
+            <w:tcBorders>
+              <w:top w:val="single" w:sz="4" w:space="0" w:color="000000"/>
+              <w:left w:val="single" w:sz="4" w:space="0" w:color="000000"/>
+              <w:bottom w:val="single" w:sz="4" w:space="0" w:color="000000"/>
+              <w:right w:val="single" w:sz="4" w:space="0" w:color="000000"/>
+            </w:tcBorders>
+          </w:tcPr>
+          <w:p>
+            <w:pPr>
+              <w:jc w:val="center"/>
+            </w:pPr>
+            <w:proofErr w:type="spellStart"/>
+            <w:r>
+              <w:t>Int</w:t>
+            </w:r>
+            <w:proofErr w:type="spellEnd"/>
+          </w:p>
+        </w:tc>
+        <w:tc>
+          <w:tcPr>
+            <w:tcW w:w="5608" w:type="dxa"/>
+            <w:tcBorders>
+              <w:top w:val="single" w:sz="4" w:space="0" w:color="000000"/>
+              <w:left w:val="single" w:sz="4" w:space="0" w:color="000000"/>
+              <w:bottom w:val="single" w:sz="4" w:space="0" w:color="000000"/>
+              <w:right w:val="single" w:sz="4" w:space="0" w:color="000000"/>
+            </w:tcBorders>
+          </w:tcPr>
+          <w:p>
+            <w:r>
+              <w:t>Délka cesty v metrech</w:t>
+            </w:r>
+          </w:p>
+        </w:tc>
+      </w:tr>
+      <w:tr>
+        <w:trPr>
+          <w:trHeight w:val="385"/>
+        </w:trPr>
+        <w:tc>
+          <w:tcPr>
+            <w:tcW w:w="1969" w:type="dxa"/>
+            <w:tcBorders>
+              <w:top w:val="single" w:sz="4" w:space="0" w:color="000000"/>
+              <w:left w:val="single" w:sz="4" w:space="0" w:color="000000"/>
+              <w:bottom w:val="single" w:sz="4" w:space="0" w:color="000000"/>
+              <w:right w:val="single" w:sz="4" w:space="0" w:color="000000"/>
+            </w:tcBorders>
+          </w:tcPr>
+          <w:p>
+            <w:r>
+              <w:t>Obtížnost</w:t>
+            </w:r>
+          </w:p>
+        </w:tc>
+        <w:tc>
+          <w:tcPr>
+            <w:tcW w:w="1353" w:type="dxa"/>
+            <w:tcBorders>
+              <w:top w:val="single" w:sz="4" w:space="0" w:color="000000"/>
+              <w:left w:val="single" w:sz="4" w:space="0" w:color="000000"/>
+              <w:bottom w:val="single" w:sz="4" w:space="0" w:color="000000"/>
+              <w:right w:val="single" w:sz="4" w:space="0" w:color="000000"/>
+            </w:tcBorders>
+          </w:tcPr>
+          <w:p>
+            <w:pPr>
+              <w:jc w:val="center"/>
+            </w:pPr>
+            <w:proofErr w:type="spellStart"/>
+            <w:r>
+              <w:t>Varchar</w:t>
+            </w:r>
+            <w:proofErr w:type="spellEnd"/>
+            <w:r>
+              <w:t xml:space="preserve"> 50</w:t>
+            </w:r>
+          </w:p>
+        </w:tc>
+        <w:tc>
+          <w:tcPr>
+            <w:tcW w:w="5608" w:type="dxa"/>
+            <w:tcBorders>
+              <w:top w:val="single" w:sz="4" w:space="0" w:color="000000"/>
+              <w:left w:val="single" w:sz="4" w:space="0" w:color="000000"/>
+              <w:bottom w:val="single" w:sz="4" w:space="0" w:color="000000"/>
+              <w:right w:val="single" w:sz="4" w:space="0" w:color="000000"/>
+            </w:tcBorders>
+          </w:tcPr>
+          <w:p>
+            <w:r>
+              <w:t>O</w:t>
+            </w:r>
+            <w:r>
+              <w:t xml:space="preserve">btížnost cesty, např. </w:t>
+            </w:r>
+            <w:proofErr w:type="gramStart"/>
+            <w:r>
+              <w:t>6a</w:t>
+            </w:r>
+            <w:proofErr w:type="gramEnd"/>
+            <w:r>
+              <w:t>, 5b+</w:t>
+            </w:r>
+          </w:p>
+        </w:tc>
+      </w:tr>
+      <w:tr>
+        <w:trPr>
+          <w:trHeight w:val="385"/>
+        </w:trPr>
+        <w:tc>
+          <w:tcPr>
+            <w:tcW w:w="1969" w:type="dxa"/>
+            <w:tcBorders>
+              <w:top w:val="single" w:sz="4" w:space="0" w:color="000000"/>
+              <w:left w:val="single" w:sz="4" w:space="0" w:color="000000"/>
+              <w:bottom w:val="single" w:sz="4" w:space="0" w:color="000000"/>
+              <w:right w:val="single" w:sz="4" w:space="0" w:color="000000"/>
+            </w:tcBorders>
+          </w:tcPr>
+          <w:p>
+            <w:r>
+              <w:t>Bezpečnost</w:t>
+            </w:r>
+          </w:p>
+        </w:tc>
+        <w:tc>
+          <w:tcPr>
+            <w:tcW w:w="1353" w:type="dxa"/>
+            <w:tcBorders>
+              <w:top w:val="single" w:sz="4" w:space="0" w:color="000000"/>
+              <w:left w:val="single" w:sz="4" w:space="0" w:color="000000"/>
+              <w:bottom w:val="single" w:sz="4" w:space="0" w:color="000000"/>
+              <w:right w:val="single" w:sz="4" w:space="0" w:color="000000"/>
+            </w:tcBorders>
+          </w:tcPr>
+          <w:p>
+            <w:pPr>
+              <w:jc w:val="center"/>
+            </w:pPr>
+            <w:proofErr w:type="spellStart"/>
+            <w:r>
+              <w:t>Varchar</w:t>
+            </w:r>
+            <w:proofErr w:type="spellEnd"/>
+            <w:r>
+              <w:t xml:space="preserve"> 50</w:t>
+            </w:r>
+          </w:p>
+        </w:tc>
+        <w:tc>
+          <w:tcPr>
+            <w:tcW w:w="5608" w:type="dxa"/>
+            <w:tcBorders>
+              <w:top w:val="single" w:sz="4" w:space="0" w:color="000000"/>
+              <w:left w:val="single" w:sz="4" w:space="0" w:color="000000"/>
+              <w:bottom w:val="single" w:sz="4" w:space="0" w:color="000000"/>
+              <w:right w:val="single" w:sz="4" w:space="0" w:color="000000"/>
+            </w:tcBorders>
+          </w:tcPr>
+          <w:p>
+            <w:r>
+              <w:t>Zajištění cesty, slovně řečeno</w:t>
+            </w:r>
+          </w:p>
+        </w:tc>
+      </w:tr>
+      <w:tr>
+        <w:trPr>
+          <w:trHeight w:val="385"/>
+        </w:trPr>
+        <w:tc>
+          <w:tcPr>
+            <w:tcW w:w="1969" w:type="dxa"/>
+            <w:tcBorders>
+              <w:top w:val="single" w:sz="4" w:space="0" w:color="000000"/>
+              <w:left w:val="single" w:sz="4" w:space="0" w:color="000000"/>
+              <w:bottom w:val="single" w:sz="4" w:space="0" w:color="000000"/>
+              <w:right w:val="single" w:sz="4" w:space="0" w:color="000000"/>
+            </w:tcBorders>
+          </w:tcPr>
+          <w:p>
+            <w:r>
+              <w:t>Styl</w:t>
+            </w:r>
+          </w:p>
+        </w:tc>
+        <w:tc>
+          <w:tcPr>
+            <w:tcW w:w="1353" w:type="dxa"/>
+            <w:tcBorders>
+              <w:top w:val="single" w:sz="4" w:space="0" w:color="000000"/>
+              <w:left w:val="single" w:sz="4" w:space="0" w:color="000000"/>
+              <w:bottom w:val="single" w:sz="4" w:space="0" w:color="000000"/>
+              <w:right w:val="single" w:sz="4" w:space="0" w:color="000000"/>
+            </w:tcBorders>
+          </w:tcPr>
+          <w:p>
+            <w:pPr>
+              <w:jc w:val="center"/>
+            </w:pPr>
+            <w:proofErr w:type="spellStart"/>
+            <w:r>
+              <w:t>Varchar</w:t>
+            </w:r>
+            <w:proofErr w:type="spellEnd"/>
+            <w:r>
+              <w:t xml:space="preserve"> 50</w:t>
+            </w:r>
+          </w:p>
+        </w:tc>
+        <w:tc>
+          <w:tcPr>
+            <w:tcW w:w="5608" w:type="dxa"/>
+            <w:tcBorders>
+              <w:top w:val="single" w:sz="4" w:space="0" w:color="000000"/>
+              <w:left w:val="single" w:sz="4" w:space="0" w:color="000000"/>
+              <w:bottom w:val="single" w:sz="4" w:space="0" w:color="000000"/>
+              <w:right w:val="single" w:sz="4" w:space="0" w:color="000000"/>
+            </w:tcBorders>
+          </w:tcPr>
+          <w:p>
+            <w:r>
+              <w:t>V jakém stylu se cesta leze. Například převis, technická atd.</w:t>
+            </w:r>
+          </w:p>
+        </w:tc>
+      </w:tr>
+      <w:tr>
+        <w:trPr>
+          <w:trHeight w:val="385"/>
+        </w:trPr>
+        <w:tc>
+          <w:tcPr>
+            <w:tcW w:w="1969" w:type="dxa"/>
+            <w:tcBorders>
+              <w:top w:val="single" w:sz="4" w:space="0" w:color="000000"/>
+              <w:left w:val="single" w:sz="4" w:space="0" w:color="000000"/>
+              <w:bottom w:val="single" w:sz="4" w:space="0" w:color="000000"/>
+              <w:right w:val="single" w:sz="4" w:space="0" w:color="000000"/>
+            </w:tcBorders>
+          </w:tcPr>
+          <w:p>
+            <w:r>
+              <w:t>Typ cesty</w:t>
+            </w:r>
+          </w:p>
+        </w:tc>
+        <w:tc>
+          <w:tcPr>
+            <w:tcW w:w="1353" w:type="dxa"/>
+            <w:tcBorders>
+              <w:top w:val="single" w:sz="4" w:space="0" w:color="000000"/>
+              <w:left w:val="single" w:sz="4" w:space="0" w:color="000000"/>
+              <w:bottom w:val="single" w:sz="4" w:space="0" w:color="000000"/>
+              <w:right w:val="single" w:sz="4" w:space="0" w:color="000000"/>
+            </w:tcBorders>
+          </w:tcPr>
+          <w:p>
+            <w:pPr>
+              <w:jc w:val="center"/>
+            </w:pPr>
+            <w:proofErr w:type="spellStart"/>
+            <w:r>
+              <w:t>Varchar</w:t>
+            </w:r>
+            <w:proofErr w:type="spellEnd"/>
+            <w:r>
+              <w:t xml:space="preserve"> (20)</w:t>
+            </w:r>
+          </w:p>
+        </w:tc>
+        <w:tc>
+          <w:tcPr>
+            <w:tcW w:w="5608" w:type="dxa"/>
+            <w:tcBorders>
+              <w:top w:val="single" w:sz="4" w:space="0" w:color="000000"/>
+              <w:left w:val="single" w:sz="4" w:space="0" w:color="000000"/>
+              <w:bottom w:val="single" w:sz="4" w:space="0" w:color="000000"/>
+              <w:right w:val="single" w:sz="4" w:space="0" w:color="000000"/>
+            </w:tcBorders>
+          </w:tcPr>
+          <w:p>
+            <w:r>
+              <w:t xml:space="preserve">Slovně řečeno, jestli se jedná o </w:t>
+            </w:r>
+            <w:proofErr w:type="spellStart"/>
+            <w:r>
+              <w:t>boulder</w:t>
+            </w:r>
+            <w:proofErr w:type="spellEnd"/>
+            <w:r>
+              <w:t>, nebo cestu</w:t>
+            </w:r>
+          </w:p>
+        </w:tc>
+      </w:tr>
+      <w:tr>
+        <w:trPr>
+          <w:trHeight w:val="385"/>
+        </w:trPr>
+        <w:tc>
+          <w:tcPr>
+            <w:tcW w:w="1969" w:type="dxa"/>
+            <w:tcBorders>
+              <w:top w:val="single" w:sz="4" w:space="0" w:color="000000"/>
+              <w:left w:val="single" w:sz="4" w:space="0" w:color="000000"/>
+              <w:bottom w:val="single" w:sz="4" w:space="0" w:color="000000"/>
+              <w:right w:val="single" w:sz="4" w:space="0" w:color="000000"/>
+            </w:tcBorders>
+          </w:tcPr>
+          <w:p>
+            <w:proofErr w:type="spellStart"/>
+            <w:r>
+              <w:t>IDLokace</w:t>
+            </w:r>
+            <w:proofErr w:type="spellEnd"/>
+          </w:p>
+        </w:tc>
+        <w:tc>
+          <w:tcPr>
+            <w:tcW w:w="1353" w:type="dxa"/>
+            <w:tcBorders>
+              <w:top w:val="single" w:sz="4" w:space="0" w:color="000000"/>
+              <w:left w:val="single" w:sz="4" w:space="0" w:color="000000"/>
+              <w:bottom w:val="single" w:sz="4" w:space="0" w:color="000000"/>
+              <w:right w:val="single" w:sz="4" w:space="0" w:color="000000"/>
+            </w:tcBorders>
+          </w:tcPr>
+          <w:p>
+            <w:pPr>
+              <w:jc w:val="center"/>
+            </w:pPr>
+            <w:proofErr w:type="spellStart"/>
+            <w:r>
+              <w:t>Int</w:t>
+            </w:r>
+            <w:proofErr w:type="spellEnd"/>
+            <w:r>
+              <w:t xml:space="preserve"> (cizí klíč)</w:t>
+            </w:r>
+          </w:p>
+        </w:tc>
+        <w:tc>
+          <w:tcPr>
+            <w:tcW w:w="5608" w:type="dxa"/>
+            <w:tcBorders>
+              <w:top w:val="single" w:sz="4" w:space="0" w:color="000000"/>
+              <w:left w:val="single" w:sz="4" w:space="0" w:color="000000"/>
+              <w:bottom w:val="single" w:sz="4" w:space="0" w:color="000000"/>
+              <w:right w:val="single" w:sz="4" w:space="0" w:color="000000"/>
+            </w:tcBorders>
+          </w:tcPr>
+          <w:p>
+            <w:r>
+              <w:t xml:space="preserve"> Identifikátor lokace</w:t>
+            </w:r>
+          </w:p>
+        </w:tc>
+      </w:tr>
+    </w:tbl>
+    <w:p/>
+    <w:p/>
+    <w:tbl>
+      <w:tblPr>
+        <w:tblW w:w="0" w:type="auto"/>
+        <w:tblInd w:w="110" w:type="dxa"/>
+        <w:tblBorders>
+          <w:top w:val="single" w:sz="4" w:space="0" w:color="000000"/>
+          <w:left w:val="single" w:sz="4" w:space="0" w:color="000000"/>
+          <w:bottom w:val="single" w:sz="4" w:space="0" w:color="000000"/>
+          <w:right w:val="single" w:sz="4" w:space="0" w:color="000000"/>
+          <w:insideH w:val="single" w:sz="4" w:space="0" w:color="000000"/>
+          <w:insideV w:val="single" w:sz="4" w:space="0" w:color="000000"/>
+        </w:tblBorders>
+        <w:tblLayout w:type="fixed"/>
+        <w:tblCellMar>
+          <w:left w:w="0" w:type="dxa"/>
+          <w:right w:w="0" w:type="dxa"/>
+        </w:tblCellMar>
+        <w:tblLook w:val="01E0" w:firstRow="1" w:lastRow="1" w:firstColumn="1" w:lastColumn="1" w:noHBand="0" w:noVBand="0"/>
+      </w:tblPr>
+      <w:tblGrid>
+        <w:gridCol w:w="1969"/>
+        <w:gridCol w:w="1353"/>
+        <w:gridCol w:w="5608"/>
+      </w:tblGrid>
+      <w:tr>
+        <w:trPr>
+          <w:trHeight w:val="295"/>
+        </w:trPr>
+        <w:tc>
+          <w:tcPr>
+            <w:tcW w:w="8930" w:type="dxa"/>
+            <w:gridSpan w:val="3"/>
+            <w:tcBorders>
+              <w:top w:val="single" w:sz="4" w:space="0" w:color="000000"/>
+              <w:left w:val="single" w:sz="4" w:space="0" w:color="000000"/>
+              <w:bottom w:val="single" w:sz="4" w:space="0" w:color="000000"/>
+              <w:right w:val="single" w:sz="4" w:space="0" w:color="000000"/>
+            </w:tcBorders>
+            <w:hideMark/>
+          </w:tcPr>
+          <w:p>
+            <w:pPr>
+              <w:rPr>
+                <w:lang w:val="en-US"/>
+              </w:rPr>
+            </w:pPr>
+            <w:r>
+              <w:t>Název</w:t>
+            </w:r>
+            <w:r>
+              <w:t>:</w:t>
+            </w:r>
+            <w:r>
+              <w:t xml:space="preserve"> Uživatel</w:t>
+            </w:r>
+          </w:p>
+        </w:tc>
+      </w:tr>
+      <w:tr>
+        <w:trPr>
+          <w:trHeight w:val="585"/>
+        </w:trPr>
+        <w:tc>
+          <w:tcPr>
+            <w:tcW w:w="8930" w:type="dxa"/>
+            <w:gridSpan w:val="3"/>
+            <w:tcBorders>
+              <w:top w:val="single" w:sz="4" w:space="0" w:color="000000"/>
+              <w:left w:val="single" w:sz="4" w:space="0" w:color="000000"/>
+              <w:bottom w:val="single" w:sz="4" w:space="0" w:color="000000"/>
+              <w:right w:val="single" w:sz="4" w:space="0" w:color="000000"/>
+            </w:tcBorders>
+            <w:hideMark/>
+          </w:tcPr>
+          <w:p>
+            <w:r>
+              <w:t>Charakteristika:</w:t>
+            </w:r>
+          </w:p>
+          <w:p>
+            <w:r>
+              <w:t xml:space="preserve">Třída charakterizující </w:t>
+            </w:r>
+            <w:r>
+              <w:t>profil uživatele</w:t>
+            </w:r>
+          </w:p>
+        </w:tc>
+      </w:tr>
+      <w:tr>
+        <w:trPr>
+          <w:trHeight w:val="295"/>
+        </w:trPr>
+        <w:tc>
+          <w:tcPr>
+            <w:tcW w:w="8930" w:type="dxa"/>
+            <w:gridSpan w:val="3"/>
+            <w:tcBorders>
+              <w:top w:val="single" w:sz="4" w:space="0" w:color="000000"/>
+              <w:left w:val="single" w:sz="4" w:space="0" w:color="000000"/>
+              <w:bottom w:val="single" w:sz="4" w:space="0" w:color="000000"/>
+              <w:right w:val="single" w:sz="4" w:space="0" w:color="000000"/>
+            </w:tcBorders>
+            <w:hideMark/>
+          </w:tcPr>
+          <w:p>
+            <w:r>
+              <w:t>Atributy</w:t>
+            </w:r>
+          </w:p>
+        </w:tc>
+      </w:tr>
+      <w:tr>
+        <w:trPr>
+          <w:trHeight w:val="385"/>
+        </w:trPr>
+        <w:tc>
+          <w:tcPr>
+            <w:tcW w:w="1969" w:type="dxa"/>
+            <w:tcBorders>
+              <w:top w:val="single" w:sz="4" w:space="0" w:color="000000"/>
+              <w:left w:val="single" w:sz="4" w:space="0" w:color="000000"/>
+              <w:bottom w:val="single" w:sz="4" w:space="0" w:color="000000"/>
+              <w:right w:val="single" w:sz="4" w:space="0" w:color="000000"/>
+            </w:tcBorders>
+            <w:hideMark/>
+          </w:tcPr>
+          <w:p>
+            <w:r>
+              <w:t>ID</w:t>
+            </w:r>
+          </w:p>
+        </w:tc>
+        <w:tc>
+          <w:tcPr>
+            <w:tcW w:w="1353" w:type="dxa"/>
+            <w:tcBorders>
+              <w:top w:val="single" w:sz="4" w:space="0" w:color="000000"/>
+              <w:left w:val="single" w:sz="4" w:space="0" w:color="000000"/>
+              <w:bottom w:val="single" w:sz="4" w:space="0" w:color="000000"/>
+              <w:right w:val="single" w:sz="4" w:space="0" w:color="000000"/>
+            </w:tcBorders>
+            <w:hideMark/>
+          </w:tcPr>
+          <w:p>
+            <w:pPr>
+              <w:jc w:val="center"/>
+            </w:pPr>
+            <w:proofErr w:type="spellStart"/>
+            <w:r>
+              <w:t>Int</w:t>
+            </w:r>
+            <w:proofErr w:type="spellEnd"/>
+            <w:r>
+              <w:t xml:space="preserve"> (primární klíč)</w:t>
+            </w:r>
+          </w:p>
+        </w:tc>
+        <w:tc>
+          <w:tcPr>
+            <w:tcW w:w="5608" w:type="dxa"/>
+            <w:tcBorders>
+              <w:top w:val="single" w:sz="4" w:space="0" w:color="000000"/>
+              <w:left w:val="single" w:sz="4" w:space="0" w:color="000000"/>
+              <w:bottom w:val="single" w:sz="4" w:space="0" w:color="000000"/>
+              <w:right w:val="single" w:sz="4" w:space="0" w:color="000000"/>
+            </w:tcBorders>
+            <w:hideMark/>
+          </w:tcPr>
+          <w:p>
+            <w:r>
+              <w:t xml:space="preserve">Identifikátor </w:t>
+            </w:r>
+            <w:r>
+              <w:t>uživatele</w:t>
+            </w:r>
+          </w:p>
+        </w:tc>
+      </w:tr>
+      <w:tr>
+        <w:trPr>
+          <w:trHeight w:val="385"/>
+        </w:trPr>
+        <w:tc>
+          <w:tcPr>
+            <w:tcW w:w="1969" w:type="dxa"/>
+            <w:tcBorders>
+              <w:top w:val="single" w:sz="4" w:space="0" w:color="000000"/>
+              <w:left w:val="single" w:sz="4" w:space="0" w:color="000000"/>
+              <w:bottom w:val="single" w:sz="4" w:space="0" w:color="000000"/>
+              <w:right w:val="single" w:sz="4" w:space="0" w:color="000000"/>
+            </w:tcBorders>
+          </w:tcPr>
+          <w:p>
+            <w:r>
+              <w:t>Jméno</w:t>
+            </w:r>
+          </w:p>
+        </w:tc>
+        <w:tc>
+          <w:tcPr>
+            <w:tcW w:w="1353" w:type="dxa"/>
+            <w:tcBorders>
+              <w:top w:val="single" w:sz="4" w:space="0" w:color="000000"/>
+              <w:left w:val="single" w:sz="4" w:space="0" w:color="000000"/>
+              <w:bottom w:val="single" w:sz="4" w:space="0" w:color="000000"/>
+              <w:right w:val="single" w:sz="4" w:space="0" w:color="000000"/>
+            </w:tcBorders>
+          </w:tcPr>
+          <w:p>
+            <w:pPr>
+              <w:jc w:val="center"/>
+            </w:pPr>
+            <w:proofErr w:type="spellStart"/>
+            <w:r>
+              <w:t>Varchar</w:t>
+            </w:r>
+            <w:proofErr w:type="spellEnd"/>
+            <w:r>
+              <w:t xml:space="preserve"> 50</w:t>
+            </w:r>
+          </w:p>
+        </w:tc>
+        <w:tc>
+          <w:tcPr>
+            <w:tcW w:w="5608" w:type="dxa"/>
+            <w:tcBorders>
+              <w:top w:val="single" w:sz="4" w:space="0" w:color="000000"/>
+              <w:left w:val="single" w:sz="4" w:space="0" w:color="000000"/>
+              <w:bottom w:val="single" w:sz="4" w:space="0" w:color="000000"/>
+              <w:right w:val="single" w:sz="4" w:space="0" w:color="000000"/>
+            </w:tcBorders>
+          </w:tcPr>
+          <w:p>
+            <w:r>
+              <w:t xml:space="preserve"> Jméno uživatele</w:t>
+            </w:r>
+          </w:p>
+        </w:tc>
+      </w:tr>
+      <w:tr>
+        <w:trPr>
+          <w:trHeight w:val="385"/>
+        </w:trPr>
+        <w:tc>
+          <w:tcPr>
+            <w:tcW w:w="1969" w:type="dxa"/>
+            <w:tcBorders>
+              <w:top w:val="single" w:sz="4" w:space="0" w:color="000000"/>
+              <w:left w:val="single" w:sz="4" w:space="0" w:color="000000"/>
+              <w:bottom w:val="single" w:sz="4" w:space="0" w:color="000000"/>
+              <w:right w:val="single" w:sz="4" w:space="0" w:color="000000"/>
+            </w:tcBorders>
+          </w:tcPr>
+          <w:p>
+            <w:r>
+              <w:t>E-mail</w:t>
+            </w:r>
+          </w:p>
+        </w:tc>
+        <w:tc>
+          <w:tcPr>
+            <w:tcW w:w="1353" w:type="dxa"/>
+            <w:tcBorders>
+              <w:top w:val="single" w:sz="4" w:space="0" w:color="000000"/>
+              <w:left w:val="single" w:sz="4" w:space="0" w:color="000000"/>
+              <w:bottom w:val="single" w:sz="4" w:space="0" w:color="000000"/>
+              <w:right w:val="single" w:sz="4" w:space="0" w:color="000000"/>
+            </w:tcBorders>
+          </w:tcPr>
+          <w:p>
+            <w:pPr>
+              <w:jc w:val="center"/>
+            </w:pPr>
+            <w:proofErr w:type="spellStart"/>
+            <w:r>
+              <w:t>Varchar</w:t>
+            </w:r>
+            <w:proofErr w:type="spellEnd"/>
+            <w:r>
+              <w:t xml:space="preserve"> 50</w:t>
+            </w:r>
+          </w:p>
+        </w:tc>
+        <w:tc>
+          <w:tcPr>
+            <w:tcW w:w="5608" w:type="dxa"/>
+            <w:tcBorders>
+              <w:top w:val="single" w:sz="4" w:space="0" w:color="000000"/>
+              <w:left w:val="single" w:sz="4" w:space="0" w:color="000000"/>
+              <w:bottom w:val="single" w:sz="4" w:space="0" w:color="000000"/>
+              <w:right w:val="single" w:sz="4" w:space="0" w:color="000000"/>
+            </w:tcBorders>
+          </w:tcPr>
+          <w:p>
+            <w:r>
+              <w:t xml:space="preserve">Připojený </w:t>
+            </w:r>
+            <w:proofErr w:type="gramStart"/>
+            <w:r>
+              <w:t>E-mail</w:t>
+            </w:r>
+            <w:proofErr w:type="gramEnd"/>
+            <w:r>
+              <w:t xml:space="preserve"> uživatele</w:t>
+            </w:r>
+          </w:p>
+        </w:tc>
+      </w:tr>
+      <w:tr>
+        <w:trPr>
+          <w:trHeight w:val="385"/>
+        </w:trPr>
+        <w:tc>
+          <w:tcPr>
+            <w:tcW w:w="1969" w:type="dxa"/>
+            <w:tcBorders>
+              <w:top w:val="single" w:sz="4" w:space="0" w:color="000000"/>
+              <w:left w:val="single" w:sz="4" w:space="0" w:color="000000"/>
+              <w:bottom w:val="single" w:sz="4" w:space="0" w:color="000000"/>
+              <w:right w:val="single" w:sz="4" w:space="0" w:color="000000"/>
+            </w:tcBorders>
+          </w:tcPr>
+          <w:p>
+            <w:r>
+              <w:t>Heslo</w:t>
+            </w:r>
+          </w:p>
+        </w:tc>
+        <w:tc>
+          <w:tcPr>
+            <w:tcW w:w="1353" w:type="dxa"/>
+            <w:tcBorders>
+              <w:top w:val="single" w:sz="4" w:space="0" w:color="000000"/>
+              <w:left w:val="single" w:sz="4" w:space="0" w:color="000000"/>
+              <w:bottom w:val="single" w:sz="4" w:space="0" w:color="000000"/>
+              <w:right w:val="single" w:sz="4" w:space="0" w:color="000000"/>
+            </w:tcBorders>
+          </w:tcPr>
+          <w:p>
+            <w:pPr>
+              <w:jc w:val="center"/>
+            </w:pPr>
+            <w:proofErr w:type="spellStart"/>
+            <w:r>
+              <w:t>Hash</w:t>
+            </w:r>
+            <w:proofErr w:type="spellEnd"/>
+            <w:r>
+              <w:t xml:space="preserve"> hesla</w:t>
+            </w:r>
+          </w:p>
+        </w:tc>
+        <w:tc>
+          <w:tcPr>
+            <w:tcW w:w="5608" w:type="dxa"/>
+            <w:tcBorders>
+              <w:top w:val="single" w:sz="4" w:space="0" w:color="000000"/>
+              <w:left w:val="single" w:sz="4" w:space="0" w:color="000000"/>
+              <w:bottom w:val="single" w:sz="4" w:space="0" w:color="000000"/>
+              <w:right w:val="single" w:sz="4" w:space="0" w:color="000000"/>
+            </w:tcBorders>
+          </w:tcPr>
+          <w:p/>
+        </w:tc>
+      </w:tr>
+      <w:tr>
+        <w:trPr>
+          <w:trHeight w:val="385"/>
+        </w:trPr>
+        <w:tc>
+          <w:tcPr>
+            <w:tcW w:w="1969" w:type="dxa"/>
+            <w:tcBorders>
+              <w:top w:val="single" w:sz="4" w:space="0" w:color="000000"/>
+              <w:left w:val="single" w:sz="4" w:space="0" w:color="000000"/>
+              <w:bottom w:val="single" w:sz="4" w:space="0" w:color="000000"/>
+              <w:right w:val="single" w:sz="4" w:space="0" w:color="000000"/>
+            </w:tcBorders>
+          </w:tcPr>
+          <w:p>
+            <w:r>
+              <w:t>Profilový obrázek</w:t>
+            </w:r>
+          </w:p>
+        </w:tc>
+        <w:tc>
+          <w:tcPr>
+            <w:tcW w:w="1353" w:type="dxa"/>
+            <w:tcBorders>
+              <w:top w:val="single" w:sz="4" w:space="0" w:color="000000"/>
+              <w:left w:val="single" w:sz="4" w:space="0" w:color="000000"/>
+              <w:bottom w:val="single" w:sz="4" w:space="0" w:color="000000"/>
+              <w:right w:val="single" w:sz="4" w:space="0" w:color="000000"/>
+            </w:tcBorders>
+          </w:tcPr>
+          <w:p>
+            <w:pPr>
+              <w:jc w:val="center"/>
+            </w:pPr>
+            <w:r>
+              <w:t>LONGBLOB</w:t>
+            </w:r>
+          </w:p>
+        </w:tc>
+        <w:tc>
+          <w:tcPr>
+            <w:tcW w:w="5608" w:type="dxa"/>
+            <w:tcBorders>
+              <w:top w:val="single" w:sz="4" w:space="0" w:color="000000"/>
+              <w:left w:val="single" w:sz="4" w:space="0" w:color="000000"/>
+              <w:bottom w:val="single" w:sz="4" w:space="0" w:color="000000"/>
+              <w:right w:val="single" w:sz="4" w:space="0" w:color="000000"/>
+            </w:tcBorders>
+          </w:tcPr>
+          <w:p>
+            <w:r>
+              <w:t>Profilový obrázek uživatele v binární podobě</w:t>
+            </w:r>
+          </w:p>
+        </w:tc>
+      </w:tr>
+      <w:tr>
+        <w:trPr>
+          <w:trHeight w:val="385"/>
+        </w:trPr>
+        <w:tc>
+          <w:tcPr>
+            <w:tcW w:w="1969" w:type="dxa"/>
+            <w:tcBorders>
+              <w:top w:val="single" w:sz="4" w:space="0" w:color="000000"/>
+              <w:left w:val="single" w:sz="4" w:space="0" w:color="000000"/>
+              <w:bottom w:val="single" w:sz="4" w:space="0" w:color="000000"/>
+              <w:right w:val="single" w:sz="4" w:space="0" w:color="000000"/>
+            </w:tcBorders>
+          </w:tcPr>
+          <w:p>
+            <w:proofErr w:type="spellStart"/>
+            <w:r>
+              <w:t>IDHodnoceni</w:t>
+            </w:r>
+            <w:proofErr w:type="spellEnd"/>
+          </w:p>
+        </w:tc>
+        <w:tc>
+          <w:tcPr>
+            <w:tcW w:w="1353" w:type="dxa"/>
+            <w:tcBorders>
+              <w:top w:val="single" w:sz="4" w:space="0" w:color="000000"/>
+              <w:left w:val="single" w:sz="4" w:space="0" w:color="000000"/>
+              <w:bottom w:val="single" w:sz="4" w:space="0" w:color="000000"/>
+              <w:right w:val="single" w:sz="4" w:space="0" w:color="000000"/>
+            </w:tcBorders>
+          </w:tcPr>
+          <w:p>
+            <w:pPr>
+              <w:jc w:val="center"/>
+            </w:pPr>
+            <w:proofErr w:type="spellStart"/>
+            <w:r>
+              <w:t>Int</w:t>
+            </w:r>
+            <w:proofErr w:type="spellEnd"/>
+            <w:r>
+              <w:t xml:space="preserve"> (cizí klíč)</w:t>
+            </w:r>
+          </w:p>
+        </w:tc>
+        <w:tc>
+          <w:tcPr>
+            <w:tcW w:w="5608" w:type="dxa"/>
+            <w:tcBorders>
+              <w:top w:val="single" w:sz="4" w:space="0" w:color="000000"/>
+              <w:left w:val="single" w:sz="4" w:space="0" w:color="000000"/>
+              <w:bottom w:val="single" w:sz="4" w:space="0" w:color="000000"/>
+              <w:right w:val="single" w:sz="4" w:space="0" w:color="000000"/>
+            </w:tcBorders>
+          </w:tcPr>
+          <w:p>
+            <w:r>
+              <w:t>Identifikátor hodnocení</w:t>
+            </w:r>
+          </w:p>
+        </w:tc>
+      </w:tr>
+    </w:tbl>
+    <w:p/>
+    <w:p>
+      <w:pPr>
         <w:rPr>
-          <w:b/>
-          <w:bCs/>
+          <w:caps/>
         </w:rPr>
       </w:pPr>
       <w:r>
         <w:rPr>
-          <w:b/>
-          <w:bCs/>
+          <w:caps/>
         </w:rPr>
-        <w:t>Lezecká cesta</w:t>
-      </w:r>
-    </w:p>
-    <w:p>
-      <w:r>
+        <w:br w:type="column"/>
+      </w:r>
+    </w:p>
+    <w:tbl>
+      <w:tblPr>
+        <w:tblW w:w="0" w:type="auto"/>
+        <w:tblInd w:w="110" w:type="dxa"/>
+        <w:tblBorders>
+          <w:top w:val="single" w:sz="4" w:space="0" w:color="000000"/>
+          <w:left w:val="single" w:sz="4" w:space="0" w:color="000000"/>
+          <w:bottom w:val="single" w:sz="4" w:space="0" w:color="000000"/>
+          <w:right w:val="single" w:sz="4" w:space="0" w:color="000000"/>
+          <w:insideH w:val="single" w:sz="4" w:space="0" w:color="000000"/>
+          <w:insideV w:val="single" w:sz="4" w:space="0" w:color="000000"/>
+        </w:tblBorders>
+        <w:tblLayout w:type="fixed"/>
+        <w:tblCellMar>
+          <w:left w:w="0" w:type="dxa"/>
+          <w:right w:w="0" w:type="dxa"/>
+        </w:tblCellMar>
+        <w:tblLook w:val="01E0" w:firstRow="1" w:lastRow="1" w:firstColumn="1" w:lastColumn="1" w:noHBand="0" w:noVBand="0"/>
+      </w:tblPr>
+      <w:tblGrid>
+        <w:gridCol w:w="1969"/>
+        <w:gridCol w:w="1353"/>
+        <w:gridCol w:w="5608"/>
+      </w:tblGrid>
+      <w:tr>
+        <w:trPr>
+          <w:trHeight w:val="295"/>
+        </w:trPr>
+        <w:tc>
+          <w:tcPr>
+            <w:tcW w:w="8930" w:type="dxa"/>
+            <w:gridSpan w:val="3"/>
+            <w:tcBorders>
+              <w:top w:val="single" w:sz="4" w:space="0" w:color="000000"/>
+              <w:left w:val="single" w:sz="4" w:space="0" w:color="000000"/>
+              <w:bottom w:val="single" w:sz="4" w:space="0" w:color="000000"/>
+              <w:right w:val="single" w:sz="4" w:space="0" w:color="000000"/>
+            </w:tcBorders>
+            <w:hideMark/>
+          </w:tcPr>
+          <w:p>
+            <w:pPr>
+              <w:rPr>
+                <w:lang w:val="en-US"/>
+              </w:rPr>
+            </w:pPr>
+            <w:r>
+              <w:t>Název</w:t>
+            </w:r>
+            <w:r>
+              <w:t>: Hodnocení</w:t>
+            </w:r>
+          </w:p>
+        </w:tc>
+      </w:tr>
+      <w:tr>
+        <w:trPr>
+          <w:trHeight w:val="585"/>
+        </w:trPr>
+        <w:tc>
+          <w:tcPr>
+            <w:tcW w:w="8930" w:type="dxa"/>
+            <w:gridSpan w:val="3"/>
+            <w:tcBorders>
+              <w:top w:val="single" w:sz="4" w:space="0" w:color="000000"/>
+              <w:left w:val="single" w:sz="4" w:space="0" w:color="000000"/>
+              <w:bottom w:val="single" w:sz="4" w:space="0" w:color="000000"/>
+              <w:right w:val="single" w:sz="4" w:space="0" w:color="000000"/>
+            </w:tcBorders>
+            <w:hideMark/>
+          </w:tcPr>
+          <w:p>
+            <w:r>
+              <w:t>Charakteristika:</w:t>
+            </w:r>
+          </w:p>
+          <w:p>
+            <w:r>
+              <w:t xml:space="preserve">Třída charakterizující </w:t>
+            </w:r>
+            <w:r>
+              <w:t>hodnocení dané lezecké cesty</w:t>
+            </w:r>
+          </w:p>
+        </w:tc>
+      </w:tr>
+      <w:tr>
+        <w:trPr>
+          <w:trHeight w:val="295"/>
+        </w:trPr>
+        <w:tc>
+          <w:tcPr>
+            <w:tcW w:w="8930" w:type="dxa"/>
+            <w:gridSpan w:val="3"/>
+            <w:tcBorders>
+              <w:top w:val="single" w:sz="4" w:space="0" w:color="000000"/>
+              <w:left w:val="single" w:sz="4" w:space="0" w:color="000000"/>
+              <w:bottom w:val="single" w:sz="4" w:space="0" w:color="000000"/>
+              <w:right w:val="single" w:sz="4" w:space="0" w:color="000000"/>
+            </w:tcBorders>
+            <w:hideMark/>
+          </w:tcPr>
+          <w:p>
+            <w:r>
+              <w:t>Atributy</w:t>
+            </w:r>
+          </w:p>
+        </w:tc>
+      </w:tr>
+      <w:tr>
+        <w:trPr>
+          <w:trHeight w:val="385"/>
+        </w:trPr>
+        <w:tc>
+          <w:tcPr>
+            <w:tcW w:w="1969" w:type="dxa"/>
+            <w:tcBorders>
+              <w:top w:val="single" w:sz="4" w:space="0" w:color="000000"/>
+              <w:left w:val="single" w:sz="4" w:space="0" w:color="000000"/>
+              <w:bottom w:val="single" w:sz="4" w:space="0" w:color="000000"/>
+              <w:right w:val="single" w:sz="4" w:space="0" w:color="000000"/>
+            </w:tcBorders>
+            <w:hideMark/>
+          </w:tcPr>
+          <w:p>
+            <w:r>
+              <w:t>ID</w:t>
+            </w:r>
+          </w:p>
+        </w:tc>
+        <w:tc>
+          <w:tcPr>
+            <w:tcW w:w="1353" w:type="dxa"/>
+            <w:tcBorders>
+              <w:top w:val="single" w:sz="4" w:space="0" w:color="000000"/>
+              <w:left w:val="single" w:sz="4" w:space="0" w:color="000000"/>
+              <w:bottom w:val="single" w:sz="4" w:space="0" w:color="000000"/>
+              <w:right w:val="single" w:sz="4" w:space="0" w:color="000000"/>
+            </w:tcBorders>
+            <w:hideMark/>
+          </w:tcPr>
+          <w:p>
+            <w:pPr>
+              <w:jc w:val="center"/>
+            </w:pPr>
+            <w:proofErr w:type="spellStart"/>
+            <w:r>
+              <w:t>Int</w:t>
+            </w:r>
+            <w:proofErr w:type="spellEnd"/>
+            <w:r>
+              <w:t xml:space="preserve"> (primární klíč)</w:t>
+            </w:r>
+          </w:p>
+        </w:tc>
+        <w:tc>
+          <w:tcPr>
+            <w:tcW w:w="5608" w:type="dxa"/>
+            <w:tcBorders>
+              <w:top w:val="single" w:sz="4" w:space="0" w:color="000000"/>
+              <w:left w:val="single" w:sz="4" w:space="0" w:color="000000"/>
+              <w:bottom w:val="single" w:sz="4" w:space="0" w:color="000000"/>
+              <w:right w:val="single" w:sz="4" w:space="0" w:color="000000"/>
+            </w:tcBorders>
+            <w:hideMark/>
+          </w:tcPr>
+          <w:p>
+            <w:r>
+              <w:t>Identifikátor</w:t>
+            </w:r>
+            <w:r>
+              <w:t xml:space="preserve"> hodnocení</w:t>
+            </w:r>
+            <w:r>
+              <w:t xml:space="preserve"> </w:t>
+            </w:r>
+          </w:p>
+        </w:tc>
+      </w:tr>
+      <w:tr>
+        <w:trPr>
+          <w:trHeight w:val="385"/>
+        </w:trPr>
+        <w:tc>
+          <w:tcPr>
+            <w:tcW w:w="1969" w:type="dxa"/>
+            <w:tcBorders>
+              <w:top w:val="single" w:sz="4" w:space="0" w:color="000000"/>
+              <w:left w:val="single" w:sz="4" w:space="0" w:color="000000"/>
+              <w:bottom w:val="single" w:sz="4" w:space="0" w:color="000000"/>
+              <w:right w:val="single" w:sz="4" w:space="0" w:color="000000"/>
+            </w:tcBorders>
+          </w:tcPr>
+          <w:p>
+            <w:r>
+              <w:t>Obtížnost</w:t>
+            </w:r>
+          </w:p>
+        </w:tc>
+        <w:tc>
+          <w:tcPr>
+            <w:tcW w:w="1353" w:type="dxa"/>
+            <w:tcBorders>
+              <w:top w:val="single" w:sz="4" w:space="0" w:color="000000"/>
+              <w:left w:val="single" w:sz="4" w:space="0" w:color="000000"/>
+              <w:bottom w:val="single" w:sz="4" w:space="0" w:color="000000"/>
+              <w:right w:val="single" w:sz="4" w:space="0" w:color="000000"/>
+            </w:tcBorders>
+          </w:tcPr>
+          <w:p>
+            <w:pPr>
+              <w:jc w:val="center"/>
+            </w:pPr>
+            <w:proofErr w:type="spellStart"/>
+            <w:r>
+              <w:t>int</w:t>
+            </w:r>
+            <w:proofErr w:type="spellEnd"/>
+          </w:p>
+        </w:tc>
+        <w:tc>
+          <w:tcPr>
+            <w:tcW w:w="5608" w:type="dxa"/>
+            <w:tcBorders>
+              <w:top w:val="single" w:sz="4" w:space="0" w:color="000000"/>
+              <w:left w:val="single" w:sz="4" w:space="0" w:color="000000"/>
+              <w:bottom w:val="single" w:sz="4" w:space="0" w:color="000000"/>
+              <w:right w:val="single" w:sz="4" w:space="0" w:color="000000"/>
+            </w:tcBorders>
+          </w:tcPr>
+          <w:p>
+            <w:r>
+              <w:t xml:space="preserve">hodnocení, </w:t>
+            </w:r>
+            <w:r>
+              <w:t>zdali</w:t>
+            </w:r>
+            <w:r>
+              <w:t xml:space="preserve"> je obtížnost </w:t>
+            </w:r>
+            <w:r>
+              <w:t>odpovídající, v</w:t>
+            </w:r>
+            <w:r>
+              <w:t> hvězdičkách</w:t>
+            </w:r>
+          </w:p>
+        </w:tc>
+      </w:tr>
+      <w:tr>
+        <w:trPr>
+          <w:trHeight w:val="385"/>
+        </w:trPr>
+        <w:tc>
+          <w:tcPr>
+            <w:tcW w:w="1969" w:type="dxa"/>
+            <w:tcBorders>
+              <w:top w:val="single" w:sz="4" w:space="0" w:color="000000"/>
+              <w:left w:val="single" w:sz="4" w:space="0" w:color="000000"/>
+              <w:bottom w:val="single" w:sz="4" w:space="0" w:color="000000"/>
+              <w:right w:val="single" w:sz="4" w:space="0" w:color="000000"/>
+            </w:tcBorders>
+          </w:tcPr>
+          <w:p>
+            <w:r>
+              <w:t>Bezpečnost</w:t>
+            </w:r>
+          </w:p>
+        </w:tc>
+        <w:tc>
+          <w:tcPr>
+            <w:tcW w:w="1353" w:type="dxa"/>
+            <w:tcBorders>
+              <w:top w:val="single" w:sz="4" w:space="0" w:color="000000"/>
+              <w:left w:val="single" w:sz="4" w:space="0" w:color="000000"/>
+              <w:bottom w:val="single" w:sz="4" w:space="0" w:color="000000"/>
+              <w:right w:val="single" w:sz="4" w:space="0" w:color="000000"/>
+            </w:tcBorders>
+          </w:tcPr>
+          <w:p>
+            <w:pPr>
+              <w:jc w:val="center"/>
+            </w:pPr>
+            <w:proofErr w:type="spellStart"/>
+            <w:r>
+              <w:t>int</w:t>
+            </w:r>
+            <w:proofErr w:type="spellEnd"/>
+          </w:p>
+        </w:tc>
+        <w:tc>
+          <w:tcPr>
+            <w:tcW w:w="5608" w:type="dxa"/>
+            <w:tcBorders>
+              <w:top w:val="single" w:sz="4" w:space="0" w:color="000000"/>
+              <w:left w:val="single" w:sz="4" w:space="0" w:color="000000"/>
+              <w:bottom w:val="single" w:sz="4" w:space="0" w:color="000000"/>
+              <w:right w:val="single" w:sz="4" w:space="0" w:color="000000"/>
+            </w:tcBorders>
+          </w:tcPr>
+          <w:p>
+            <w:r>
+              <w:t>hodnocení, zdá-li</w:t>
+            </w:r>
+            <w:r>
+              <w:t xml:space="preserve"> je bezpečnost odpovídající, v </w:t>
+            </w:r>
+            <w:r>
+              <w:t>hvězdičkách</w:t>
+            </w:r>
+          </w:p>
+        </w:tc>
+      </w:tr>
+      <w:tr>
+        <w:trPr>
+          <w:trHeight w:val="385"/>
+        </w:trPr>
+        <w:tc>
+          <w:tcPr>
+            <w:tcW w:w="1969" w:type="dxa"/>
+            <w:tcBorders>
+              <w:top w:val="single" w:sz="4" w:space="0" w:color="000000"/>
+              <w:left w:val="single" w:sz="4" w:space="0" w:color="000000"/>
+              <w:bottom w:val="single" w:sz="4" w:space="0" w:color="000000"/>
+              <w:right w:val="single" w:sz="4" w:space="0" w:color="000000"/>
+            </w:tcBorders>
+          </w:tcPr>
+          <w:p>
+            <w:r>
+              <w:t>Chyty</w:t>
+            </w:r>
+          </w:p>
+        </w:tc>
+        <w:tc>
+          <w:tcPr>
+            <w:tcW w:w="1353" w:type="dxa"/>
+            <w:tcBorders>
+              <w:top w:val="single" w:sz="4" w:space="0" w:color="000000"/>
+              <w:left w:val="single" w:sz="4" w:space="0" w:color="000000"/>
+              <w:bottom w:val="single" w:sz="4" w:space="0" w:color="000000"/>
+              <w:right w:val="single" w:sz="4" w:space="0" w:color="000000"/>
+            </w:tcBorders>
+          </w:tcPr>
+          <w:p>
+            <w:pPr>
+              <w:jc w:val="center"/>
+            </w:pPr>
+            <w:proofErr w:type="spellStart"/>
+            <w:r>
+              <w:t>int</w:t>
+            </w:r>
+            <w:proofErr w:type="spellEnd"/>
+          </w:p>
+        </w:tc>
+        <w:tc>
+          <w:tcPr>
+            <w:tcW w:w="5608" w:type="dxa"/>
+            <w:tcBorders>
+              <w:top w:val="single" w:sz="4" w:space="0" w:color="000000"/>
+              <w:left w:val="single" w:sz="4" w:space="0" w:color="000000"/>
+              <w:bottom w:val="single" w:sz="4" w:space="0" w:color="000000"/>
+              <w:right w:val="single" w:sz="4" w:space="0" w:color="000000"/>
+            </w:tcBorders>
+          </w:tcPr>
+          <w:p>
+            <w:r>
+              <w:t>hodnocení chytů cesty, v hvězdičkách</w:t>
+            </w:r>
+          </w:p>
+        </w:tc>
+      </w:tr>
+      <w:tr>
+        <w:trPr>
+          <w:trHeight w:val="385"/>
+        </w:trPr>
+        <w:tc>
+          <w:tcPr>
+            <w:tcW w:w="1969" w:type="dxa"/>
+            <w:tcBorders>
+              <w:top w:val="single" w:sz="4" w:space="0" w:color="000000"/>
+              <w:left w:val="single" w:sz="4" w:space="0" w:color="000000"/>
+              <w:bottom w:val="single" w:sz="4" w:space="0" w:color="000000"/>
+              <w:right w:val="single" w:sz="4" w:space="0" w:color="000000"/>
+            </w:tcBorders>
+          </w:tcPr>
+          <w:p>
+            <w:r>
+              <w:t>Dostupnost</w:t>
+            </w:r>
+          </w:p>
+        </w:tc>
+        <w:tc>
+          <w:tcPr>
+            <w:tcW w:w="1353" w:type="dxa"/>
+            <w:tcBorders>
+              <w:top w:val="single" w:sz="4" w:space="0" w:color="000000"/>
+              <w:left w:val="single" w:sz="4" w:space="0" w:color="000000"/>
+              <w:bottom w:val="single" w:sz="4" w:space="0" w:color="000000"/>
+              <w:right w:val="single" w:sz="4" w:space="0" w:color="000000"/>
+            </w:tcBorders>
+          </w:tcPr>
+          <w:p>
+            <w:pPr>
+              <w:jc w:val="center"/>
+            </w:pPr>
+            <w:proofErr w:type="spellStart"/>
+            <w:r>
+              <w:t>varchar</w:t>
+            </w:r>
+            <w:proofErr w:type="spellEnd"/>
+            <w:r>
+              <w:t xml:space="preserve"> 50</w:t>
+            </w:r>
+          </w:p>
+        </w:tc>
+        <w:tc>
+          <w:tcPr>
+            <w:tcW w:w="5608" w:type="dxa"/>
+            <w:tcBorders>
+              <w:top w:val="single" w:sz="4" w:space="0" w:color="000000"/>
+              <w:left w:val="single" w:sz="4" w:space="0" w:color="000000"/>
+              <w:bottom w:val="single" w:sz="4" w:space="0" w:color="000000"/>
+              <w:right w:val="single" w:sz="4" w:space="0" w:color="000000"/>
+            </w:tcBorders>
+          </w:tcPr>
+          <w:p>
+            <w:r>
+              <w:t>hodnocení přístupu k cestě</w:t>
+            </w:r>
+          </w:p>
+        </w:tc>
+      </w:tr>
+      <w:tr>
+        <w:trPr>
+          <w:trHeight w:val="385"/>
+        </w:trPr>
+        <w:tc>
+          <w:tcPr>
+            <w:tcW w:w="1969" w:type="dxa"/>
+            <w:tcBorders>
+              <w:top w:val="single" w:sz="4" w:space="0" w:color="000000"/>
+              <w:left w:val="single" w:sz="4" w:space="0" w:color="000000"/>
+              <w:bottom w:val="single" w:sz="4" w:space="0" w:color="000000"/>
+              <w:right w:val="single" w:sz="4" w:space="0" w:color="000000"/>
+            </w:tcBorders>
+          </w:tcPr>
+          <w:p>
+            <w:proofErr w:type="spellStart"/>
+            <w:r>
+              <w:t>IDUzivatele</w:t>
+            </w:r>
+            <w:proofErr w:type="spellEnd"/>
+          </w:p>
+        </w:tc>
+        <w:tc>
+          <w:tcPr>
+            <w:tcW w:w="1353" w:type="dxa"/>
+            <w:tcBorders>
+              <w:top w:val="single" w:sz="4" w:space="0" w:color="000000"/>
+              <w:left w:val="single" w:sz="4" w:space="0" w:color="000000"/>
+              <w:bottom w:val="single" w:sz="4" w:space="0" w:color="000000"/>
+              <w:right w:val="single" w:sz="4" w:space="0" w:color="000000"/>
+            </w:tcBorders>
+          </w:tcPr>
+          <w:p>
+            <w:pPr>
+              <w:jc w:val="center"/>
+            </w:pPr>
+            <w:proofErr w:type="spellStart"/>
+            <w:r>
+              <w:t>int</w:t>
+            </w:r>
+            <w:proofErr w:type="spellEnd"/>
+            <w:r>
+              <w:t xml:space="preserve"> (cizí klíč)</w:t>
+            </w:r>
+          </w:p>
+        </w:tc>
+        <w:tc>
+          <w:tcPr>
+            <w:tcW w:w="5608" w:type="dxa"/>
+            <w:tcBorders>
+              <w:top w:val="single" w:sz="4" w:space="0" w:color="000000"/>
+              <w:left w:val="single" w:sz="4" w:space="0" w:color="000000"/>
+              <w:bottom w:val="single" w:sz="4" w:space="0" w:color="000000"/>
+              <w:right w:val="single" w:sz="4" w:space="0" w:color="000000"/>
+            </w:tcBorders>
+          </w:tcPr>
+          <w:p>
+            <w:r>
+              <w:t>identifikátor uživatele, tvůrce hodnocení</w:t>
+            </w:r>
+          </w:p>
+        </w:tc>
+      </w:tr>
+      <w:tr>
+        <w:trPr>
+          <w:trHeight w:val="385"/>
+        </w:trPr>
+        <w:tc>
+          <w:tcPr>
+            <w:tcW w:w="1969" w:type="dxa"/>
+            <w:tcBorders>
+              <w:top w:val="single" w:sz="4" w:space="0" w:color="000000"/>
+              <w:left w:val="single" w:sz="4" w:space="0" w:color="000000"/>
+              <w:bottom w:val="single" w:sz="4" w:space="0" w:color="000000"/>
+              <w:right w:val="single" w:sz="4" w:space="0" w:color="000000"/>
+            </w:tcBorders>
+          </w:tcPr>
+          <w:p>
+            <w:proofErr w:type="spellStart"/>
+            <w:r>
+              <w:t>IDCesty</w:t>
+            </w:r>
+            <w:proofErr w:type="spellEnd"/>
+          </w:p>
+        </w:tc>
+        <w:tc>
+          <w:tcPr>
+            <w:tcW w:w="1353" w:type="dxa"/>
+            <w:tcBorders>
+              <w:top w:val="single" w:sz="4" w:space="0" w:color="000000"/>
+              <w:left w:val="single" w:sz="4" w:space="0" w:color="000000"/>
+              <w:bottom w:val="single" w:sz="4" w:space="0" w:color="000000"/>
+              <w:right w:val="single" w:sz="4" w:space="0" w:color="000000"/>
+            </w:tcBorders>
+          </w:tcPr>
+          <w:p>
+            <w:pPr>
+              <w:jc w:val="center"/>
+            </w:pPr>
+            <w:proofErr w:type="spellStart"/>
+            <w:r>
+              <w:t>i</w:t>
+            </w:r>
+            <w:r>
+              <w:t>nt</w:t>
+            </w:r>
+            <w:proofErr w:type="spellEnd"/>
+            <w:r>
+              <w:t xml:space="preserve"> (cizí klíč)</w:t>
+            </w:r>
+          </w:p>
+        </w:tc>
+        <w:tc>
+          <w:tcPr>
+            <w:tcW w:w="5608" w:type="dxa"/>
+            <w:tcBorders>
+              <w:top w:val="single" w:sz="4" w:space="0" w:color="000000"/>
+              <w:left w:val="single" w:sz="4" w:space="0" w:color="000000"/>
+              <w:bottom w:val="single" w:sz="4" w:space="0" w:color="000000"/>
+              <w:right w:val="single" w:sz="4" w:space="0" w:color="000000"/>
+            </w:tcBorders>
+          </w:tcPr>
+          <w:p>
+            <w:r>
+              <w:t>identifikátor cesty</w:t>
+            </w:r>
+          </w:p>
+        </w:tc>
+      </w:tr>
+    </w:tbl>
+    <w:p/>
+    <w:p/>
+    <w:tbl>
+      <w:tblPr>
+        <w:tblW w:w="0" w:type="auto"/>
+        <w:tblInd w:w="110" w:type="dxa"/>
+        <w:tblBorders>
+          <w:top w:val="single" w:sz="4" w:space="0" w:color="000000"/>
+          <w:left w:val="single" w:sz="4" w:space="0" w:color="000000"/>
+          <w:bottom w:val="single" w:sz="4" w:space="0" w:color="000000"/>
+          <w:right w:val="single" w:sz="4" w:space="0" w:color="000000"/>
+          <w:insideH w:val="single" w:sz="4" w:space="0" w:color="000000"/>
+          <w:insideV w:val="single" w:sz="4" w:space="0" w:color="000000"/>
+        </w:tblBorders>
+        <w:tblLayout w:type="fixed"/>
+        <w:tblCellMar>
+          <w:left w:w="0" w:type="dxa"/>
+          <w:right w:w="0" w:type="dxa"/>
+        </w:tblCellMar>
+        <w:tblLook w:val="01E0" w:firstRow="1" w:lastRow="1" w:firstColumn="1" w:lastColumn="1" w:noHBand="0" w:noVBand="0"/>
+      </w:tblPr>
+      <w:tblGrid>
+        <w:gridCol w:w="1969"/>
+        <w:gridCol w:w="1353"/>
+        <w:gridCol w:w="5608"/>
+      </w:tblGrid>
+      <w:tr>
+        <w:trPr>
+          <w:trHeight w:val="295"/>
+        </w:trPr>
+        <w:tc>
+          <w:tcPr>
+            <w:tcW w:w="8930" w:type="dxa"/>
+            <w:gridSpan w:val="3"/>
+            <w:tcBorders>
+              <w:top w:val="single" w:sz="4" w:space="0" w:color="000000"/>
+              <w:left w:val="single" w:sz="4" w:space="0" w:color="000000"/>
+              <w:bottom w:val="single" w:sz="4" w:space="0" w:color="000000"/>
+              <w:right w:val="single" w:sz="4" w:space="0" w:color="000000"/>
+            </w:tcBorders>
+            <w:hideMark/>
+          </w:tcPr>
+          <w:p>
+            <w:pPr>
+              <w:rPr>
+                <w:lang w:val="en-US"/>
+              </w:rPr>
+            </w:pPr>
+            <w:r>
+              <w:t>Název</w:t>
+            </w:r>
+            <w:r>
+              <w:t>: Lokace</w:t>
+            </w:r>
+          </w:p>
+        </w:tc>
+      </w:tr>
+      <w:tr>
+        <w:trPr>
+          <w:trHeight w:val="585"/>
+        </w:trPr>
+        <w:tc>
+          <w:tcPr>
+            <w:tcW w:w="8930" w:type="dxa"/>
+            <w:gridSpan w:val="3"/>
+            <w:tcBorders>
+              <w:top w:val="single" w:sz="4" w:space="0" w:color="000000"/>
+              <w:left w:val="single" w:sz="4" w:space="0" w:color="000000"/>
+              <w:bottom w:val="single" w:sz="4" w:space="0" w:color="000000"/>
+              <w:right w:val="single" w:sz="4" w:space="0" w:color="000000"/>
+            </w:tcBorders>
+            <w:hideMark/>
+          </w:tcPr>
+          <w:p>
+            <w:r>
+              <w:t>Charakteristika:</w:t>
+            </w:r>
+          </w:p>
+          <w:p>
+            <w:r>
+              <w:t xml:space="preserve">Třída charakterizující </w:t>
+            </w:r>
+            <w:r>
+              <w:t>lokaci dané cesty</w:t>
+            </w:r>
+          </w:p>
+        </w:tc>
+      </w:tr>
+      <w:tr>
+        <w:trPr>
+          <w:trHeight w:val="295"/>
+        </w:trPr>
+        <w:tc>
+          <w:tcPr>
+            <w:tcW w:w="8930" w:type="dxa"/>
+            <w:gridSpan w:val="3"/>
+            <w:tcBorders>
+              <w:top w:val="single" w:sz="4" w:space="0" w:color="000000"/>
+              <w:left w:val="single" w:sz="4" w:space="0" w:color="000000"/>
+              <w:bottom w:val="single" w:sz="4" w:space="0" w:color="000000"/>
+              <w:right w:val="single" w:sz="4" w:space="0" w:color="000000"/>
+            </w:tcBorders>
+            <w:hideMark/>
+          </w:tcPr>
+          <w:p>
+            <w:r>
+              <w:t>Atributy</w:t>
+            </w:r>
+          </w:p>
+        </w:tc>
+      </w:tr>
+      <w:tr>
+        <w:trPr>
+          <w:trHeight w:val="385"/>
+        </w:trPr>
+        <w:tc>
+          <w:tcPr>
+            <w:tcW w:w="1969" w:type="dxa"/>
+            <w:tcBorders>
+              <w:top w:val="single" w:sz="4" w:space="0" w:color="000000"/>
+              <w:left w:val="single" w:sz="4" w:space="0" w:color="000000"/>
+              <w:bottom w:val="single" w:sz="4" w:space="0" w:color="000000"/>
+              <w:right w:val="single" w:sz="4" w:space="0" w:color="000000"/>
+            </w:tcBorders>
+            <w:hideMark/>
+          </w:tcPr>
+          <w:p>
+            <w:r>
+              <w:t>ID</w:t>
+            </w:r>
+          </w:p>
+        </w:tc>
+        <w:tc>
+          <w:tcPr>
+            <w:tcW w:w="1353" w:type="dxa"/>
+            <w:tcBorders>
+              <w:top w:val="single" w:sz="4" w:space="0" w:color="000000"/>
+              <w:left w:val="single" w:sz="4" w:space="0" w:color="000000"/>
+              <w:bottom w:val="single" w:sz="4" w:space="0" w:color="000000"/>
+              <w:right w:val="single" w:sz="4" w:space="0" w:color="000000"/>
+            </w:tcBorders>
+            <w:hideMark/>
+          </w:tcPr>
+          <w:p>
+            <w:pPr>
+              <w:jc w:val="center"/>
+            </w:pPr>
+            <w:proofErr w:type="spellStart"/>
+            <w:r>
+              <w:t>Int</w:t>
+            </w:r>
+            <w:proofErr w:type="spellEnd"/>
+            <w:r>
+              <w:t xml:space="preserve"> (primární klíč)</w:t>
+            </w:r>
+          </w:p>
+        </w:tc>
+        <w:tc>
+          <w:tcPr>
+            <w:tcW w:w="5608" w:type="dxa"/>
+            <w:tcBorders>
+              <w:top w:val="single" w:sz="4" w:space="0" w:color="000000"/>
+              <w:left w:val="single" w:sz="4" w:space="0" w:color="000000"/>
+              <w:bottom w:val="single" w:sz="4" w:space="0" w:color="000000"/>
+              <w:right w:val="single" w:sz="4" w:space="0" w:color="000000"/>
+            </w:tcBorders>
+            <w:hideMark/>
+          </w:tcPr>
+          <w:p>
+            <w:r>
+              <w:t>I</w:t>
+            </w:r>
+            <w:r>
+              <w:t>dentifikátor lokace</w:t>
+            </w:r>
+          </w:p>
+        </w:tc>
+      </w:tr>
+      <w:tr>
+        <w:trPr>
+          <w:trHeight w:val="385"/>
+        </w:trPr>
+        <w:tc>
+          <w:tcPr>
+            <w:tcW w:w="1969" w:type="dxa"/>
+            <w:tcBorders>
+              <w:top w:val="single" w:sz="4" w:space="0" w:color="000000"/>
+              <w:left w:val="single" w:sz="4" w:space="0" w:color="000000"/>
+              <w:bottom w:val="single" w:sz="4" w:space="0" w:color="000000"/>
+              <w:right w:val="single" w:sz="4" w:space="0" w:color="000000"/>
+            </w:tcBorders>
+            <w:hideMark/>
+          </w:tcPr>
+          <w:p>
+            <w:r>
+              <w:rPr>
+                <w:u w:val="single"/>
+              </w:rPr>
+              <w:t>Název</w:t>
+            </w:r>
+          </w:p>
+        </w:tc>
+        <w:tc>
+          <w:tcPr>
+            <w:tcW w:w="1353" w:type="dxa"/>
+            <w:tcBorders>
+              <w:top w:val="single" w:sz="4" w:space="0" w:color="000000"/>
+              <w:left w:val="single" w:sz="4" w:space="0" w:color="000000"/>
+              <w:bottom w:val="single" w:sz="4" w:space="0" w:color="000000"/>
+              <w:right w:val="single" w:sz="4" w:space="0" w:color="000000"/>
+            </w:tcBorders>
+            <w:hideMark/>
+          </w:tcPr>
+          <w:p>
+            <w:pPr>
+              <w:jc w:val="center"/>
+            </w:pPr>
+            <w:proofErr w:type="spellStart"/>
+            <w:r>
+              <w:t>varchar</w:t>
+            </w:r>
+            <w:proofErr w:type="spellEnd"/>
+            <w:r>
+              <w:t xml:space="preserve"> 50</w:t>
+            </w:r>
+          </w:p>
+        </w:tc>
+        <w:tc>
+          <w:tcPr>
+            <w:tcW w:w="5608" w:type="dxa"/>
+            <w:tcBorders>
+              <w:top w:val="single" w:sz="4" w:space="0" w:color="000000"/>
+              <w:left w:val="single" w:sz="4" w:space="0" w:color="000000"/>
+              <w:bottom w:val="single" w:sz="4" w:space="0" w:color="000000"/>
+              <w:right w:val="single" w:sz="4" w:space="0" w:color="000000"/>
+            </w:tcBorders>
+            <w:hideMark/>
+          </w:tcPr>
+          <w:p>
+            <w:r>
+              <w:t>Název lokace</w:t>
+            </w:r>
+          </w:p>
+        </w:tc>
+      </w:tr>
+      <w:tr>
+        <w:trPr>
+          <w:trHeight w:val="385"/>
+        </w:trPr>
+        <w:tc>
+          <w:tcPr>
+            <w:tcW w:w="1969" w:type="dxa"/>
+            <w:tcBorders>
+              <w:top w:val="single" w:sz="4" w:space="0" w:color="000000"/>
+              <w:left w:val="single" w:sz="4" w:space="0" w:color="000000"/>
+              <w:bottom w:val="single" w:sz="4" w:space="0" w:color="000000"/>
+              <w:right w:val="single" w:sz="4" w:space="0" w:color="000000"/>
+            </w:tcBorders>
+            <w:hideMark/>
+          </w:tcPr>
+          <w:p>
+            <w:r>
+              <w:rPr>
+                <w:u w:val="single"/>
+              </w:rPr>
+              <w:t>Zeměpisná šířka</w:t>
+            </w:r>
+          </w:p>
+        </w:tc>
+        <w:tc>
+          <w:tcPr>
+            <w:tcW w:w="1353" w:type="dxa"/>
+            <w:tcBorders>
+              <w:top w:val="single" w:sz="4" w:space="0" w:color="000000"/>
+              <w:left w:val="single" w:sz="4" w:space="0" w:color="000000"/>
+              <w:bottom w:val="single" w:sz="4" w:space="0" w:color="000000"/>
+              <w:right w:val="single" w:sz="4" w:space="0" w:color="000000"/>
+            </w:tcBorders>
+            <w:hideMark/>
+          </w:tcPr>
+          <w:p>
+            <w:pPr>
+              <w:jc w:val="center"/>
+            </w:pPr>
+            <w:proofErr w:type="spellStart"/>
+            <w:r>
+              <w:t>float</w:t>
+            </w:r>
+            <w:proofErr w:type="spellEnd"/>
+          </w:p>
+        </w:tc>
+        <w:tc>
+          <w:tcPr>
+            <w:tcW w:w="5608" w:type="dxa"/>
+            <w:tcBorders>
+              <w:top w:val="single" w:sz="4" w:space="0" w:color="000000"/>
+              <w:left w:val="single" w:sz="4" w:space="0" w:color="000000"/>
+              <w:bottom w:val="single" w:sz="4" w:space="0" w:color="000000"/>
+              <w:right w:val="single" w:sz="4" w:space="0" w:color="000000"/>
+            </w:tcBorders>
+            <w:hideMark/>
+          </w:tcPr>
+          <w:p>
+            <w:r>
+              <w:t>zeměpisná šířka dané lokace</w:t>
+            </w:r>
+          </w:p>
+        </w:tc>
+      </w:tr>
+      <w:tr>
+        <w:trPr>
+          <w:trHeight w:val="385"/>
+        </w:trPr>
+        <w:tc>
+          <w:tcPr>
+            <w:tcW w:w="1969" w:type="dxa"/>
+            <w:tcBorders>
+              <w:top w:val="single" w:sz="4" w:space="0" w:color="000000"/>
+              <w:left w:val="single" w:sz="4" w:space="0" w:color="000000"/>
+              <w:bottom w:val="single" w:sz="4" w:space="0" w:color="000000"/>
+              <w:right w:val="single" w:sz="4" w:space="0" w:color="000000"/>
+            </w:tcBorders>
+            <w:hideMark/>
+          </w:tcPr>
+          <w:p>
+            <w:r>
+              <w:rPr>
+                <w:u w:val="single"/>
+              </w:rPr>
+              <w:t>Zeměpisná délka</w:t>
+            </w:r>
+          </w:p>
+        </w:tc>
+        <w:tc>
+          <w:tcPr>
+            <w:tcW w:w="1353" w:type="dxa"/>
+            <w:tcBorders>
+              <w:top w:val="single" w:sz="4" w:space="0" w:color="000000"/>
+              <w:left w:val="single" w:sz="4" w:space="0" w:color="000000"/>
+              <w:bottom w:val="single" w:sz="4" w:space="0" w:color="000000"/>
+              <w:right w:val="single" w:sz="4" w:space="0" w:color="000000"/>
+            </w:tcBorders>
+            <w:hideMark/>
+          </w:tcPr>
+          <w:p>
+            <w:pPr>
+              <w:jc w:val="center"/>
+            </w:pPr>
+            <w:proofErr w:type="spellStart"/>
+            <w:r>
+              <w:t>float</w:t>
+            </w:r>
+            <w:proofErr w:type="spellEnd"/>
+          </w:p>
+        </w:tc>
+        <w:tc>
+          <w:tcPr>
+            <w:tcW w:w="5608" w:type="dxa"/>
+            <w:tcBorders>
+              <w:top w:val="single" w:sz="4" w:space="0" w:color="000000"/>
+              <w:left w:val="single" w:sz="4" w:space="0" w:color="000000"/>
+              <w:bottom w:val="single" w:sz="4" w:space="0" w:color="000000"/>
+              <w:right w:val="single" w:sz="4" w:space="0" w:color="000000"/>
+            </w:tcBorders>
+            <w:hideMark/>
+          </w:tcPr>
+          <w:p>
+            <w:r>
+              <w:t>zeměpisná délka dané lokace</w:t>
+            </w:r>
+          </w:p>
+        </w:tc>
+      </w:tr>
+    </w:tbl>
+    <w:p>
+      <w:pPr>
+        <w:spacing w:line="291" w:lineRule="exact"/>
+        <w:ind w:left="3440" w:right="3513"/>
+        <w:jc w:val="center"/>
         <w:rPr>
-          <w:b/>
-          <w:bCs/>
+          <w:rFonts w:ascii="Calibri" w:eastAsia="Calibri" w:hAnsi="Calibri" w:cs="Calibri"/>
+          <w:i/>
+          <w:szCs w:val="22"/>
         </w:rPr>
-        <w:tab/>
-      </w:r>
-      <w:r>
-        <w:t>Označuje tabulku objektu lezecké cesty.</w:t>
-      </w:r>
-    </w:p>
-    <w:p>
-      <w:r>
-        <w:tab/>
-        <w:t>Atributy:</w:t>
-      </w:r>
-    </w:p>
-    <w:p>
-      <w:pPr>
-        <w:pStyle w:val="Odstavecseseznamem"/>
-        <w:numPr>
-          <w:ilvl w:val="0"/>
-          <w:numId w:val="18"/>
-        </w:numPr>
       </w:pPr>
       <w:r>
         <w:rPr>
-          <w:u w:val="single"/>
+          <w:i/>
         </w:rPr>
-        <w:t>Název</w:t>
-      </w:r>
-      <w:r>
-        <w:t xml:space="preserve"> – Pojmenování cesty (</w:t>
-      </w:r>
-      <w:proofErr w:type="spellStart"/>
-      <w:r>
-        <w:t>varchar</w:t>
-      </w:r>
-      <w:proofErr w:type="spellEnd"/>
-      <w:r>
-        <w:t xml:space="preserve"> 50)</w:t>
-      </w:r>
-    </w:p>
-    <w:p>
-      <w:pPr>
-        <w:pStyle w:val="Odstavecseseznamem"/>
-        <w:numPr>
-          <w:ilvl w:val="0"/>
-          <w:numId w:val="18"/>
-        </w:numPr>
-      </w:pPr>
+        <w:t>Popis</w:t>
+      </w:r>
       <w:r>
         <w:rPr>
-          <w:u w:val="single"/>
-        </w:rPr>
-        <w:t xml:space="preserve">Délka </w:t>
-      </w:r>
-      <w:r>
-        <w:t>– Délka cesty v metrech (</w:t>
-      </w:r>
-      <w:proofErr w:type="spellStart"/>
-      <w:r>
-        <w:t>int</w:t>
-      </w:r>
-      <w:proofErr w:type="spellEnd"/>
-      <w:r>
-        <w:t>)</w:t>
-      </w:r>
-    </w:p>
-    <w:p>
-      <w:pPr>
-        <w:pStyle w:val="Odstavecseseznamem"/>
-        <w:numPr>
-          <w:ilvl w:val="0"/>
-          <w:numId w:val="18"/>
-        </w:numPr>
-      </w:pPr>
-      <w:r>
-        <w:rPr>
-          <w:u w:val="single"/>
-        </w:rPr>
-        <w:t xml:space="preserve">Obtížnost </w:t>
-      </w:r>
-      <w:r>
-        <w:t xml:space="preserve">– obtížnost cesty, např. </w:t>
-      </w:r>
-      <w:proofErr w:type="gramStart"/>
-      <w:r>
-        <w:t>6a</w:t>
-      </w:r>
-      <w:proofErr w:type="gramEnd"/>
-      <w:r>
-        <w:t xml:space="preserve"> (</w:t>
-      </w:r>
-      <w:proofErr w:type="spellStart"/>
-      <w:r>
-        <w:t>varchar</w:t>
-      </w:r>
-      <w:proofErr w:type="spellEnd"/>
-      <w:r>
-        <w:t xml:space="preserve"> 50)</w:t>
-      </w:r>
-    </w:p>
-    <w:p>
-      <w:pPr>
-        <w:pStyle w:val="Odstavecseseznamem"/>
-        <w:numPr>
-          <w:ilvl w:val="0"/>
-          <w:numId w:val="18"/>
-        </w:numPr>
-      </w:pPr>
-      <w:r>
-        <w:rPr>
-          <w:u w:val="single"/>
-        </w:rPr>
-        <w:lastRenderedPageBreak/>
-        <w:t xml:space="preserve">Bezpečnost </w:t>
-      </w:r>
-      <w:r>
-        <w:t>– zajištění cesty, slovně řečeno (</w:t>
-      </w:r>
-      <w:proofErr w:type="spellStart"/>
-      <w:r>
-        <w:t>varchar</w:t>
-      </w:r>
-      <w:proofErr w:type="spellEnd"/>
-      <w:r>
-        <w:t xml:space="preserve"> 50)</w:t>
-      </w:r>
-    </w:p>
-    <w:p>
-      <w:pPr>
-        <w:pStyle w:val="Odstavecseseznamem"/>
-        <w:numPr>
-          <w:ilvl w:val="0"/>
-          <w:numId w:val="18"/>
-        </w:numPr>
-      </w:pPr>
-      <w:r>
-        <w:rPr>
-          <w:u w:val="single"/>
-        </w:rPr>
-        <w:t xml:space="preserve">Styl </w:t>
-      </w:r>
-      <w:r>
-        <w:t>– V jaké stylu se cesta leze, např. převis, technická (</w:t>
-      </w:r>
-      <w:proofErr w:type="spellStart"/>
-      <w:r>
-        <w:t>varchar</w:t>
-      </w:r>
-      <w:proofErr w:type="spellEnd"/>
-      <w:r>
-        <w:t xml:space="preserve"> 50)</w:t>
-      </w:r>
-    </w:p>
-    <w:p>
-      <w:pPr>
-        <w:pStyle w:val="Odstavecseseznamem"/>
-        <w:numPr>
-          <w:ilvl w:val="0"/>
-          <w:numId w:val="18"/>
-        </w:numPr>
-      </w:pPr>
-      <w:r>
-        <w:rPr>
-          <w:u w:val="single"/>
-        </w:rPr>
-        <w:t xml:space="preserve">Typ cesty </w:t>
-      </w:r>
-      <w:r>
-        <w:t xml:space="preserve">– Slovně řečeno, jestli se jedná o </w:t>
-      </w:r>
-      <w:proofErr w:type="spellStart"/>
-      <w:r>
-        <w:t>boulder</w:t>
-      </w:r>
-      <w:proofErr w:type="spellEnd"/>
-      <w:r>
-        <w:t xml:space="preserve"> nebo cestu</w:t>
-      </w:r>
-    </w:p>
-    <w:p>
-      <w:pPr>
-        <w:pStyle w:val="Odstavecseseznamem"/>
-        <w:numPr>
-          <w:ilvl w:val="0"/>
-          <w:numId w:val="18"/>
-        </w:numPr>
-      </w:pPr>
-      <w:r>
-        <w:rPr>
-          <w:u w:val="single"/>
-        </w:rPr>
-        <w:t xml:space="preserve">ID </w:t>
-      </w:r>
-      <w:r>
-        <w:t>– identifikátor cesty (</w:t>
-      </w:r>
-      <w:proofErr w:type="spellStart"/>
-      <w:r>
-        <w:t>int</w:t>
-      </w:r>
-      <w:proofErr w:type="spellEnd"/>
-      <w:r>
-        <w:t>) – primární klíč</w:t>
-      </w:r>
-    </w:p>
-    <w:p>
-      <w:pPr>
-        <w:pStyle w:val="Odstavecseseznamem"/>
-        <w:numPr>
-          <w:ilvl w:val="0"/>
-          <w:numId w:val="18"/>
-        </w:numPr>
-      </w:pPr>
-      <w:proofErr w:type="spellStart"/>
-      <w:r>
-        <w:rPr>
-          <w:u w:val="single"/>
-        </w:rPr>
-        <w:t>IDlokace</w:t>
-      </w:r>
-      <w:proofErr w:type="spellEnd"/>
-      <w:r>
-        <w:t xml:space="preserve"> – identifikátor lokace (</w:t>
-      </w:r>
-      <w:proofErr w:type="spellStart"/>
-      <w:r>
-        <w:t>int</w:t>
-      </w:r>
-      <w:proofErr w:type="spellEnd"/>
-      <w:r>
-        <w:t xml:space="preserve">) cizí klíč </w:t>
-      </w:r>
-    </w:p>
-    <w:p>
-      <w:pPr>
-        <w:pStyle w:val="Odstavecseseznamem"/>
-        <w:ind w:left="1425"/>
-      </w:pPr>
-    </w:p>
-    <w:p>
-      <w:pPr>
-        <w:ind w:left="708"/>
-        <w:rPr>
-          <w:b/>
-          <w:bCs/>
-        </w:rPr>
-      </w:pPr>
-      <w:r>
-        <w:rPr>
-          <w:b/>
-          <w:bCs/>
-        </w:rPr>
-        <w:t>Uživatel</w:t>
-      </w:r>
-    </w:p>
-    <w:p>
-      <w:pPr>
-        <w:ind w:left="708"/>
-      </w:pPr>
-      <w:r>
-        <w:t>Označuje profil uživatele</w:t>
-      </w:r>
-    </w:p>
-    <w:p>
-      <w:pPr>
-        <w:pStyle w:val="Odstavecseseznamem"/>
-        <w:numPr>
-          <w:ilvl w:val="0"/>
-          <w:numId w:val="19"/>
-        </w:numPr>
-      </w:pPr>
-      <w:r>
-        <w:rPr>
-          <w:u w:val="single"/>
-        </w:rPr>
-        <w:t>ID</w:t>
-      </w:r>
-      <w:r>
-        <w:t xml:space="preserve"> – identifikátor uživatele (</w:t>
-      </w:r>
-      <w:proofErr w:type="spellStart"/>
-      <w:r>
-        <w:t>int</w:t>
-      </w:r>
-      <w:proofErr w:type="spellEnd"/>
-      <w:r>
-        <w:t>) – primární klíč</w:t>
-      </w:r>
-    </w:p>
-    <w:p>
-      <w:pPr>
-        <w:pStyle w:val="Odstavecseseznamem"/>
-        <w:numPr>
-          <w:ilvl w:val="0"/>
-          <w:numId w:val="19"/>
-        </w:numPr>
-      </w:pPr>
-      <w:r>
-        <w:rPr>
-          <w:u w:val="single"/>
-        </w:rPr>
-        <w:t xml:space="preserve">Jméno </w:t>
-      </w:r>
-      <w:r>
-        <w:t>– přezdívka uživatele (</w:t>
-      </w:r>
-      <w:proofErr w:type="spellStart"/>
-      <w:r>
-        <w:t>varchar</w:t>
-      </w:r>
-      <w:proofErr w:type="spellEnd"/>
-      <w:r>
-        <w:t xml:space="preserve"> 50)</w:t>
-      </w:r>
-    </w:p>
-    <w:p>
-      <w:pPr>
-        <w:pStyle w:val="Odstavecseseznamem"/>
-        <w:numPr>
-          <w:ilvl w:val="0"/>
-          <w:numId w:val="19"/>
-        </w:numPr>
-      </w:pPr>
-      <w:r>
-        <w:rPr>
-          <w:u w:val="single"/>
-        </w:rPr>
-        <w:t>E</w:t>
-      </w:r>
-      <w:r>
-        <w:rPr>
-          <w:u w:val="single"/>
-        </w:rPr>
-        <w:t>-mail</w:t>
-      </w:r>
-      <w:r>
-        <w:t xml:space="preserve"> – připojený email uživatele (</w:t>
-      </w:r>
-      <w:proofErr w:type="spellStart"/>
-      <w:r>
-        <w:t>varchar</w:t>
-      </w:r>
-      <w:proofErr w:type="spellEnd"/>
-      <w:r>
-        <w:t xml:space="preserve"> 50)</w:t>
-      </w:r>
-    </w:p>
-    <w:p>
-      <w:pPr>
-        <w:pStyle w:val="Odstavecseseznamem"/>
-        <w:numPr>
-          <w:ilvl w:val="0"/>
-          <w:numId w:val="19"/>
-        </w:numPr>
-      </w:pPr>
-      <w:r>
-        <w:rPr>
-          <w:u w:val="single"/>
-        </w:rPr>
-        <w:t xml:space="preserve">Heslo </w:t>
-      </w:r>
-      <w:r>
-        <w:t xml:space="preserve">– </w:t>
-      </w:r>
-      <w:proofErr w:type="spellStart"/>
-      <w:r>
-        <w:t>Hash</w:t>
-      </w:r>
-      <w:proofErr w:type="spellEnd"/>
-      <w:r>
-        <w:t xml:space="preserve"> hesla uživatele</w:t>
-      </w:r>
-    </w:p>
-    <w:p>
-      <w:pPr>
-        <w:pStyle w:val="Odstavecseseznamem"/>
-        <w:numPr>
-          <w:ilvl w:val="0"/>
-          <w:numId w:val="19"/>
-        </w:numPr>
-      </w:pPr>
-      <w:r>
-        <w:rPr>
-          <w:u w:val="single"/>
-        </w:rPr>
-        <w:t xml:space="preserve">Profilový </w:t>
-      </w:r>
-      <w:r>
-        <w:rPr>
-          <w:u w:val="single"/>
-        </w:rPr>
-        <w:t>obrázek</w:t>
-      </w:r>
-      <w:r>
-        <w:t xml:space="preserve"> – Profilový</w:t>
-      </w:r>
-      <w:r>
-        <w:t xml:space="preserve"> obrázek uživatele v binární podobě (LONGBLOB)</w:t>
-      </w:r>
-    </w:p>
-    <w:p>
-      <w:pPr>
-        <w:pStyle w:val="Odstavecseseznamem"/>
-        <w:numPr>
-          <w:ilvl w:val="0"/>
-          <w:numId w:val="19"/>
-        </w:numPr>
-      </w:pPr>
-      <w:proofErr w:type="spellStart"/>
-      <w:r>
-        <w:rPr>
-          <w:u w:val="single"/>
-        </w:rPr>
-        <w:t>IDhodnoceni</w:t>
-      </w:r>
-      <w:proofErr w:type="spellEnd"/>
-      <w:r>
-        <w:rPr>
-          <w:u w:val="single"/>
+          <w:i/>
+          <w:spacing w:val="-2"/>
         </w:rPr>
         <w:t xml:space="preserve"> </w:t>
       </w:r>
       <w:r>
-        <w:t>– identifikátor hodnocení (</w:t>
-      </w:r>
-      <w:proofErr w:type="spellStart"/>
-      <w:r>
-        <w:t>int</w:t>
-      </w:r>
-      <w:proofErr w:type="spellEnd"/>
-      <w:r>
-        <w:t>) – cizí klíč</w:t>
-      </w:r>
-    </w:p>
-    <w:p/>
-    <w:p>
-      <w:pPr>
-        <w:ind w:left="708"/>
         <w:rPr>
-          <w:b/>
-          <w:bCs/>
+          <w:i/>
         </w:rPr>
-      </w:pPr>
+        <w:t>třídy</w:t>
+      </w:r>
       <w:r>
         <w:rPr>
-          <w:b/>
-          <w:bCs/>
-        </w:rPr>
-        <w:t>Hodnocení</w:t>
-      </w:r>
-    </w:p>
-    <w:p>
-      <w:pPr>
-        <w:ind w:left="708"/>
-      </w:pPr>
-      <w:r>
-        <w:t>Označuje hodnocení cesty napsané uživatelem</w:t>
-      </w:r>
-    </w:p>
-    <w:p>
-      <w:pPr>
-        <w:pStyle w:val="Odstavecseseznamem"/>
-        <w:numPr>
-          <w:ilvl w:val="0"/>
-          <w:numId w:val="20"/>
-        </w:numPr>
-      </w:pPr>
-      <w:r>
-        <w:rPr>
-          <w:u w:val="single"/>
-        </w:rPr>
-        <w:t>ID</w:t>
-      </w:r>
-      <w:r>
-        <w:t xml:space="preserve"> – identifikátor hodnocení (</w:t>
-      </w:r>
-      <w:proofErr w:type="spellStart"/>
-      <w:r>
-        <w:t>int</w:t>
-      </w:r>
-      <w:proofErr w:type="spellEnd"/>
-      <w:r>
-        <w:t>) primární klíč</w:t>
-      </w:r>
-    </w:p>
-    <w:p>
-      <w:pPr>
-        <w:pStyle w:val="Odstavecseseznamem"/>
-        <w:numPr>
-          <w:ilvl w:val="0"/>
-          <w:numId w:val="20"/>
-        </w:numPr>
-      </w:pPr>
-      <w:r>
-        <w:rPr>
-          <w:u w:val="single"/>
-        </w:rPr>
-        <w:t>Obtížnost</w:t>
-      </w:r>
-      <w:r>
-        <w:t xml:space="preserve"> – hodnocení, zda-</w:t>
-      </w:r>
-      <w:proofErr w:type="spellStart"/>
-      <w:r>
-        <w:t>li</w:t>
-      </w:r>
-      <w:proofErr w:type="spellEnd"/>
-      <w:r>
-        <w:t xml:space="preserve"> </w:t>
-      </w:r>
-      <w:r>
-        <w:t xml:space="preserve">je obtížnost </w:t>
-      </w:r>
-      <w:proofErr w:type="spellStart"/>
-      <w:proofErr w:type="gramStart"/>
-      <w:r>
-        <w:t>odpovídající,</w:t>
-      </w:r>
-      <w:r>
-        <w:t>v</w:t>
-      </w:r>
-      <w:proofErr w:type="spellEnd"/>
-      <w:proofErr w:type="gramEnd"/>
-      <w:r>
-        <w:t> hvězdičkách (</w:t>
-      </w:r>
-      <w:proofErr w:type="spellStart"/>
-      <w:r>
-        <w:t>int</w:t>
-      </w:r>
-      <w:proofErr w:type="spellEnd"/>
-      <w:r>
-        <w:t>)</w:t>
-      </w:r>
-    </w:p>
-    <w:p>
-      <w:pPr>
-        <w:pStyle w:val="Odstavecseseznamem"/>
-        <w:numPr>
-          <w:ilvl w:val="0"/>
-          <w:numId w:val="20"/>
-        </w:numPr>
-      </w:pPr>
-      <w:r>
-        <w:rPr>
-          <w:u w:val="single"/>
-        </w:rPr>
-        <w:t xml:space="preserve">Bezpečnost </w:t>
-      </w:r>
-      <w:r>
-        <w:t xml:space="preserve">– </w:t>
-      </w:r>
-      <w:proofErr w:type="spellStart"/>
-      <w:proofErr w:type="gramStart"/>
-      <w:r>
-        <w:t>hodnocení</w:t>
-      </w:r>
-      <w:r>
-        <w:t>,zda</w:t>
-      </w:r>
-      <w:proofErr w:type="gramEnd"/>
-      <w:r>
-        <w:t>-li</w:t>
-      </w:r>
-      <w:proofErr w:type="spellEnd"/>
-      <w:r>
-        <w:t xml:space="preserve"> je bezpečnost odpovídající, v </w:t>
-      </w:r>
-      <w:proofErr w:type="spellStart"/>
-      <w:r>
-        <w:t>hvězdickách</w:t>
-      </w:r>
-      <w:proofErr w:type="spellEnd"/>
-      <w:r>
-        <w:t xml:space="preserve"> </w:t>
-      </w:r>
-      <w:r>
-        <w:t>(</w:t>
-      </w:r>
-      <w:proofErr w:type="spellStart"/>
-      <w:r>
-        <w:t>int</w:t>
-      </w:r>
-      <w:proofErr w:type="spellEnd"/>
-      <w:r>
-        <w:t>)</w:t>
-      </w:r>
-    </w:p>
-    <w:p>
-      <w:pPr>
-        <w:pStyle w:val="Odstavecseseznamem"/>
-        <w:numPr>
-          <w:ilvl w:val="0"/>
-          <w:numId w:val="20"/>
-        </w:numPr>
-      </w:pPr>
-      <w:r>
-        <w:rPr>
-          <w:u w:val="single"/>
-        </w:rPr>
-        <w:t xml:space="preserve">Chyty </w:t>
-      </w:r>
-      <w:r>
-        <w:t xml:space="preserve">– hodnocení chytů cesty, </w:t>
-      </w:r>
-      <w:r>
-        <w:t xml:space="preserve">v hvězdičkách </w:t>
-      </w:r>
-      <w:r>
-        <w:t>(</w:t>
-      </w:r>
-      <w:proofErr w:type="spellStart"/>
-      <w:r>
-        <w:t>int</w:t>
-      </w:r>
-      <w:proofErr w:type="spellEnd"/>
-      <w:r>
-        <w:t>)</w:t>
-      </w:r>
-    </w:p>
-    <w:p>
-      <w:pPr>
-        <w:pStyle w:val="Odstavecseseznamem"/>
-        <w:numPr>
-          <w:ilvl w:val="0"/>
-          <w:numId w:val="20"/>
-        </w:numPr>
-      </w:pPr>
-      <w:r>
-        <w:rPr>
-          <w:u w:val="single"/>
-        </w:rPr>
-        <w:t xml:space="preserve">Dostupnost </w:t>
-      </w:r>
-      <w:r>
-        <w:t>– hodnocení přístupu k cestě (</w:t>
-      </w:r>
-      <w:proofErr w:type="spellStart"/>
-      <w:r>
-        <w:t>varchar</w:t>
-      </w:r>
-      <w:proofErr w:type="spellEnd"/>
-      <w:r>
-        <w:t xml:space="preserve"> 50)</w:t>
-      </w:r>
-    </w:p>
-    <w:p>
-      <w:pPr>
-        <w:pStyle w:val="Odstavecseseznamem"/>
-        <w:numPr>
-          <w:ilvl w:val="0"/>
-          <w:numId w:val="20"/>
-        </w:numPr>
-      </w:pPr>
-      <w:proofErr w:type="spellStart"/>
-      <w:r>
-        <w:rPr>
-          <w:u w:val="single"/>
-        </w:rPr>
-        <w:t>IDuzivatele</w:t>
-      </w:r>
-      <w:proofErr w:type="spellEnd"/>
-      <w:r>
-        <w:rPr>
-          <w:u w:val="single"/>
+          <w:i/>
+          <w:spacing w:val="2"/>
         </w:rPr>
         <w:t xml:space="preserve"> </w:t>
       </w:r>
       <w:r>
-        <w:t>– identifikátor uživatele, tvůrce hodnocení (</w:t>
-      </w:r>
-      <w:proofErr w:type="spellStart"/>
-      <w:r>
-        <w:t>int</w:t>
-      </w:r>
-      <w:proofErr w:type="spellEnd"/>
-      <w:r>
-        <w:t>) – cizí klíč</w:t>
-      </w:r>
-    </w:p>
-    <w:p>
-      <w:pPr>
-        <w:pStyle w:val="Odstavecseseznamem"/>
-        <w:numPr>
-          <w:ilvl w:val="0"/>
-          <w:numId w:val="20"/>
-        </w:numPr>
-      </w:pPr>
-      <w:proofErr w:type="spellStart"/>
-      <w:r>
         <w:rPr>
-          <w:u w:val="single"/>
+          <w:i/>
+          <w:spacing w:val="-2"/>
         </w:rPr>
-        <w:t>ID</w:t>
-      </w:r>
-      <w:r>
-        <w:t>cesty</w:t>
-      </w:r>
-      <w:proofErr w:type="spellEnd"/>
-      <w:r>
-        <w:t xml:space="preserve"> – identifikátor cesty (</w:t>
-      </w:r>
-      <w:proofErr w:type="spellStart"/>
-      <w:r>
-        <w:t>int</w:t>
-      </w:r>
-      <w:proofErr w:type="spellEnd"/>
-      <w:r>
-        <w:t>) – cizí klíč</w:t>
-      </w:r>
-    </w:p>
-    <w:p>
-      <w:pPr>
-        <w:ind w:left="708"/>
+        <w:t>„</w:t>
+      </w:r>
+      <w:r>
         <w:rPr>
-          <w:b/>
-          <w:bCs/>
-        </w:rPr>
-      </w:pPr>
-      <w:r>
-        <w:rPr>
-          <w:b/>
-          <w:bCs/>
+          <w:i/>
+          <w:spacing w:val="-2"/>
         </w:rPr>
         <w:t>Lokace</w:t>
       </w:r>
-    </w:p>
-    <w:p>
-      <w:pPr>
-        <w:ind w:left="708"/>
-      </w:pPr>
-      <w:r>
-        <w:t>Označuje lokaci</w:t>
-      </w:r>
-    </w:p>
-    <w:p>
-      <w:pPr>
-        <w:pStyle w:val="Odstavecseseznamem"/>
-        <w:numPr>
-          <w:ilvl w:val="0"/>
-          <w:numId w:val="21"/>
-        </w:numPr>
+      <w:r>
         <w:rPr>
-          <w:u w:val="single"/>
+          <w:i/>
+          <w:spacing w:val="-2"/>
         </w:rPr>
-      </w:pPr>
-      <w:r>
-        <w:rPr>
-          <w:u w:val="single"/>
-        </w:rPr>
-        <w:t>ID</w:t>
-      </w:r>
-      <w:r>
-        <w:t xml:space="preserve"> – identifikátor lokace (</w:t>
-      </w:r>
-      <w:proofErr w:type="spellStart"/>
-      <w:r>
-        <w:t>int</w:t>
-      </w:r>
-      <w:proofErr w:type="spellEnd"/>
-      <w:r>
-        <w:t>) – primární klíč</w:t>
-      </w:r>
-    </w:p>
-    <w:p>
-      <w:pPr>
-        <w:pStyle w:val="Odstavecseseznamem"/>
-        <w:numPr>
-          <w:ilvl w:val="0"/>
-          <w:numId w:val="21"/>
-        </w:numPr>
-      </w:pPr>
-      <w:r>
-        <w:rPr>
-          <w:u w:val="single"/>
-        </w:rPr>
-        <w:t xml:space="preserve">Název </w:t>
-      </w:r>
-      <w:r>
-        <w:t>– název lokace (popisující kde se lokace nachází) (</w:t>
-      </w:r>
-      <w:proofErr w:type="spellStart"/>
-      <w:r>
-        <w:t>varchar</w:t>
-      </w:r>
-      <w:proofErr w:type="spellEnd"/>
-      <w:r>
-        <w:t xml:space="preserve"> 50)</w:t>
-      </w:r>
-    </w:p>
-    <w:p>
-      <w:pPr>
-        <w:pStyle w:val="Odstavecseseznamem"/>
-        <w:numPr>
-          <w:ilvl w:val="0"/>
-          <w:numId w:val="21"/>
-        </w:numPr>
-      </w:pPr>
-      <w:r>
-        <w:rPr>
-          <w:u w:val="single"/>
-        </w:rPr>
-        <w:t xml:space="preserve">Zeměpisná šířka </w:t>
-      </w:r>
-      <w:r>
-        <w:t>– zeměpisná šířka dané lokace (</w:t>
-      </w:r>
-      <w:proofErr w:type="spellStart"/>
-      <w:r>
-        <w:t>float</w:t>
-      </w:r>
-      <w:proofErr w:type="spellEnd"/>
-      <w:r>
-        <w:t>)</w:t>
-      </w:r>
-    </w:p>
-    <w:p>
-      <w:pPr>
-        <w:pStyle w:val="Odstavecseseznamem"/>
-        <w:numPr>
-          <w:ilvl w:val="0"/>
-          <w:numId w:val="21"/>
-        </w:numPr>
-      </w:pPr>
-      <w:r>
-        <w:rPr>
-          <w:u w:val="single"/>
-        </w:rPr>
-        <w:t xml:space="preserve">Zeměpisná délka </w:t>
-      </w:r>
-      <w:r>
-        <w:t>– zeměpisná délka dané lokace (</w:t>
-      </w:r>
-      <w:proofErr w:type="spellStart"/>
-      <w:r>
-        <w:t>float</w:t>
-      </w:r>
-      <w:proofErr w:type="spellEnd"/>
-      <w:r>
-        <w:t>)</w:t>
-      </w:r>
-    </w:p>
-    <w:p>
-      <w:r>
-        <w:br w:type="page"/>
-      </w:r>
-    </w:p>
-    <w:p>
-      <w:pPr>
-        <w:pStyle w:val="Odstavecseseznamem"/>
-        <w:numPr>
-          <w:ilvl w:val="0"/>
-          <w:numId w:val="21"/>
-        </w:numPr>
+        <w:t>“</w:t>
+      </w:r>
+    </w:p>
+    <w:p>
+      <w:pPr>
         <w:rPr>
           <w:u w:val="single"/>
         </w:rPr>
@@ -5663,7 +8034,7 @@
 </file>
 
 <file path=word/endnotes.xml><?xml version="1.0" encoding="utf-8"?>
-<w:endnotes xmlns:wpc="http://schemas.microsoft.com/office/word/2010/wordprocessingCanvas" xmlns:cx="http://schemas.microsoft.com/office/drawing/2014/chartex" xmlns:cx1="http://schemas.microsoft.com/office/drawing/2015/9/8/chartex" xmlns:cx2="http://schemas.microsoft.com/office/drawing/2015/10/21/chartex" xmlns:cx3="http://schemas.microsoft.com/office/drawing/2016/5/9/chartex" xmlns:cx4="http://schemas.microsoft.com/office/drawing/2016/5/10/chartex" xmlns:cx5="http://schemas.microsoft.com/office/drawing/2016/5/11/chartex" xmlns:cx6="http://schemas.microsoft.com/office/drawing/2016/5/12/chartex" xmlns:cx7="http://schemas.microsoft.com/office/drawing/2016/5/13/chartex" xmlns:cx8="http://schemas.microsoft.com/office/drawing/2016/5/14/chartex" xmlns:mc="http://schemas.openxmlformats.org/markup-compatibility/2006" xmlns:aink="http://schemas.microsoft.com/office/drawing/2016/ink" xmlns:am3d="http://schemas.microsoft.com/office/drawing/2017/model3d" xmlns:o="urn:schemas-microsoft-com:office:office" xmlns:oel="http://schemas.microsoft.com/office/2019/extlst" xmlns:r="http://schemas.openxmlformats.org/officeDocument/2006/relationships" xmlns:m="http://schemas.openxmlformats.org/officeDocument/2006/math" xmlns:v="urn:schemas-microsoft-com:vml" xmlns:wp14="http://schemas.microsoft.com/office/word/2010/wordprocessingDrawing" xmlns:wp="http://schemas.openxmlformats.org/drawingml/2006/wordprocessingDrawing" xmlns:w10="urn:schemas-microsoft-com:office:word" xmlns:w="http://schemas.openxmlformats.org/wordprocessingml/2006/main" xmlns:w14="http://schemas.microsoft.com/office/word/2010/wordml" xmlns:w15="http://schemas.microsoft.com/office/word/2012/wordml" xmlns:w16cex="http://schemas.microsoft.com/office/word/2018/wordml/cex" xmlns:w16cid="http://schemas.microsoft.com/office/word/2016/wordml/cid" xmlns:w16="http://schemas.microsoft.com/office/word/2018/wordml" xmlns:w16du="http://schemas.microsoft.com/office/word/2023/wordml/word16du" xmlns:w16sdtdh="http://schemas.microsoft.com/office/word/2020/wordml/sdtdatahash" xmlns:w16se="http://schemas.microsoft.com/office/word/2015/wordml/symex" xmlns:wpg="http://schemas.microsoft.com/office/word/2010/wordprocessingGroup" xmlns:wpi="http://schemas.microsoft.com/office/word/2010/wordprocessingInk" xmlns:wne="http://schemas.microsoft.com/office/word/2006/wordml" xmlns:wps="http://schemas.microsoft.com/office/word/2010/wordprocessingShape" mc:Ignorable="w14 w15 w16se w16cid w16 w16cex w16sdtdh w16du wp14">
+<w:endnotes xmlns:wpc="http://schemas.microsoft.com/office/word/2010/wordprocessingCanvas" xmlns:cx="http://schemas.microsoft.com/office/drawing/2014/chartex" xmlns:cx1="http://schemas.microsoft.com/office/drawing/2015/9/8/chartex" xmlns:cx2="http://schemas.microsoft.com/office/drawing/2015/10/21/chartex" xmlns:cx3="http://schemas.microsoft.com/office/drawing/2016/5/9/chartex" xmlns:cx4="http://schemas.microsoft.com/office/drawing/2016/5/10/chartex" xmlns:cx5="http://schemas.microsoft.com/office/drawing/2016/5/11/chartex" xmlns:cx6="http://schemas.microsoft.com/office/drawing/2016/5/12/chartex" xmlns:cx7="http://schemas.microsoft.com/office/drawing/2016/5/13/chartex" xmlns:cx8="http://schemas.microsoft.com/office/drawing/2016/5/14/chartex" xmlns:mc="http://schemas.openxmlformats.org/markup-compatibility/2006" xmlns:aink="http://schemas.microsoft.com/office/drawing/2016/ink" xmlns:am3d="http://schemas.microsoft.com/office/drawing/2017/model3d" xmlns:o="urn:schemas-microsoft-com:office:office" xmlns:oel="http://schemas.microsoft.com/office/2019/extlst" xmlns:r="http://schemas.openxmlformats.org/officeDocument/2006/relationships" xmlns:m="http://schemas.openxmlformats.org/officeDocument/2006/math" xmlns:v="urn:schemas-microsoft-com:vml" xmlns:wp14="http://schemas.microsoft.com/office/word/2010/wordprocessingDrawing" xmlns:wp="http://schemas.openxmlformats.org/drawingml/2006/wordprocessingDrawing" xmlns:w10="urn:schemas-microsoft-com:office:word" xmlns:w="http://schemas.openxmlformats.org/wordprocessingml/2006/main" xmlns:w14="http://schemas.microsoft.com/office/word/2010/wordml" xmlns:w15="http://schemas.microsoft.com/office/word/2012/wordml" xmlns:w16cex="http://schemas.microsoft.com/office/word/2018/wordml/cex" xmlns:w16cid="http://schemas.microsoft.com/office/word/2016/wordml/cid" xmlns:w16="http://schemas.microsoft.com/office/word/2018/wordml" xmlns:w16sdtdh="http://schemas.microsoft.com/office/word/2020/wordml/sdtdatahash" xmlns:w16se="http://schemas.microsoft.com/office/word/2015/wordml/symex" xmlns:wpg="http://schemas.microsoft.com/office/word/2010/wordprocessingGroup" xmlns:wpi="http://schemas.microsoft.com/office/word/2010/wordprocessingInk" xmlns:wne="http://schemas.microsoft.com/office/word/2006/wordml" xmlns:wps="http://schemas.microsoft.com/office/word/2010/wordprocessingShape" mc:Ignorable="w14 w15 w16se w16cid w16 w16cex w16sdtdh wp14">
   <w:endnote w:type="separator" w:id="-1">
     <w:p>
       <w:r>
@@ -5682,7 +8053,7 @@
 </file>
 
 <file path=word/footer1.xml><?xml version="1.0" encoding="utf-8"?>
-<w:ftr xmlns:wpc="http://schemas.microsoft.com/office/word/2010/wordprocessingCanvas" xmlns:cx="http://schemas.microsoft.com/office/drawing/2014/chartex" xmlns:cx1="http://schemas.microsoft.com/office/drawing/2015/9/8/chartex" xmlns:cx2="http://schemas.microsoft.com/office/drawing/2015/10/21/chartex" xmlns:cx3="http://schemas.microsoft.com/office/drawing/2016/5/9/chartex" xmlns:cx4="http://schemas.microsoft.com/office/drawing/2016/5/10/chartex" xmlns:cx5="http://schemas.microsoft.com/office/drawing/2016/5/11/chartex" xmlns:cx6="http://schemas.microsoft.com/office/drawing/2016/5/12/chartex" xmlns:cx7="http://schemas.microsoft.com/office/drawing/2016/5/13/chartex" xmlns:cx8="http://schemas.microsoft.com/office/drawing/2016/5/14/chartex" xmlns:mc="http://schemas.openxmlformats.org/markup-compatibility/2006" xmlns:aink="http://schemas.microsoft.com/office/drawing/2016/ink" xmlns:am3d="http://schemas.microsoft.com/office/drawing/2017/model3d" xmlns:o="urn:schemas-microsoft-com:office:office" xmlns:oel="http://schemas.microsoft.com/office/2019/extlst" xmlns:r="http://schemas.openxmlformats.org/officeDocument/2006/relationships" xmlns:m="http://schemas.openxmlformats.org/officeDocument/2006/math" xmlns:v="urn:schemas-microsoft-com:vml" xmlns:wp14="http://schemas.microsoft.com/office/word/2010/wordprocessingDrawing" xmlns:wp="http://schemas.openxmlformats.org/drawingml/2006/wordprocessingDrawing" xmlns:w10="urn:schemas-microsoft-com:office:word" xmlns:w="http://schemas.openxmlformats.org/wordprocessingml/2006/main" xmlns:w14="http://schemas.microsoft.com/office/word/2010/wordml" xmlns:w15="http://schemas.microsoft.com/office/word/2012/wordml" xmlns:w16cex="http://schemas.microsoft.com/office/word/2018/wordml/cex" xmlns:w16cid="http://schemas.microsoft.com/office/word/2016/wordml/cid" xmlns:w16="http://schemas.microsoft.com/office/word/2018/wordml" xmlns:w16du="http://schemas.microsoft.com/office/word/2023/wordml/word16du" xmlns:w16sdtdh="http://schemas.microsoft.com/office/word/2020/wordml/sdtdatahash" xmlns:w16se="http://schemas.microsoft.com/office/word/2015/wordml/symex" xmlns:wpg="http://schemas.microsoft.com/office/word/2010/wordprocessingGroup" xmlns:wpi="http://schemas.microsoft.com/office/word/2010/wordprocessingInk" xmlns:wne="http://schemas.microsoft.com/office/word/2006/wordml" xmlns:wps="http://schemas.microsoft.com/office/word/2010/wordprocessingShape" mc:Ignorable="w14 w15 w16se w16cid w16 w16cex w16sdtdh w16du wp14">
+<w:ftr xmlns:wpc="http://schemas.microsoft.com/office/word/2010/wordprocessingCanvas" xmlns:cx="http://schemas.microsoft.com/office/drawing/2014/chartex" xmlns:cx1="http://schemas.microsoft.com/office/drawing/2015/9/8/chartex" xmlns:cx2="http://schemas.microsoft.com/office/drawing/2015/10/21/chartex" xmlns:cx3="http://schemas.microsoft.com/office/drawing/2016/5/9/chartex" xmlns:cx4="http://schemas.microsoft.com/office/drawing/2016/5/10/chartex" xmlns:cx5="http://schemas.microsoft.com/office/drawing/2016/5/11/chartex" xmlns:cx6="http://schemas.microsoft.com/office/drawing/2016/5/12/chartex" xmlns:cx7="http://schemas.microsoft.com/office/drawing/2016/5/13/chartex" xmlns:cx8="http://schemas.microsoft.com/office/drawing/2016/5/14/chartex" xmlns:mc="http://schemas.openxmlformats.org/markup-compatibility/2006" xmlns:aink="http://schemas.microsoft.com/office/drawing/2016/ink" xmlns:am3d="http://schemas.microsoft.com/office/drawing/2017/model3d" xmlns:o="urn:schemas-microsoft-com:office:office" xmlns:oel="http://schemas.microsoft.com/office/2019/extlst" xmlns:r="http://schemas.openxmlformats.org/officeDocument/2006/relationships" xmlns:m="http://schemas.openxmlformats.org/officeDocument/2006/math" xmlns:v="urn:schemas-microsoft-com:vml" xmlns:wp14="http://schemas.microsoft.com/office/word/2010/wordprocessingDrawing" xmlns:wp="http://schemas.openxmlformats.org/drawingml/2006/wordprocessingDrawing" xmlns:w10="urn:schemas-microsoft-com:office:word" xmlns:w="http://schemas.openxmlformats.org/wordprocessingml/2006/main" xmlns:w14="http://schemas.microsoft.com/office/word/2010/wordml" xmlns:w15="http://schemas.microsoft.com/office/word/2012/wordml" xmlns:w16cex="http://schemas.microsoft.com/office/word/2018/wordml/cex" xmlns:w16cid="http://schemas.microsoft.com/office/word/2016/wordml/cid" xmlns:w16="http://schemas.microsoft.com/office/word/2018/wordml" xmlns:w16sdtdh="http://schemas.microsoft.com/office/word/2020/wordml/sdtdatahash" xmlns:w16se="http://schemas.microsoft.com/office/word/2015/wordml/symex" xmlns:wpg="http://schemas.microsoft.com/office/word/2010/wordprocessingGroup" xmlns:wpi="http://schemas.microsoft.com/office/word/2010/wordprocessingInk" xmlns:wne="http://schemas.microsoft.com/office/word/2006/wordml" xmlns:wps="http://schemas.microsoft.com/office/word/2010/wordprocessingShape" mc:Ignorable="w14 w15 w16se w16cid w16 w16cex w16sdtdh wp14">
   <w:sdt>
     <w:sdtPr>
       <w:rPr>
@@ -5734,7 +8105,7 @@
 </file>
 
 <file path=word/footer2.xml><?xml version="1.0" encoding="utf-8"?>
-<w:ftr xmlns:wpc="http://schemas.microsoft.com/office/word/2010/wordprocessingCanvas" xmlns:cx="http://schemas.microsoft.com/office/drawing/2014/chartex" xmlns:cx1="http://schemas.microsoft.com/office/drawing/2015/9/8/chartex" xmlns:cx2="http://schemas.microsoft.com/office/drawing/2015/10/21/chartex" xmlns:cx3="http://schemas.microsoft.com/office/drawing/2016/5/9/chartex" xmlns:cx4="http://schemas.microsoft.com/office/drawing/2016/5/10/chartex" xmlns:cx5="http://schemas.microsoft.com/office/drawing/2016/5/11/chartex" xmlns:cx6="http://schemas.microsoft.com/office/drawing/2016/5/12/chartex" xmlns:cx7="http://schemas.microsoft.com/office/drawing/2016/5/13/chartex" xmlns:cx8="http://schemas.microsoft.com/office/drawing/2016/5/14/chartex" xmlns:mc="http://schemas.openxmlformats.org/markup-compatibility/2006" xmlns:aink="http://schemas.microsoft.com/office/drawing/2016/ink" xmlns:am3d="http://schemas.microsoft.com/office/drawing/2017/model3d" xmlns:o="urn:schemas-microsoft-com:office:office" xmlns:oel="http://schemas.microsoft.com/office/2019/extlst" xmlns:r="http://schemas.openxmlformats.org/officeDocument/2006/relationships" xmlns:m="http://schemas.openxmlformats.org/officeDocument/2006/math" xmlns:v="urn:schemas-microsoft-com:vml" xmlns:wp14="http://schemas.microsoft.com/office/word/2010/wordprocessingDrawing" xmlns:wp="http://schemas.openxmlformats.org/drawingml/2006/wordprocessingDrawing" xmlns:w10="urn:schemas-microsoft-com:office:word" xmlns:w="http://schemas.openxmlformats.org/wordprocessingml/2006/main" xmlns:w14="http://schemas.microsoft.com/office/word/2010/wordml" xmlns:w15="http://schemas.microsoft.com/office/word/2012/wordml" xmlns:w16cex="http://schemas.microsoft.com/office/word/2018/wordml/cex" xmlns:w16cid="http://schemas.microsoft.com/office/word/2016/wordml/cid" xmlns:w16="http://schemas.microsoft.com/office/word/2018/wordml" xmlns:w16du="http://schemas.microsoft.com/office/word/2023/wordml/word16du" xmlns:w16sdtdh="http://schemas.microsoft.com/office/word/2020/wordml/sdtdatahash" xmlns:w16se="http://schemas.microsoft.com/office/word/2015/wordml/symex" xmlns:wpg="http://schemas.microsoft.com/office/word/2010/wordprocessingGroup" xmlns:wpi="http://schemas.microsoft.com/office/word/2010/wordprocessingInk" xmlns:wne="http://schemas.microsoft.com/office/word/2006/wordml" xmlns:wps="http://schemas.microsoft.com/office/word/2010/wordprocessingShape" mc:Ignorable="w14 w15 w16se w16cid w16 w16cex w16sdtdh w16du wp14">
+<w:ftr xmlns:wpc="http://schemas.microsoft.com/office/word/2010/wordprocessingCanvas" xmlns:cx="http://schemas.microsoft.com/office/drawing/2014/chartex" xmlns:cx1="http://schemas.microsoft.com/office/drawing/2015/9/8/chartex" xmlns:cx2="http://schemas.microsoft.com/office/drawing/2015/10/21/chartex" xmlns:cx3="http://schemas.microsoft.com/office/drawing/2016/5/9/chartex" xmlns:cx4="http://schemas.microsoft.com/office/drawing/2016/5/10/chartex" xmlns:cx5="http://schemas.microsoft.com/office/drawing/2016/5/11/chartex" xmlns:cx6="http://schemas.microsoft.com/office/drawing/2016/5/12/chartex" xmlns:cx7="http://schemas.microsoft.com/office/drawing/2016/5/13/chartex" xmlns:cx8="http://schemas.microsoft.com/office/drawing/2016/5/14/chartex" xmlns:mc="http://schemas.openxmlformats.org/markup-compatibility/2006" xmlns:aink="http://schemas.microsoft.com/office/drawing/2016/ink" xmlns:am3d="http://schemas.microsoft.com/office/drawing/2017/model3d" xmlns:o="urn:schemas-microsoft-com:office:office" xmlns:oel="http://schemas.microsoft.com/office/2019/extlst" xmlns:r="http://schemas.openxmlformats.org/officeDocument/2006/relationships" xmlns:m="http://schemas.openxmlformats.org/officeDocument/2006/math" xmlns:v="urn:schemas-microsoft-com:vml" xmlns:wp14="http://schemas.microsoft.com/office/word/2010/wordprocessingDrawing" xmlns:wp="http://schemas.openxmlformats.org/drawingml/2006/wordprocessingDrawing" xmlns:w10="urn:schemas-microsoft-com:office:word" xmlns:w="http://schemas.openxmlformats.org/wordprocessingml/2006/main" xmlns:w14="http://schemas.microsoft.com/office/word/2010/wordml" xmlns:w15="http://schemas.microsoft.com/office/word/2012/wordml" xmlns:w16cex="http://schemas.microsoft.com/office/word/2018/wordml/cex" xmlns:w16cid="http://schemas.microsoft.com/office/word/2016/wordml/cid" xmlns:w16="http://schemas.microsoft.com/office/word/2018/wordml" xmlns:w16sdtdh="http://schemas.microsoft.com/office/word/2020/wordml/sdtdatahash" xmlns:w16se="http://schemas.microsoft.com/office/word/2015/wordml/symex" xmlns:wpg="http://schemas.microsoft.com/office/word/2010/wordprocessingGroup" xmlns:wpi="http://schemas.microsoft.com/office/word/2010/wordprocessingInk" xmlns:wne="http://schemas.microsoft.com/office/word/2006/wordml" xmlns:wps="http://schemas.microsoft.com/office/word/2010/wordprocessingShape" mc:Ignorable="w14 w15 w16se w16cid w16 w16cex w16sdtdh wp14">
   <w:sdt>
     <w:sdtPr>
       <w:rPr>
@@ -5799,7 +8170,7 @@
 </file>
 
 <file path=word/footnotes.xml><?xml version="1.0" encoding="utf-8"?>
-<w:footnotes xmlns:wpc="http://schemas.microsoft.com/office/word/2010/wordprocessingCanvas" xmlns:cx="http://schemas.microsoft.com/office/drawing/2014/chartex" xmlns:cx1="http://schemas.microsoft.com/office/drawing/2015/9/8/chartex" xmlns:cx2="http://schemas.microsoft.com/office/drawing/2015/10/21/chartex" xmlns:cx3="http://schemas.microsoft.com/office/drawing/2016/5/9/chartex" xmlns:cx4="http://schemas.microsoft.com/office/drawing/2016/5/10/chartex" xmlns:cx5="http://schemas.microsoft.com/office/drawing/2016/5/11/chartex" xmlns:cx6="http://schemas.microsoft.com/office/drawing/2016/5/12/chartex" xmlns:cx7="http://schemas.microsoft.com/office/drawing/2016/5/13/chartex" xmlns:cx8="http://schemas.microsoft.com/office/drawing/2016/5/14/chartex" xmlns:mc="http://schemas.openxmlformats.org/markup-compatibility/2006" xmlns:aink="http://schemas.microsoft.com/office/drawing/2016/ink" xmlns:am3d="http://schemas.microsoft.com/office/drawing/2017/model3d" xmlns:o="urn:schemas-microsoft-com:office:office" xmlns:oel="http://schemas.microsoft.com/office/2019/extlst" xmlns:r="http://schemas.openxmlformats.org/officeDocument/2006/relationships" xmlns:m="http://schemas.openxmlformats.org/officeDocument/2006/math" xmlns:v="urn:schemas-microsoft-com:vml" xmlns:wp14="http://schemas.microsoft.com/office/word/2010/wordprocessingDrawing" xmlns:wp="http://schemas.openxmlformats.org/drawingml/2006/wordprocessingDrawing" xmlns:w10="urn:schemas-microsoft-com:office:word" xmlns:w="http://schemas.openxmlformats.org/wordprocessingml/2006/main" xmlns:w14="http://schemas.microsoft.com/office/word/2010/wordml" xmlns:w15="http://schemas.microsoft.com/office/word/2012/wordml" xmlns:w16cex="http://schemas.microsoft.com/office/word/2018/wordml/cex" xmlns:w16cid="http://schemas.microsoft.com/office/word/2016/wordml/cid" xmlns:w16="http://schemas.microsoft.com/office/word/2018/wordml" xmlns:w16du="http://schemas.microsoft.com/office/word/2023/wordml/word16du" xmlns:w16sdtdh="http://schemas.microsoft.com/office/word/2020/wordml/sdtdatahash" xmlns:w16se="http://schemas.microsoft.com/office/word/2015/wordml/symex" xmlns:wpg="http://schemas.microsoft.com/office/word/2010/wordprocessingGroup" xmlns:wpi="http://schemas.microsoft.com/office/word/2010/wordprocessingInk" xmlns:wne="http://schemas.microsoft.com/office/word/2006/wordml" xmlns:wps="http://schemas.microsoft.com/office/word/2010/wordprocessingShape" mc:Ignorable="w14 w15 w16se w16cid w16 w16cex w16sdtdh w16du wp14">
+<w:footnotes xmlns:wpc="http://schemas.microsoft.com/office/word/2010/wordprocessingCanvas" xmlns:cx="http://schemas.microsoft.com/office/drawing/2014/chartex" xmlns:cx1="http://schemas.microsoft.com/office/drawing/2015/9/8/chartex" xmlns:cx2="http://schemas.microsoft.com/office/drawing/2015/10/21/chartex" xmlns:cx3="http://schemas.microsoft.com/office/drawing/2016/5/9/chartex" xmlns:cx4="http://schemas.microsoft.com/office/drawing/2016/5/10/chartex" xmlns:cx5="http://schemas.microsoft.com/office/drawing/2016/5/11/chartex" xmlns:cx6="http://schemas.microsoft.com/office/drawing/2016/5/12/chartex" xmlns:cx7="http://schemas.microsoft.com/office/drawing/2016/5/13/chartex" xmlns:cx8="http://schemas.microsoft.com/office/drawing/2016/5/14/chartex" xmlns:mc="http://schemas.openxmlformats.org/markup-compatibility/2006" xmlns:aink="http://schemas.microsoft.com/office/drawing/2016/ink" xmlns:am3d="http://schemas.microsoft.com/office/drawing/2017/model3d" xmlns:o="urn:schemas-microsoft-com:office:office" xmlns:oel="http://schemas.microsoft.com/office/2019/extlst" xmlns:r="http://schemas.openxmlformats.org/officeDocument/2006/relationships" xmlns:m="http://schemas.openxmlformats.org/officeDocument/2006/math" xmlns:v="urn:schemas-microsoft-com:vml" xmlns:wp14="http://schemas.microsoft.com/office/word/2010/wordprocessingDrawing" xmlns:wp="http://schemas.openxmlformats.org/drawingml/2006/wordprocessingDrawing" xmlns:w10="urn:schemas-microsoft-com:office:word" xmlns:w="http://schemas.openxmlformats.org/wordprocessingml/2006/main" xmlns:w14="http://schemas.microsoft.com/office/word/2010/wordml" xmlns:w15="http://schemas.microsoft.com/office/word/2012/wordml" xmlns:w16cex="http://schemas.microsoft.com/office/word/2018/wordml/cex" xmlns:w16cid="http://schemas.microsoft.com/office/word/2016/wordml/cid" xmlns:w16="http://schemas.microsoft.com/office/word/2018/wordml" xmlns:w16sdtdh="http://schemas.microsoft.com/office/word/2020/wordml/sdtdatahash" xmlns:w16se="http://schemas.microsoft.com/office/word/2015/wordml/symex" xmlns:wpg="http://schemas.microsoft.com/office/word/2010/wordprocessingGroup" xmlns:wpi="http://schemas.microsoft.com/office/word/2010/wordprocessingInk" xmlns:wne="http://schemas.microsoft.com/office/word/2006/wordml" xmlns:wps="http://schemas.microsoft.com/office/word/2010/wordprocessingShape" mc:Ignorable="w14 w15 w16se w16cid w16 w16cex w16sdtdh wp14">
   <w:footnote w:type="separator" w:id="-1">
     <w:p>
       <w:r>
@@ -5818,7 +8189,7 @@
 </file>
 
 <file path=word/numbering.xml><?xml version="1.0" encoding="utf-8"?>
-<w:numbering xmlns:wpc="http://schemas.microsoft.com/office/word/2010/wordprocessingCanvas" xmlns:cx="http://schemas.microsoft.com/office/drawing/2014/chartex" xmlns:cx1="http://schemas.microsoft.com/office/drawing/2015/9/8/chartex" xmlns:cx2="http://schemas.microsoft.com/office/drawing/2015/10/21/chartex" xmlns:cx3="http://schemas.microsoft.com/office/drawing/2016/5/9/chartex" xmlns:cx4="http://schemas.microsoft.com/office/drawing/2016/5/10/chartex" xmlns:cx5="http://schemas.microsoft.com/office/drawing/2016/5/11/chartex" xmlns:cx6="http://schemas.microsoft.com/office/drawing/2016/5/12/chartex" xmlns:cx7="http://schemas.microsoft.com/office/drawing/2016/5/13/chartex" xmlns:cx8="http://schemas.microsoft.com/office/drawing/2016/5/14/chartex" xmlns:mc="http://schemas.openxmlformats.org/markup-compatibility/2006" xmlns:aink="http://schemas.microsoft.com/office/drawing/2016/ink" xmlns:am3d="http://schemas.microsoft.com/office/drawing/2017/model3d" xmlns:o="urn:schemas-microsoft-com:office:office" xmlns:oel="http://schemas.microsoft.com/office/2019/extlst" xmlns:r="http://schemas.openxmlformats.org/officeDocument/2006/relationships" xmlns:m="http://schemas.openxmlformats.org/officeDocument/2006/math" xmlns:v="urn:schemas-microsoft-com:vml" xmlns:wp14="http://schemas.microsoft.com/office/word/2010/wordprocessingDrawing" xmlns:wp="http://schemas.openxmlformats.org/drawingml/2006/wordprocessingDrawing" xmlns:w10="urn:schemas-microsoft-com:office:word" xmlns:w="http://schemas.openxmlformats.org/wordprocessingml/2006/main" xmlns:w14="http://schemas.microsoft.com/office/word/2010/wordml" xmlns:w15="http://schemas.microsoft.com/office/word/2012/wordml" xmlns:w16cex="http://schemas.microsoft.com/office/word/2018/wordml/cex" xmlns:w16cid="http://schemas.microsoft.com/office/word/2016/wordml/cid" xmlns:w16="http://schemas.microsoft.com/office/word/2018/wordml" xmlns:w16du="http://schemas.microsoft.com/office/word/2023/wordml/word16du" xmlns:w16sdtdh="http://schemas.microsoft.com/office/word/2020/wordml/sdtdatahash" xmlns:w16se="http://schemas.microsoft.com/office/word/2015/wordml/symex" xmlns:wpg="http://schemas.microsoft.com/office/word/2010/wordprocessingGroup" xmlns:wpi="http://schemas.microsoft.com/office/word/2010/wordprocessingInk" xmlns:wne="http://schemas.microsoft.com/office/word/2006/wordml" xmlns:wps="http://schemas.microsoft.com/office/word/2010/wordprocessingShape" mc:Ignorable="w14 w15 w16se w16cid w16 w16cex w16sdtdh w16du wp14">
+<w:numbering xmlns:wpc="http://schemas.microsoft.com/office/word/2010/wordprocessingCanvas" xmlns:cx="http://schemas.microsoft.com/office/drawing/2014/chartex" xmlns:cx1="http://schemas.microsoft.com/office/drawing/2015/9/8/chartex" xmlns:cx2="http://schemas.microsoft.com/office/drawing/2015/10/21/chartex" xmlns:cx3="http://schemas.microsoft.com/office/drawing/2016/5/9/chartex" xmlns:cx4="http://schemas.microsoft.com/office/drawing/2016/5/10/chartex" xmlns:cx5="http://schemas.microsoft.com/office/drawing/2016/5/11/chartex" xmlns:cx6="http://schemas.microsoft.com/office/drawing/2016/5/12/chartex" xmlns:cx7="http://schemas.microsoft.com/office/drawing/2016/5/13/chartex" xmlns:cx8="http://schemas.microsoft.com/office/drawing/2016/5/14/chartex" xmlns:mc="http://schemas.openxmlformats.org/markup-compatibility/2006" xmlns:aink="http://schemas.microsoft.com/office/drawing/2016/ink" xmlns:am3d="http://schemas.microsoft.com/office/drawing/2017/model3d" xmlns:o="urn:schemas-microsoft-com:office:office" xmlns:oel="http://schemas.microsoft.com/office/2019/extlst" xmlns:r="http://schemas.openxmlformats.org/officeDocument/2006/relationships" xmlns:m="http://schemas.openxmlformats.org/officeDocument/2006/math" xmlns:v="urn:schemas-microsoft-com:vml" xmlns:wp14="http://schemas.microsoft.com/office/word/2010/wordprocessingDrawing" xmlns:wp="http://schemas.openxmlformats.org/drawingml/2006/wordprocessingDrawing" xmlns:w10="urn:schemas-microsoft-com:office:word" xmlns:w="http://schemas.openxmlformats.org/wordprocessingml/2006/main" xmlns:w14="http://schemas.microsoft.com/office/word/2010/wordml" xmlns:w15="http://schemas.microsoft.com/office/word/2012/wordml" xmlns:w16cex="http://schemas.microsoft.com/office/word/2018/wordml/cex" xmlns:w16cid="http://schemas.microsoft.com/office/word/2016/wordml/cid" xmlns:w16="http://schemas.microsoft.com/office/word/2018/wordml" xmlns:w16sdtdh="http://schemas.microsoft.com/office/word/2020/wordml/sdtdatahash" xmlns:w16se="http://schemas.microsoft.com/office/word/2015/wordml/symex" xmlns:wpg="http://schemas.microsoft.com/office/word/2010/wordprocessingGroup" xmlns:wpi="http://schemas.microsoft.com/office/word/2010/wordprocessingInk" xmlns:wne="http://schemas.microsoft.com/office/word/2006/wordml" xmlns:wps="http://schemas.microsoft.com/office/word/2010/wordprocessingShape" mc:Ignorable="w14 w15 w16se w16cid w16 w16cex w16sdtdh wp14">
   <w:abstractNum w:abstractNumId="0" w15:restartNumberingAfterBreak="0">
     <w:nsid w:val="026E5B26"/>
     <w:multiLevelType w:val="hybridMultilevel"/>
@@ -8360,7 +10731,7 @@
 </file>
 
 <file path=word/styles.xml><?xml version="1.0" encoding="utf-8"?>
-<w:styles xmlns:mc="http://schemas.openxmlformats.org/markup-compatibility/2006" xmlns:r="http://schemas.openxmlformats.org/officeDocument/2006/relationships" xmlns:w="http://schemas.openxmlformats.org/wordprocessingml/2006/main" xmlns:w14="http://schemas.microsoft.com/office/word/2010/wordml" xmlns:w15="http://schemas.microsoft.com/office/word/2012/wordml" xmlns:w16cex="http://schemas.microsoft.com/office/word/2018/wordml/cex" xmlns:w16cid="http://schemas.microsoft.com/office/word/2016/wordml/cid" xmlns:w16="http://schemas.microsoft.com/office/word/2018/wordml" xmlns:w16du="http://schemas.microsoft.com/office/word/2023/wordml/word16du" xmlns:w16sdtdh="http://schemas.microsoft.com/office/word/2020/wordml/sdtdatahash" xmlns:w16se="http://schemas.microsoft.com/office/word/2015/wordml/symex" mc:Ignorable="w14 w15 w16se w16cid w16 w16cex w16sdtdh w16du">
+<w:styles xmlns:mc="http://schemas.openxmlformats.org/markup-compatibility/2006" xmlns:r="http://schemas.openxmlformats.org/officeDocument/2006/relationships" xmlns:w="http://schemas.openxmlformats.org/wordprocessingml/2006/main" xmlns:w14="http://schemas.microsoft.com/office/word/2010/wordml" xmlns:w15="http://schemas.microsoft.com/office/word/2012/wordml" xmlns:w16cex="http://schemas.microsoft.com/office/word/2018/wordml/cex" xmlns:w16cid="http://schemas.microsoft.com/office/word/2016/wordml/cid" xmlns:w16="http://schemas.microsoft.com/office/word/2018/wordml" xmlns:w16sdtdh="http://schemas.microsoft.com/office/word/2020/wordml/sdtdatahash" xmlns:w16se="http://schemas.microsoft.com/office/word/2015/wordml/symex" mc:Ignorable="w14 w15 w16se w16cid w16 w16cex w16sdtdh">
   <w:docDefaults>
     <w:rPrDefault>
       <w:rPr>
@@ -9151,6 +11522,24 @@
       <w:color w:val="2F5496" w:themeColor="accent1" w:themeShade="BF"/>
     </w:rPr>
   </w:style>
+  <w:style w:type="paragraph" w:customStyle="1" w:styleId="TableParagraph">
+    <w:name w:val="Table Paragraph"/>
+    <w:basedOn w:val="Normln"/>
+    <w:uiPriority w:val="1"/>
+    <w:qFormat/>
+    <w:rsid w:val="00DF3D34"/>
+    <w:pPr>
+      <w:widowControl w:val="0"/>
+      <w:autoSpaceDE w:val="0"/>
+      <w:autoSpaceDN w:val="0"/>
+      <w:ind w:left="105"/>
+    </w:pPr>
+    <w:rPr>
+      <w:rFonts w:ascii="Calibri" w:eastAsia="Calibri" w:hAnsi="Calibri" w:cs="Calibri"/>
+      <w:sz w:val="22"/>
+      <w:szCs w:val="22"/>
+    </w:rPr>
+  </w:style>
 </w:styles>
 </file>
 

</xml_diff>

<commit_message>
FInální úpravy dokumentu. Ještě doporučuji sčeknout
</commit_message>
<xml_diff>
--- a/sablona.docx
+++ b/sablona.docx
@@ -1,6 +1,6 @@
 
 <file path=word/document.xml><?xml version="1.0" encoding="utf-8"?>
-<w:document xmlns:wpc="http://schemas.microsoft.com/office/word/2010/wordprocessingCanvas" xmlns:cx="http://schemas.microsoft.com/office/drawing/2014/chartex" xmlns:cx1="http://schemas.microsoft.com/office/drawing/2015/9/8/chartex" xmlns:cx2="http://schemas.microsoft.com/office/drawing/2015/10/21/chartex" xmlns:cx3="http://schemas.microsoft.com/office/drawing/2016/5/9/chartex" xmlns:cx4="http://schemas.microsoft.com/office/drawing/2016/5/10/chartex" xmlns:cx5="http://schemas.microsoft.com/office/drawing/2016/5/11/chartex" xmlns:cx6="http://schemas.microsoft.com/office/drawing/2016/5/12/chartex" xmlns:cx7="http://schemas.microsoft.com/office/drawing/2016/5/13/chartex" xmlns:cx8="http://schemas.microsoft.com/office/drawing/2016/5/14/chartex" xmlns:mc="http://schemas.openxmlformats.org/markup-compatibility/2006" xmlns:aink="http://schemas.microsoft.com/office/drawing/2016/ink" xmlns:am3d="http://schemas.microsoft.com/office/drawing/2017/model3d" xmlns:o="urn:schemas-microsoft-com:office:office" xmlns:oel="http://schemas.microsoft.com/office/2019/extlst" xmlns:r="http://schemas.openxmlformats.org/officeDocument/2006/relationships" xmlns:m="http://schemas.openxmlformats.org/officeDocument/2006/math" xmlns:v="urn:schemas-microsoft-com:vml" xmlns:wp14="http://schemas.microsoft.com/office/word/2010/wordprocessingDrawing" xmlns:wp="http://schemas.openxmlformats.org/drawingml/2006/wordprocessingDrawing" xmlns:w10="urn:schemas-microsoft-com:office:word" xmlns:w="http://schemas.openxmlformats.org/wordprocessingml/2006/main" xmlns:w14="http://schemas.microsoft.com/office/word/2010/wordml" xmlns:w15="http://schemas.microsoft.com/office/word/2012/wordml" xmlns:w16cex="http://schemas.microsoft.com/office/word/2018/wordml/cex" xmlns:w16cid="http://schemas.microsoft.com/office/word/2016/wordml/cid" xmlns:w16="http://schemas.microsoft.com/office/word/2018/wordml" xmlns:w16du="http://schemas.microsoft.com/office/word/2023/wordml/word16du" xmlns:w16sdtdh="http://schemas.microsoft.com/office/word/2020/wordml/sdtdatahash" xmlns:w16se="http://schemas.microsoft.com/office/word/2015/wordml/symex" xmlns:wpg="http://schemas.microsoft.com/office/word/2010/wordprocessingGroup" xmlns:wpi="http://schemas.microsoft.com/office/word/2010/wordprocessingInk" xmlns:wne="http://schemas.microsoft.com/office/word/2006/wordml" xmlns:wps="http://schemas.microsoft.com/office/word/2010/wordprocessingShape" mc:Ignorable="w14 w15 w16se w16cid w16 w16cex w16sdtdh w16du wp14">
+<w:document xmlns:wpc="http://schemas.microsoft.com/office/word/2010/wordprocessingCanvas" xmlns:cx="http://schemas.microsoft.com/office/drawing/2014/chartex" xmlns:cx1="http://schemas.microsoft.com/office/drawing/2015/9/8/chartex" xmlns:cx2="http://schemas.microsoft.com/office/drawing/2015/10/21/chartex" xmlns:cx3="http://schemas.microsoft.com/office/drawing/2016/5/9/chartex" xmlns:cx4="http://schemas.microsoft.com/office/drawing/2016/5/10/chartex" xmlns:cx5="http://schemas.microsoft.com/office/drawing/2016/5/11/chartex" xmlns:cx6="http://schemas.microsoft.com/office/drawing/2016/5/12/chartex" xmlns:cx7="http://schemas.microsoft.com/office/drawing/2016/5/13/chartex" xmlns:cx8="http://schemas.microsoft.com/office/drawing/2016/5/14/chartex" xmlns:mc="http://schemas.openxmlformats.org/markup-compatibility/2006" xmlns:aink="http://schemas.microsoft.com/office/drawing/2016/ink" xmlns:am3d="http://schemas.microsoft.com/office/drawing/2017/model3d" xmlns:o="urn:schemas-microsoft-com:office:office" xmlns:oel="http://schemas.microsoft.com/office/2019/extlst" xmlns:r="http://schemas.openxmlformats.org/officeDocument/2006/relationships" xmlns:m="http://schemas.openxmlformats.org/officeDocument/2006/math" xmlns:v="urn:schemas-microsoft-com:vml" xmlns:wp14="http://schemas.microsoft.com/office/word/2010/wordprocessingDrawing" xmlns:wp="http://schemas.openxmlformats.org/drawingml/2006/wordprocessingDrawing" xmlns:w10="urn:schemas-microsoft-com:office:word" xmlns:w="http://schemas.openxmlformats.org/wordprocessingml/2006/main" xmlns:w14="http://schemas.microsoft.com/office/word/2010/wordml" xmlns:w15="http://schemas.microsoft.com/office/word/2012/wordml" xmlns:w16cex="http://schemas.microsoft.com/office/word/2018/wordml/cex" xmlns:w16cid="http://schemas.microsoft.com/office/word/2016/wordml/cid" xmlns:w16="http://schemas.microsoft.com/office/word/2018/wordml" xmlns:w16sdtdh="http://schemas.microsoft.com/office/word/2020/wordml/sdtdatahash" xmlns:w16se="http://schemas.microsoft.com/office/word/2015/wordml/symex" xmlns:wpg="http://schemas.microsoft.com/office/word/2010/wordprocessingGroup" xmlns:wpi="http://schemas.microsoft.com/office/word/2010/wordprocessingInk" xmlns:wne="http://schemas.microsoft.com/office/word/2006/wordml" xmlns:wps="http://schemas.microsoft.com/office/word/2010/wordprocessingShape" mc:Ignorable="w14 w15 w16se w16cid w16 w16cex w16sdtdh wp14">
   <w:body>
     <w:p>
       <w:pPr>
@@ -273,7 +273,15 @@
           <w:sz w:val="32"/>
           <w:szCs w:val="32"/>
         </w:rPr>
-        <w:t xml:space="preserve"> 3</w:t>
+        <w:t xml:space="preserve"> </w:t>
+      </w:r>
+      <w:r>
+        <w:rPr>
+          <w:rFonts w:ascii="Calibri" w:hAnsi="Calibri" w:cs="Calibri"/>
+          <w:sz w:val="32"/>
+          <w:szCs w:val="32"/>
+        </w:rPr>
+        <w:t>4</w:t>
       </w:r>
     </w:p>
     <w:p>
@@ -299,7 +307,23 @@
           <w:sz w:val="32"/>
           <w:szCs w:val="32"/>
         </w:rPr>
-        <w:t xml:space="preserve"> 24. 4. 2024</w:t>
+        <w:t xml:space="preserve"> 2</w:t>
+      </w:r>
+      <w:r>
+        <w:rPr>
+          <w:rFonts w:ascii="Calibri" w:hAnsi="Calibri" w:cs="Calibri"/>
+          <w:sz w:val="32"/>
+          <w:szCs w:val="32"/>
+        </w:rPr>
+        <w:t>7</w:t>
+      </w:r>
+      <w:r>
+        <w:rPr>
+          <w:rFonts w:ascii="Calibri" w:hAnsi="Calibri" w:cs="Calibri"/>
+          <w:sz w:val="32"/>
+          <w:szCs w:val="32"/>
+        </w:rPr>
+        <w:t>. 4. 2024</w:t>
       </w:r>
       <w:r>
         <w:rPr>
@@ -509,6 +533,12 @@
                 <w:rFonts w:ascii="Calibri" w:hAnsi="Calibri" w:cs="Calibri"/>
               </w:rPr>
             </w:pPr>
+            <w:r>
+              <w:rPr>
+                <w:rFonts w:ascii="Calibri" w:hAnsi="Calibri" w:cs="Calibri"/>
+              </w:rPr>
+              <w:t>Vytvoření dokumentu</w:t>
+            </w:r>
           </w:p>
         </w:tc>
         <w:tc>
@@ -585,6 +615,12 @@
                 <w:rFonts w:ascii="Calibri" w:hAnsi="Calibri" w:cs="Calibri"/>
               </w:rPr>
             </w:pPr>
+            <w:r>
+              <w:rPr>
+                <w:rFonts w:ascii="Calibri" w:hAnsi="Calibri" w:cs="Calibri"/>
+              </w:rPr>
+              <w:t>Přidání pár obrázků z EA</w:t>
+            </w:r>
           </w:p>
         </w:tc>
         <w:tc>
@@ -599,6 +635,12 @@
                 <w:rFonts w:ascii="Calibri" w:hAnsi="Calibri" w:cs="Calibri"/>
               </w:rPr>
             </w:pPr>
+            <w:r>
+              <w:rPr>
+                <w:rFonts w:ascii="Calibri" w:hAnsi="Calibri" w:cs="Calibri"/>
+              </w:rPr>
+              <w:t>1,5</w:t>
+            </w:r>
           </w:p>
         </w:tc>
       </w:tr>
@@ -658,6 +700,12 @@
                 <w:rFonts w:ascii="Calibri" w:hAnsi="Calibri" w:cs="Calibri"/>
               </w:rPr>
             </w:pPr>
+            <w:r>
+              <w:rPr>
+                <w:rFonts w:ascii="Calibri" w:hAnsi="Calibri" w:cs="Calibri"/>
+              </w:rPr>
+              <w:t>Popis tabulek, obrázků, nahozená databáze atd.</w:t>
+            </w:r>
           </w:p>
         </w:tc>
         <w:tc>
@@ -672,6 +720,12 @@
                 <w:rFonts w:ascii="Calibri" w:hAnsi="Calibri" w:cs="Calibri"/>
               </w:rPr>
             </w:pPr>
+            <w:r>
+              <w:rPr>
+                <w:rFonts w:ascii="Calibri" w:hAnsi="Calibri" w:cs="Calibri"/>
+              </w:rPr>
+              <w:t>4</w:t>
+            </w:r>
           </w:p>
         </w:tc>
       </w:tr>
@@ -688,6 +742,12 @@
                 <w:rFonts w:ascii="Calibri" w:hAnsi="Calibri" w:cs="Calibri"/>
               </w:rPr>
             </w:pPr>
+            <w:r>
+              <w:rPr>
+                <w:rFonts w:ascii="Calibri" w:hAnsi="Calibri" w:cs="Calibri"/>
+              </w:rPr>
+              <w:t>4</w:t>
+            </w:r>
           </w:p>
         </w:tc>
         <w:tc>
@@ -702,6 +762,12 @@
                 <w:rFonts w:ascii="Calibri" w:hAnsi="Calibri" w:cs="Calibri"/>
               </w:rPr>
             </w:pPr>
+            <w:r>
+              <w:rPr>
+                <w:rFonts w:ascii="Calibri" w:hAnsi="Calibri" w:cs="Calibri"/>
+              </w:rPr>
+              <w:t>27.4.</w:t>
+            </w:r>
           </w:p>
         </w:tc>
         <w:tc>
@@ -716,6 +782,12 @@
                 <w:rFonts w:ascii="Calibri" w:hAnsi="Calibri" w:cs="Calibri"/>
               </w:rPr>
             </w:pPr>
+            <w:r>
+              <w:rPr>
+                <w:rFonts w:ascii="Calibri" w:hAnsi="Calibri" w:cs="Calibri"/>
+              </w:rPr>
+              <w:t>Finální úpravy</w:t>
+            </w:r>
           </w:p>
         </w:tc>
         <w:tc>
@@ -730,6 +802,12 @@
                 <w:rFonts w:ascii="Calibri" w:hAnsi="Calibri" w:cs="Calibri"/>
               </w:rPr>
             </w:pPr>
+            <w:r>
+              <w:rPr>
+                <w:rFonts w:ascii="Calibri" w:hAnsi="Calibri" w:cs="Calibri"/>
+              </w:rPr>
+              <w:t>2</w:t>
+            </w:r>
           </w:p>
         </w:tc>
       </w:tr>
@@ -1830,21 +1908,7 @@
             <w:rStyle w:val="Hypertextovodkaz"/>
             <w:noProof/>
           </w:rPr>
-          <w:t>Model případ</w:t>
-        </w:r>
-        <w:r>
-          <w:rPr>
-            <w:rStyle w:val="Hypertextovodkaz"/>
-            <w:noProof/>
-          </w:rPr>
-          <w:t>ů</w:t>
-        </w:r>
-        <w:r>
-          <w:rPr>
-            <w:rStyle w:val="Hypertextovodkaz"/>
-            <w:noProof/>
-          </w:rPr>
-          <w:t xml:space="preserve"> užití</w:t>
+          <w:t>Model případů užití</w:t>
         </w:r>
         <w:r>
           <w:rPr>
@@ -2741,14 +2805,10 @@
     </w:p>
     <w:p>
       <w:pPr>
-        <w:pStyle w:val="Odstavecseseznamem"/>
-        <w:numPr>
-          <w:ilvl w:val="0"/>
-          <w:numId w:val="2"/>
-        </w:numPr>
-      </w:pPr>
-      <w:r>
-        <w:t>Uvést proč dokument vzniká, jaká je struktura, stručně obsah kapitol.</w:t>
+        <w:ind w:left="360"/>
+      </w:pPr>
+      <w:r>
+        <w:t>Tento dokument má za účel detailně popsat aplikaci pro správu lezeckých cest. Obsahuje strukturu a obsah kapitol, které jsou určeny k poskytnutí přehledu o aplikaci, jejích funkcích a významu.</w:t>
       </w:r>
     </w:p>
     <w:p>
@@ -2763,17 +2823,12 @@
     </w:p>
     <w:p>
       <w:pPr>
-        <w:pStyle w:val="Odstavecseseznamem"/>
-        <w:numPr>
-          <w:ilvl w:val="0"/>
-          <w:numId w:val="2"/>
-        </w:numPr>
-      </w:pPr>
-      <w:r>
-        <w:t xml:space="preserve">Kdo jsou uživatelé a čtenáři. </w:t>
+        <w:ind w:left="360"/>
+      </w:pPr>
+      <w:r>
+        <w:t>Dokument je určen pro potenciální uživatele a čtenáře, kteří mají zájem o lezení a chtějí využívat aplikaci pro správu lezeckých cest. To zahrnuje jak začínající lezce, tak i zkušené lezce hledající nové cesty k dobrodružství.</w:t>
       </w:r>
     </w:p>
-    <w:p/>
     <w:p>
       <w:pPr>
         <w:pStyle w:val="Nadpis2"/>
@@ -2786,91 +2841,45 @@
     </w:p>
     <w:p>
       <w:pPr>
-        <w:pStyle w:val="Odstavecseseznamem"/>
-        <w:numPr>
-          <w:ilvl w:val="0"/>
-          <w:numId w:val="3"/>
-        </w:numPr>
-      </w:pPr>
-      <w:r>
-        <w:t>Jaká je současná situace ve firmě, výchozí stav řešení a způsob využívání současných řešení.</w:t>
-      </w:r>
-    </w:p>
-    <w:p/>
-    <w:p>
-      <w:pPr>
-        <w:pStyle w:val="Nadpis2"/>
-      </w:pPr>
-      <w:bookmarkStart w:id="4" w:name="_Toc6230012"/>
-      <w:r>
-        <w:t>Přehled navrhovaného systémů</w:t>
-      </w:r>
-      <w:bookmarkEnd w:id="4"/>
-      <w:r>
-        <w:t xml:space="preserve"> </w:t>
+        <w:ind w:left="360"/>
+      </w:pPr>
+      <w:r>
+        <w:t>Tato část dokumentu analyzuje současnou situaci ve firmě a v lezecké komunitě. Zahrnuje současný stav řešení a způsoby, jak jsou v současnosti využívány existující systémy pro správu lezeckých tras.</w:t>
       </w:r>
     </w:p>
     <w:p>
       <w:pPr>
-        <w:pStyle w:val="Odstavecseseznamem"/>
-        <w:numPr>
-          <w:ilvl w:val="0"/>
-          <w:numId w:val="3"/>
-        </w:numPr>
-      </w:pPr>
-      <w:r>
-        <w:t>Vložit ZADÁNÍ.</w:t>
+        <w:pStyle w:val="Nadpis2"/>
+      </w:pPr>
+      <w:bookmarkStart w:id="4" w:name="_Toc6230012"/>
+      <w:r>
+        <w:t>Přehled navrhovaného systémů</w:t>
+      </w:r>
+      <w:bookmarkEnd w:id="4"/>
+      <w:r>
+        <w:t xml:space="preserve"> </w:t>
       </w:r>
     </w:p>
     <w:p>
       <w:pPr>
-        <w:pStyle w:val="Odstavecseseznamem"/>
-        <w:numPr>
-          <w:ilvl w:val="0"/>
-          <w:numId w:val="1"/>
-        </w:numPr>
-      </w:pPr>
-      <w:r>
-        <w:t xml:space="preserve">Popsat účel systém, co systém bude dělat, co dělat nebude. </w:t>
+        <w:ind w:left="360"/>
+      </w:pPr>
+      <w:r>
+        <w:t xml:space="preserve">Navrhovaný systém je aplikace pro správu lezeckých cest, která umožní uživatelům </w:t>
+      </w:r>
+      <w:r>
+        <w:t xml:space="preserve">zobrazit lezeckou databázi, </w:t>
+      </w:r>
+      <w:r>
+        <w:t>přidávat nové cesty</w:t>
+      </w:r>
+      <w:r>
+        <w:t xml:space="preserve"> a</w:t>
+      </w:r>
+      <w:r>
+        <w:t xml:space="preserve"> komentovat existující cesty. Přínosem tohoto řešení je centralizované úložiště informací o lezeckých trasách po celém světě, což umožní lezcům rychleji najít a prozkoumat nové cesty. Součástí této části může být i kontextový diagram, který ilustruje začlenění systému do okolí.</w:t>
       </w:r>
     </w:p>
-    <w:p>
-      <w:pPr>
-        <w:pStyle w:val="Odstavecseseznamem"/>
-        <w:numPr>
-          <w:ilvl w:val="0"/>
-          <w:numId w:val="1"/>
-        </w:numPr>
-      </w:pPr>
-      <w:r>
-        <w:t>Popsat přínosy a smysl řešení.</w:t>
-      </w:r>
-    </w:p>
-    <w:p>
-      <w:pPr>
-        <w:pStyle w:val="Odstavecseseznamem"/>
-        <w:numPr>
-          <w:ilvl w:val="0"/>
-          <w:numId w:val="1"/>
-        </w:numPr>
-      </w:pPr>
-      <w:r>
-        <w:t>Je možné přidat kontextový diagram, který začlenění systému (libovolnou formou). Co je okolí systému.</w:t>
-      </w:r>
-    </w:p>
-    <w:p>
-      <w:pPr>
-        <w:pStyle w:val="Odstavecseseznamem"/>
-        <w:numPr>
-          <w:ilvl w:val="0"/>
-          <w:numId w:val="1"/>
-        </w:numPr>
-      </w:pPr>
-      <w:r>
-        <w:t>Cílem je vymezit rozsah systému.</w:t>
-      </w:r>
-    </w:p>
-    <w:p/>
     <w:p>
       <w:pPr>
         <w:pStyle w:val="Nadpis2"/>
@@ -2883,17 +2892,12 @@
     </w:p>
     <w:p>
       <w:pPr>
-        <w:pStyle w:val="Odstavecseseznamem"/>
-        <w:numPr>
-          <w:ilvl w:val="0"/>
-          <w:numId w:val="3"/>
-        </w:numPr>
-      </w:pPr>
-      <w:r>
-        <w:t xml:space="preserve">Všechny omezení (technická i z problémové domény). Zahrnout vše co může mít vliv na návrh, implementaci i nasazení. </w:t>
+        <w:ind w:left="360"/>
+      </w:pPr>
+      <w:r>
+        <w:t>Tato část identifikuje veškerá omezení, která mohou ovlivnit návrh, implementaci a nasazení aplikace. Zahrnuje technická omezení, jako je dostupnost internetu nebo podpora různých zařízení, stejně jako omezení z problémové domény, jako je dostupnost informací o lezeckých cestách v některých regionech.</w:t>
       </w:r>
     </w:p>
-    <w:p/>
     <w:p>
       <w:pPr>
         <w:pStyle w:val="Nadpis1"/>
@@ -5169,6 +5173,100 @@
           </w:p>
         </w:tc>
       </w:tr>
+    </w:tbl>
+    <w:p>
+      <w:pPr>
+        <w:rPr>
+          <w:color w:val="44546A" w:themeColor="text2"/>
+        </w:rPr>
+      </w:pPr>
+    </w:p>
+    <w:p>
+      <w:pPr>
+        <w:jc w:val="center"/>
+        <w:rPr>
+          <w:i/>
+          <w:iCs/>
+          <w:color w:val="44546A" w:themeColor="text2"/>
+          <w:sz w:val="18"/>
+          <w:szCs w:val="18"/>
+        </w:rPr>
+      </w:pPr>
+      <w:r>
+        <w:rPr>
+          <w:i/>
+          <w:iCs/>
+          <w:color w:val="44546A" w:themeColor="text2"/>
+          <w:sz w:val="18"/>
+          <w:szCs w:val="18"/>
+        </w:rPr>
+        <w:t xml:space="preserve">Tabulka </w:t>
+      </w:r>
+      <w:r>
+        <w:rPr>
+          <w:i/>
+          <w:iCs/>
+          <w:noProof/>
+          <w:color w:val="44546A" w:themeColor="text2"/>
+          <w:sz w:val="18"/>
+          <w:szCs w:val="18"/>
+        </w:rPr>
+        <w:t>4</w:t>
+      </w:r>
+      <w:r>
+        <w:rPr>
+          <w:i/>
+          <w:iCs/>
+          <w:color w:val="44546A" w:themeColor="text2"/>
+          <w:sz w:val="18"/>
+          <w:szCs w:val="18"/>
+        </w:rPr>
+        <w:t xml:space="preserve">: </w:t>
+      </w:r>
+      <w:r>
+        <w:rPr>
+          <w:i/>
+          <w:iCs/>
+          <w:color w:val="44546A" w:themeColor="text2"/>
+          <w:sz w:val="18"/>
+          <w:szCs w:val="18"/>
+        </w:rPr>
+        <w:t>Přidání komentáře k cestě</w:t>
+      </w:r>
+    </w:p>
+    <w:tbl>
+      <w:tblPr>
+        <w:tblStyle w:val="Mkatabulky"/>
+        <w:tblW w:w="4757" w:type="pct"/>
+        <w:jc w:val="center"/>
+        <w:tblLook w:val="04A0" w:firstRow="1" w:lastRow="0" w:firstColumn="1" w:lastColumn="0" w:noHBand="0" w:noVBand="1"/>
+      </w:tblPr>
+      <w:tblGrid>
+        <w:gridCol w:w="1439"/>
+        <w:gridCol w:w="1547"/>
+        <w:gridCol w:w="5630"/>
+      </w:tblGrid>
+      <w:tr>
+        <w:trPr>
+          <w:trHeight w:val="276"/>
+          <w:jc w:val="center"/>
+        </w:trPr>
+        <w:tc>
+          <w:tcPr>
+            <w:tcW w:w="0" w:type="auto"/>
+            <w:gridSpan w:val="3"/>
+          </w:tcPr>
+          <w:p>
+            <w:bookmarkStart w:id="12" w:name="_Toc6230020"/>
+            <w:r>
+              <w:t xml:space="preserve">Název: </w:t>
+            </w:r>
+            <w:r>
+              <w:t>Přidání komentáře</w:t>
+            </w:r>
+          </w:p>
+        </w:tc>
+      </w:tr>
       <w:tr>
         <w:trPr>
           <w:trHeight w:val="290"/>
@@ -5179,15 +5277,2074 @@
             <w:tcW w:w="0" w:type="auto"/>
             <w:gridSpan w:val="3"/>
           </w:tcPr>
-          <w:p/>
+          <w:p>
+            <w:r>
+              <w:t>ID</w:t>
+            </w:r>
+            <w:r>
+              <w:t>:</w:t>
+            </w:r>
+            <w:r>
+              <w:t xml:space="preserve"> </w:t>
+            </w:r>
+            <w:r>
+              <w:t>UC</w:t>
+            </w:r>
+            <w:r>
+              <w:t>00</w:t>
+            </w:r>
+            <w:r>
+              <w:t>3</w:t>
+            </w:r>
+          </w:p>
+        </w:tc>
+      </w:tr>
+      <w:tr>
+        <w:trPr>
+          <w:trHeight w:val="554"/>
+          <w:jc w:val="center"/>
+        </w:trPr>
+        <w:tc>
+          <w:tcPr>
+            <w:tcW w:w="0" w:type="auto"/>
+            <w:gridSpan w:val="3"/>
+          </w:tcPr>
+          <w:p>
+            <w:pPr>
+              <w:rPr>
+                <w:lang w:val="en-US"/>
+              </w:rPr>
+            </w:pPr>
+            <w:r>
+              <w:t>Charakteristika:</w:t>
+            </w:r>
+          </w:p>
+          <w:p>
+            <w:r>
+              <w:t>Přidání komentáře uživatelem k dané lezecké cestě</w:t>
+            </w:r>
+          </w:p>
+        </w:tc>
+      </w:tr>
+      <w:tr>
+        <w:trPr>
+          <w:trHeight w:val="282"/>
+          <w:jc w:val="center"/>
+        </w:trPr>
+        <w:tc>
+          <w:tcPr>
+            <w:tcW w:w="0" w:type="auto"/>
+            <w:gridSpan w:val="3"/>
+          </w:tcPr>
+          <w:p>
+            <w:r>
+              <w:t>Aktér:</w:t>
+            </w:r>
+          </w:p>
+          <w:p>
+            <w:r>
+              <w:t>Přihlášený u</w:t>
+            </w:r>
+            <w:r>
+              <w:t>živatel</w:t>
+            </w:r>
+          </w:p>
+        </w:tc>
+      </w:tr>
+      <w:tr>
+        <w:trPr>
+          <w:trHeight w:val="282"/>
+          <w:jc w:val="center"/>
+        </w:trPr>
+        <w:tc>
+          <w:tcPr>
+            <w:tcW w:w="0" w:type="auto"/>
+            <w:gridSpan w:val="3"/>
+          </w:tcPr>
+          <w:p>
+            <w:r>
+              <w:t>Vstupní podmínky:</w:t>
+            </w:r>
+          </w:p>
+          <w:p>
+            <w:r>
+              <w:t>Uživatel se nachází na stránce</w:t>
+            </w:r>
+          </w:p>
+        </w:tc>
+      </w:tr>
+      <w:tr>
+        <w:trPr>
+          <w:trHeight w:val="282"/>
+          <w:jc w:val="center"/>
+        </w:trPr>
+        <w:tc>
+          <w:tcPr>
+            <w:tcW w:w="0" w:type="auto"/>
+            <w:gridSpan w:val="3"/>
+          </w:tcPr>
+          <w:p>
+            <w:r>
+              <w:t>Výstupní podmínky:</w:t>
+            </w:r>
+          </w:p>
+          <w:p>
+            <w:r>
+              <w:t>Systém korektně přiřadí komentář k uživateli a k dané cestě</w:t>
+            </w:r>
+          </w:p>
+        </w:tc>
+      </w:tr>
+      <w:tr>
+        <w:trPr>
+          <w:cantSplit/>
+          <w:trHeight w:val="374"/>
+          <w:jc w:val="center"/>
+        </w:trPr>
+        <w:tc>
+          <w:tcPr>
+            <w:tcW w:w="835" w:type="pct"/>
+          </w:tcPr>
+          <w:p>
+            <w:r>
+              <w:t>Krok</w:t>
+            </w:r>
+          </w:p>
+        </w:tc>
+        <w:tc>
+          <w:tcPr>
+            <w:tcW w:w="898" w:type="pct"/>
+          </w:tcPr>
+          <w:p>
+            <w:r>
+              <w:t>Aktér/Systém</w:t>
+            </w:r>
+          </w:p>
+        </w:tc>
+        <w:tc>
+          <w:tcPr>
+            <w:tcW w:w="0" w:type="auto"/>
+          </w:tcPr>
+          <w:p>
+            <w:r>
+              <w:t>Popis</w:t>
+            </w:r>
+          </w:p>
+        </w:tc>
+      </w:tr>
+      <w:tr>
+        <w:trPr>
+          <w:cantSplit/>
+          <w:trHeight w:val="374"/>
+          <w:jc w:val="center"/>
+        </w:trPr>
+        <w:tc>
+          <w:tcPr>
+            <w:tcW w:w="835" w:type="pct"/>
+          </w:tcPr>
+          <w:p>
+            <w:r>
+              <w:t>1</w:t>
+            </w:r>
+          </w:p>
+        </w:tc>
+        <w:tc>
+          <w:tcPr>
+            <w:tcW w:w="898" w:type="pct"/>
+          </w:tcPr>
+          <w:p>
+            <w:r>
+              <w:t>Uživatel</w:t>
+            </w:r>
+          </w:p>
+        </w:tc>
+        <w:tc>
+          <w:tcPr>
+            <w:tcW w:w="0" w:type="auto"/>
+          </w:tcPr>
+          <w:p>
+            <w:r>
+              <w:t xml:space="preserve">Uživatel si zobrazí stránku </w:t>
+            </w:r>
+            <w:r>
+              <w:t>lezecké cesty</w:t>
+            </w:r>
+            <w:r>
+              <w:t>.</w:t>
+            </w:r>
+          </w:p>
+        </w:tc>
+      </w:tr>
+      <w:tr>
+        <w:trPr>
+          <w:cantSplit/>
+          <w:trHeight w:val="374"/>
+          <w:jc w:val="center"/>
+        </w:trPr>
+        <w:tc>
+          <w:tcPr>
+            <w:tcW w:w="835" w:type="pct"/>
+          </w:tcPr>
+          <w:p>
+            <w:r>
+              <w:t>2</w:t>
+            </w:r>
+          </w:p>
+        </w:tc>
+        <w:tc>
+          <w:tcPr>
+            <w:tcW w:w="898" w:type="pct"/>
+          </w:tcPr>
+          <w:p>
+            <w:r>
+              <w:t>Systém</w:t>
+            </w:r>
+          </w:p>
+        </w:tc>
+        <w:tc>
+          <w:tcPr>
+            <w:tcW w:w="0" w:type="auto"/>
+          </w:tcPr>
+          <w:p>
+            <w:r>
+              <w:t>Systém zobrazí uživateli stránku</w:t>
+            </w:r>
+            <w:r>
+              <w:t xml:space="preserve"> </w:t>
+            </w:r>
+            <w:r>
+              <w:t>lezecké cesty</w:t>
+            </w:r>
+          </w:p>
+        </w:tc>
+      </w:tr>
+      <w:tr>
+        <w:trPr>
+          <w:cantSplit/>
+          <w:trHeight w:val="374"/>
+          <w:jc w:val="center"/>
+        </w:trPr>
+        <w:tc>
+          <w:tcPr>
+            <w:tcW w:w="835" w:type="pct"/>
+          </w:tcPr>
+          <w:p>
+            <w:r>
+              <w:t>3</w:t>
+            </w:r>
+          </w:p>
+        </w:tc>
+        <w:tc>
+          <w:tcPr>
+            <w:tcW w:w="898" w:type="pct"/>
+          </w:tcPr>
+          <w:p>
+            <w:r>
+              <w:t>Uživatel</w:t>
+            </w:r>
+          </w:p>
+        </w:tc>
+        <w:tc>
+          <w:tcPr>
+            <w:tcW w:w="0" w:type="auto"/>
+          </w:tcPr>
+          <w:p>
+            <w:r>
+              <w:t>Uživatel napíše komentář a klikne na tlačítko okomentovat</w:t>
+            </w:r>
+          </w:p>
+        </w:tc>
+      </w:tr>
+      <w:tr>
+        <w:trPr>
+          <w:cantSplit/>
+          <w:trHeight w:val="374"/>
+          <w:jc w:val="center"/>
+        </w:trPr>
+        <w:tc>
+          <w:tcPr>
+            <w:tcW w:w="835" w:type="pct"/>
+          </w:tcPr>
+          <w:p>
+            <w:r>
+              <w:t>4</w:t>
+            </w:r>
+          </w:p>
+        </w:tc>
+        <w:tc>
+          <w:tcPr>
+            <w:tcW w:w="898" w:type="pct"/>
+          </w:tcPr>
+          <w:p>
+            <w:r>
+              <w:t>Systém</w:t>
+            </w:r>
+          </w:p>
+        </w:tc>
+        <w:tc>
+          <w:tcPr>
+            <w:tcW w:w="0" w:type="auto"/>
+          </w:tcPr>
+          <w:p>
+            <w:r>
+              <w:t xml:space="preserve">Systém </w:t>
+            </w:r>
+            <w:proofErr w:type="gramStart"/>
+            <w:r>
+              <w:t>ověří</w:t>
+            </w:r>
+            <w:proofErr w:type="gramEnd"/>
+            <w:r>
+              <w:t>, jestli je uživatel přihlášen</w:t>
+            </w:r>
+          </w:p>
+        </w:tc>
+      </w:tr>
+      <w:tr>
+        <w:trPr>
+          <w:cantSplit/>
+          <w:trHeight w:val="374"/>
+          <w:jc w:val="center"/>
+        </w:trPr>
+        <w:tc>
+          <w:tcPr>
+            <w:tcW w:w="835" w:type="pct"/>
+          </w:tcPr>
+          <w:p>
+            <w:r>
+              <w:t>5</w:t>
+            </w:r>
+          </w:p>
+        </w:tc>
+        <w:tc>
+          <w:tcPr>
+            <w:tcW w:w="898" w:type="pct"/>
+          </w:tcPr>
+          <w:p>
+            <w:r>
+              <w:t>Systém</w:t>
+            </w:r>
+          </w:p>
+        </w:tc>
+        <w:tc>
+          <w:tcPr>
+            <w:tcW w:w="0" w:type="auto"/>
+          </w:tcPr>
+          <w:p>
+            <w:r>
+              <w:t xml:space="preserve">Systém </w:t>
+            </w:r>
+            <w:r>
+              <w:t xml:space="preserve">přidá komentář k dané lezecké cestě a umožní dalším uživatelům zobrazit tento komentář </w:t>
+            </w:r>
+          </w:p>
         </w:tc>
       </w:tr>
     </w:tbl>
     <w:p>
       <w:pPr>
+        <w:jc w:val="center"/>
+      </w:pPr>
+    </w:p>
+    <w:p>
+      <w:pPr>
+        <w:jc w:val="center"/>
+        <w:rPr>
+          <w:i/>
+          <w:iCs/>
+          <w:color w:val="44546A" w:themeColor="text2"/>
+          <w:sz w:val="18"/>
+          <w:szCs w:val="18"/>
+        </w:rPr>
+      </w:pPr>
+      <w:r>
+        <w:br w:type="column"/>
+      </w:r>
+      <w:r>
+        <w:lastRenderedPageBreak/>
+        <w:tab/>
+      </w:r>
+      <w:r>
+        <w:rPr>
+          <w:i/>
+          <w:iCs/>
+          <w:color w:val="44546A" w:themeColor="text2"/>
+          <w:sz w:val="18"/>
+          <w:szCs w:val="18"/>
+        </w:rPr>
+        <w:t xml:space="preserve">Tabulka </w:t>
+      </w:r>
+      <w:r>
+        <w:rPr>
+          <w:i/>
+          <w:iCs/>
+          <w:noProof/>
+          <w:color w:val="44546A" w:themeColor="text2"/>
+          <w:sz w:val="18"/>
+          <w:szCs w:val="18"/>
+        </w:rPr>
+        <w:t>5</w:t>
+      </w:r>
+      <w:r>
+        <w:rPr>
+          <w:i/>
+          <w:iCs/>
+          <w:color w:val="44546A" w:themeColor="text2"/>
+          <w:sz w:val="18"/>
+          <w:szCs w:val="18"/>
+        </w:rPr>
+        <w:t xml:space="preserve">: </w:t>
+      </w:r>
+      <w:r>
+        <w:rPr>
+          <w:i/>
+          <w:iCs/>
+          <w:color w:val="44546A" w:themeColor="text2"/>
+          <w:sz w:val="18"/>
+          <w:szCs w:val="18"/>
+        </w:rPr>
+        <w:t>Upravení</w:t>
+      </w:r>
+      <w:r>
+        <w:rPr>
+          <w:i/>
+          <w:iCs/>
+          <w:color w:val="44546A" w:themeColor="text2"/>
+          <w:sz w:val="18"/>
+          <w:szCs w:val="18"/>
+        </w:rPr>
+        <w:t xml:space="preserve"> komentáře</w:t>
+      </w:r>
+    </w:p>
+    <w:p>
+      <w:pPr>
+        <w:pStyle w:val="Nzev"/>
+        <w:rPr>
+          <w:sz w:val="28"/>
+          <w:szCs w:val="28"/>
+        </w:rPr>
+      </w:pPr>
+    </w:p>
+    <w:tbl>
+      <w:tblPr>
+        <w:tblStyle w:val="Mkatabulky"/>
+        <w:tblW w:w="4757" w:type="pct"/>
+        <w:jc w:val="center"/>
+        <w:tblLook w:val="04A0" w:firstRow="1" w:lastRow="0" w:firstColumn="1" w:lastColumn="0" w:noHBand="0" w:noVBand="1"/>
+      </w:tblPr>
+      <w:tblGrid>
+        <w:gridCol w:w="1439"/>
+        <w:gridCol w:w="1547"/>
+        <w:gridCol w:w="5630"/>
+      </w:tblGrid>
+      <w:tr>
+        <w:trPr>
+          <w:trHeight w:val="276"/>
+          <w:jc w:val="center"/>
+        </w:trPr>
+        <w:tc>
+          <w:tcPr>
+            <w:tcW w:w="0" w:type="auto"/>
+            <w:gridSpan w:val="3"/>
+          </w:tcPr>
+          <w:p>
+            <w:r>
+              <w:t xml:space="preserve">Název: </w:t>
+            </w:r>
+            <w:r>
+              <w:t>Editace komentáře</w:t>
+            </w:r>
+          </w:p>
+        </w:tc>
+      </w:tr>
+      <w:tr>
+        <w:trPr>
+          <w:trHeight w:val="290"/>
+          <w:jc w:val="center"/>
+        </w:trPr>
+        <w:tc>
+          <w:tcPr>
+            <w:tcW w:w="0" w:type="auto"/>
+            <w:gridSpan w:val="3"/>
+          </w:tcPr>
+          <w:p>
+            <w:r>
+              <w:t>ID</w:t>
+            </w:r>
+            <w:r>
+              <w:t>:</w:t>
+            </w:r>
+            <w:r>
+              <w:t xml:space="preserve"> </w:t>
+            </w:r>
+            <w:r>
+              <w:t>UC</w:t>
+            </w:r>
+            <w:r>
+              <w:t>00</w:t>
+            </w:r>
+            <w:r>
+              <w:t>4</w:t>
+            </w:r>
+          </w:p>
+        </w:tc>
+      </w:tr>
+      <w:tr>
+        <w:trPr>
+          <w:trHeight w:val="554"/>
+          <w:jc w:val="center"/>
+        </w:trPr>
+        <w:tc>
+          <w:tcPr>
+            <w:tcW w:w="0" w:type="auto"/>
+            <w:gridSpan w:val="3"/>
+          </w:tcPr>
+          <w:p>
+            <w:pPr>
+              <w:rPr>
+                <w:lang w:val="en-US"/>
+              </w:rPr>
+            </w:pPr>
+            <w:r>
+              <w:t>Charakteristika:</w:t>
+            </w:r>
+          </w:p>
+          <w:p>
+            <w:r>
+              <w:t>Editování přidaného komentáře</w:t>
+            </w:r>
+          </w:p>
+        </w:tc>
+      </w:tr>
+      <w:tr>
+        <w:trPr>
+          <w:trHeight w:val="282"/>
+          <w:jc w:val="center"/>
+        </w:trPr>
+        <w:tc>
+          <w:tcPr>
+            <w:tcW w:w="0" w:type="auto"/>
+            <w:gridSpan w:val="3"/>
+          </w:tcPr>
+          <w:p>
+            <w:r>
+              <w:t>Aktér:</w:t>
+            </w:r>
+          </w:p>
+          <w:p>
+            <w:r>
+              <w:t>Uživatel</w:t>
+            </w:r>
+          </w:p>
+        </w:tc>
+      </w:tr>
+      <w:tr>
+        <w:trPr>
+          <w:trHeight w:val="282"/>
+          <w:jc w:val="center"/>
+        </w:trPr>
+        <w:tc>
+          <w:tcPr>
+            <w:tcW w:w="0" w:type="auto"/>
+            <w:gridSpan w:val="3"/>
+          </w:tcPr>
+          <w:p>
+            <w:r>
+              <w:t>Vstupní podmínky:</w:t>
+            </w:r>
+          </w:p>
+          <w:p>
+            <w:r>
+              <w:t>Uživatel se nachází na stránce</w:t>
+            </w:r>
+            <w:r>
+              <w:t xml:space="preserve"> a musí mít vytvořený komentář</w:t>
+            </w:r>
+          </w:p>
+        </w:tc>
+      </w:tr>
+      <w:tr>
+        <w:trPr>
+          <w:trHeight w:val="282"/>
+          <w:jc w:val="center"/>
+        </w:trPr>
+        <w:tc>
+          <w:tcPr>
+            <w:tcW w:w="0" w:type="auto"/>
+            <w:gridSpan w:val="3"/>
+          </w:tcPr>
+          <w:p>
+            <w:r>
+              <w:t>Výstupní podmínky:</w:t>
+            </w:r>
+          </w:p>
+          <w:p>
+            <w:r>
+              <w:t>Komentář úspěšně editován</w:t>
+            </w:r>
+          </w:p>
+        </w:tc>
+      </w:tr>
+      <w:tr>
+        <w:trPr>
+          <w:cantSplit/>
+          <w:trHeight w:val="374"/>
+          <w:jc w:val="center"/>
+        </w:trPr>
+        <w:tc>
+          <w:tcPr>
+            <w:tcW w:w="835" w:type="pct"/>
+          </w:tcPr>
+          <w:p>
+            <w:r>
+              <w:t>Krok</w:t>
+            </w:r>
+          </w:p>
+        </w:tc>
+        <w:tc>
+          <w:tcPr>
+            <w:tcW w:w="898" w:type="pct"/>
+          </w:tcPr>
+          <w:p>
+            <w:r>
+              <w:t>Aktér/Systém</w:t>
+            </w:r>
+          </w:p>
+        </w:tc>
+        <w:tc>
+          <w:tcPr>
+            <w:tcW w:w="0" w:type="auto"/>
+          </w:tcPr>
+          <w:p>
+            <w:r>
+              <w:t>Popis</w:t>
+            </w:r>
+          </w:p>
+        </w:tc>
+      </w:tr>
+      <w:tr>
+        <w:trPr>
+          <w:cantSplit/>
+          <w:trHeight w:val="374"/>
+          <w:jc w:val="center"/>
+        </w:trPr>
+        <w:tc>
+          <w:tcPr>
+            <w:tcW w:w="835" w:type="pct"/>
+          </w:tcPr>
+          <w:p>
+            <w:r>
+              <w:t>1</w:t>
+            </w:r>
+          </w:p>
+        </w:tc>
+        <w:tc>
+          <w:tcPr>
+            <w:tcW w:w="898" w:type="pct"/>
+          </w:tcPr>
+          <w:p>
+            <w:r>
+              <w:t>Uživatel</w:t>
+            </w:r>
+          </w:p>
+        </w:tc>
+        <w:tc>
+          <w:tcPr>
+            <w:tcW w:w="0" w:type="auto"/>
+          </w:tcPr>
+          <w:p>
+            <w:r>
+              <w:t xml:space="preserve">Uživatel si zobrazí stránku </w:t>
+            </w:r>
+            <w:r>
+              <w:t>lezecké cesty</w:t>
+            </w:r>
+            <w:r>
+              <w:t>.</w:t>
+            </w:r>
+          </w:p>
+        </w:tc>
+      </w:tr>
+      <w:tr>
+        <w:trPr>
+          <w:cantSplit/>
+          <w:trHeight w:val="374"/>
+          <w:jc w:val="center"/>
+        </w:trPr>
+        <w:tc>
+          <w:tcPr>
+            <w:tcW w:w="835" w:type="pct"/>
+          </w:tcPr>
+          <w:p>
+            <w:r>
+              <w:t>2</w:t>
+            </w:r>
+          </w:p>
+        </w:tc>
+        <w:tc>
+          <w:tcPr>
+            <w:tcW w:w="898" w:type="pct"/>
+          </w:tcPr>
+          <w:p>
+            <w:r>
+              <w:t>Systém</w:t>
+            </w:r>
+          </w:p>
+        </w:tc>
+        <w:tc>
+          <w:tcPr>
+            <w:tcW w:w="0" w:type="auto"/>
+          </w:tcPr>
+          <w:p>
+            <w:r>
+              <w:t>Systém zobrazí uživateli stránku</w:t>
+            </w:r>
+            <w:r>
+              <w:t xml:space="preserve"> lezecké cesty</w:t>
+            </w:r>
+          </w:p>
+        </w:tc>
+      </w:tr>
+      <w:tr>
+        <w:trPr>
+          <w:cantSplit/>
+          <w:trHeight w:val="374"/>
+          <w:jc w:val="center"/>
+        </w:trPr>
+        <w:tc>
+          <w:tcPr>
+            <w:tcW w:w="835" w:type="pct"/>
+          </w:tcPr>
+          <w:p>
+            <w:r>
+              <w:t>3</w:t>
+            </w:r>
+          </w:p>
+        </w:tc>
+        <w:tc>
+          <w:tcPr>
+            <w:tcW w:w="898" w:type="pct"/>
+          </w:tcPr>
+          <w:p>
+            <w:r>
+              <w:t>Uživatel</w:t>
+            </w:r>
+          </w:p>
+        </w:tc>
+        <w:tc>
+          <w:tcPr>
+            <w:tcW w:w="0" w:type="auto"/>
+          </w:tcPr>
+          <w:p>
+            <w:r>
+              <w:t>Uživatel</w:t>
+            </w:r>
+            <w:r>
+              <w:t>i se zobrazí jeho</w:t>
+            </w:r>
+            <w:r>
+              <w:t xml:space="preserve"> komentář a klikne na tlačítko </w:t>
+            </w:r>
+            <w:r>
+              <w:t>editovat</w:t>
+            </w:r>
+          </w:p>
+        </w:tc>
+      </w:tr>
+      <w:tr>
+        <w:trPr>
+          <w:cantSplit/>
+          <w:trHeight w:val="374"/>
+          <w:jc w:val="center"/>
+        </w:trPr>
+        <w:tc>
+          <w:tcPr>
+            <w:tcW w:w="835" w:type="pct"/>
+          </w:tcPr>
+          <w:p>
+            <w:r>
+              <w:t>4</w:t>
+            </w:r>
+          </w:p>
+        </w:tc>
+        <w:tc>
+          <w:tcPr>
+            <w:tcW w:w="898" w:type="pct"/>
+          </w:tcPr>
+          <w:p>
+            <w:r>
+              <w:t>Systém</w:t>
+            </w:r>
+          </w:p>
+        </w:tc>
+        <w:tc>
+          <w:tcPr>
+            <w:tcW w:w="0" w:type="auto"/>
+          </w:tcPr>
+          <w:p>
+            <w:r>
+              <w:t xml:space="preserve">Systém </w:t>
+            </w:r>
+            <w:proofErr w:type="gramStart"/>
+            <w:r>
+              <w:t>ověří</w:t>
+            </w:r>
+            <w:proofErr w:type="gramEnd"/>
+            <w:r>
+              <w:t>, jestli je uživatel přihlášen</w:t>
+            </w:r>
+          </w:p>
+        </w:tc>
+      </w:tr>
+      <w:tr>
+        <w:trPr>
+          <w:cantSplit/>
+          <w:trHeight w:val="374"/>
+          <w:jc w:val="center"/>
+        </w:trPr>
+        <w:tc>
+          <w:tcPr>
+            <w:tcW w:w="835" w:type="pct"/>
+          </w:tcPr>
+          <w:p>
+            <w:r>
+              <w:t>5</w:t>
+            </w:r>
+          </w:p>
+        </w:tc>
+        <w:tc>
+          <w:tcPr>
+            <w:tcW w:w="898" w:type="pct"/>
+          </w:tcPr>
+          <w:p>
+            <w:r>
+              <w:t>Systém</w:t>
+            </w:r>
+          </w:p>
+        </w:tc>
+        <w:tc>
+          <w:tcPr>
+            <w:tcW w:w="0" w:type="auto"/>
+          </w:tcPr>
+          <w:p>
+            <w:r>
+              <w:t xml:space="preserve">Systém </w:t>
+            </w:r>
+            <w:proofErr w:type="gramStart"/>
+            <w:r>
+              <w:t>ověří</w:t>
+            </w:r>
+            <w:proofErr w:type="gramEnd"/>
+            <w:r>
+              <w:t>, že komentář byl vytvořen tímto uživatelem</w:t>
+            </w:r>
+            <w:r>
+              <w:t xml:space="preserve"> </w:t>
+            </w:r>
+          </w:p>
+        </w:tc>
+      </w:tr>
+      <w:tr>
+        <w:trPr>
+          <w:cantSplit/>
+          <w:trHeight w:val="374"/>
+          <w:jc w:val="center"/>
+        </w:trPr>
+        <w:tc>
+          <w:tcPr>
+            <w:tcW w:w="835" w:type="pct"/>
+          </w:tcPr>
+          <w:p>
+            <w:r>
+              <w:t>6</w:t>
+            </w:r>
+          </w:p>
+        </w:tc>
+        <w:tc>
+          <w:tcPr>
+            <w:tcW w:w="898" w:type="pct"/>
+          </w:tcPr>
+          <w:p>
+            <w:r>
+              <w:t>Systém</w:t>
+            </w:r>
+          </w:p>
+        </w:tc>
+        <w:tc>
+          <w:tcPr>
+            <w:tcW w:w="0" w:type="auto"/>
+          </w:tcPr>
+          <w:p>
+            <w:r>
+              <w:t xml:space="preserve">Systém </w:t>
+            </w:r>
+            <w:r>
+              <w:t>zobrazí editovatelné okno s textem</w:t>
+            </w:r>
+          </w:p>
+        </w:tc>
+      </w:tr>
+      <w:tr>
+        <w:trPr>
+          <w:cantSplit/>
+          <w:trHeight w:val="374"/>
+          <w:jc w:val="center"/>
+        </w:trPr>
+        <w:tc>
+          <w:tcPr>
+            <w:tcW w:w="835" w:type="pct"/>
+          </w:tcPr>
+          <w:p>
+            <w:r>
+              <w:t>7</w:t>
+            </w:r>
+          </w:p>
+        </w:tc>
+        <w:tc>
+          <w:tcPr>
+            <w:tcW w:w="898" w:type="pct"/>
+          </w:tcPr>
+          <w:p>
+            <w:r>
+              <w:t>Uživatel</w:t>
+            </w:r>
+          </w:p>
+        </w:tc>
+        <w:tc>
+          <w:tcPr>
+            <w:tcW w:w="0" w:type="auto"/>
+          </w:tcPr>
+          <w:p>
+            <w:r>
+              <w:t xml:space="preserve">Uživatel změní svůj komentář a poté jej </w:t>
+            </w:r>
+            <w:proofErr w:type="gramStart"/>
+            <w:r>
+              <w:t>uloží</w:t>
+            </w:r>
+            <w:proofErr w:type="gramEnd"/>
+          </w:p>
+        </w:tc>
+      </w:tr>
+      <w:tr>
+        <w:trPr>
+          <w:cantSplit/>
+          <w:trHeight w:val="374"/>
+          <w:jc w:val="center"/>
+        </w:trPr>
+        <w:tc>
+          <w:tcPr>
+            <w:tcW w:w="835" w:type="pct"/>
+          </w:tcPr>
+          <w:p>
+            <w:r>
+              <w:t>8</w:t>
+            </w:r>
+          </w:p>
+        </w:tc>
+        <w:tc>
+          <w:tcPr>
+            <w:tcW w:w="898" w:type="pct"/>
+          </w:tcPr>
+          <w:p>
+            <w:r>
+              <w:t>Systém</w:t>
+            </w:r>
+          </w:p>
+        </w:tc>
+        <w:tc>
+          <w:tcPr>
+            <w:tcW w:w="0" w:type="auto"/>
+          </w:tcPr>
+          <w:p>
+            <w:r>
+              <w:t xml:space="preserve">Systém v pořádku </w:t>
+            </w:r>
+            <w:proofErr w:type="gramStart"/>
+            <w:r>
+              <w:t>uloží</w:t>
+            </w:r>
+            <w:proofErr w:type="gramEnd"/>
+            <w:r>
+              <w:t xml:space="preserve"> komentář do databáze</w:t>
+            </w:r>
+          </w:p>
+        </w:tc>
+      </w:tr>
+    </w:tbl>
+    <w:p>
+      <w:pPr>
+        <w:pStyle w:val="Nzev"/>
+        <w:rPr>
+          <w:sz w:val="18"/>
+          <w:szCs w:val="18"/>
+        </w:rPr>
+      </w:pPr>
+    </w:p>
+    <w:p>
+      <w:pPr>
+        <w:jc w:val="center"/>
+        <w:rPr>
+          <w:i/>
+          <w:iCs/>
+          <w:color w:val="44546A" w:themeColor="text2"/>
+          <w:sz w:val="18"/>
+          <w:szCs w:val="18"/>
+        </w:rPr>
+      </w:pPr>
+      <w:r>
+        <w:rPr>
+          <w:i/>
+          <w:iCs/>
+          <w:color w:val="44546A" w:themeColor="text2"/>
+          <w:sz w:val="18"/>
+          <w:szCs w:val="18"/>
+        </w:rPr>
+        <w:t xml:space="preserve">Tabulka </w:t>
+      </w:r>
+      <w:r>
+        <w:rPr>
+          <w:i/>
+          <w:iCs/>
+          <w:noProof/>
+          <w:color w:val="44546A" w:themeColor="text2"/>
+          <w:sz w:val="18"/>
+          <w:szCs w:val="18"/>
+        </w:rPr>
+        <w:t>6</w:t>
+      </w:r>
+      <w:r>
+        <w:rPr>
+          <w:i/>
+          <w:iCs/>
+          <w:color w:val="44546A" w:themeColor="text2"/>
+          <w:sz w:val="18"/>
+          <w:szCs w:val="18"/>
+        </w:rPr>
+        <w:t xml:space="preserve">: </w:t>
+      </w:r>
+      <w:r>
+        <w:rPr>
+          <w:i/>
+          <w:iCs/>
+          <w:color w:val="44546A" w:themeColor="text2"/>
+          <w:sz w:val="18"/>
+          <w:szCs w:val="18"/>
+        </w:rPr>
+        <w:t>Odebrání</w:t>
+      </w:r>
+      <w:r>
+        <w:rPr>
+          <w:i/>
+          <w:iCs/>
+          <w:color w:val="44546A" w:themeColor="text2"/>
+          <w:sz w:val="18"/>
+          <w:szCs w:val="18"/>
+        </w:rPr>
+        <w:t xml:space="preserve"> komentáře</w:t>
+      </w:r>
+    </w:p>
+    <w:p>
+      <w:pPr>
+        <w:jc w:val="center"/>
+      </w:pPr>
+    </w:p>
+    <w:tbl>
+      <w:tblPr>
+        <w:tblStyle w:val="Mkatabulky"/>
+        <w:tblW w:w="4757" w:type="pct"/>
+        <w:jc w:val="center"/>
+        <w:tblLook w:val="04A0" w:firstRow="1" w:lastRow="0" w:firstColumn="1" w:lastColumn="0" w:noHBand="0" w:noVBand="1"/>
+      </w:tblPr>
+      <w:tblGrid>
+        <w:gridCol w:w="1439"/>
+        <w:gridCol w:w="1547"/>
+        <w:gridCol w:w="5630"/>
+      </w:tblGrid>
+      <w:tr>
+        <w:trPr>
+          <w:trHeight w:val="276"/>
+          <w:jc w:val="center"/>
+        </w:trPr>
+        <w:tc>
+          <w:tcPr>
+            <w:tcW w:w="0" w:type="auto"/>
+            <w:gridSpan w:val="3"/>
+          </w:tcPr>
+          <w:p>
+            <w:r>
+              <w:t xml:space="preserve">Název: </w:t>
+            </w:r>
+            <w:r>
+              <w:t>Odebrání komentáře</w:t>
+            </w:r>
+          </w:p>
+        </w:tc>
+      </w:tr>
+      <w:tr>
+        <w:trPr>
+          <w:trHeight w:val="290"/>
+          <w:jc w:val="center"/>
+        </w:trPr>
+        <w:tc>
+          <w:tcPr>
+            <w:tcW w:w="0" w:type="auto"/>
+            <w:gridSpan w:val="3"/>
+          </w:tcPr>
+          <w:p>
+            <w:r>
+              <w:t>ID</w:t>
+            </w:r>
+            <w:r>
+              <w:t>:</w:t>
+            </w:r>
+            <w:r>
+              <w:t xml:space="preserve"> </w:t>
+            </w:r>
+            <w:r>
+              <w:t>UC</w:t>
+            </w:r>
+            <w:r>
+              <w:t>00</w:t>
+            </w:r>
+            <w:r>
+              <w:t>5</w:t>
+            </w:r>
+          </w:p>
+        </w:tc>
+      </w:tr>
+      <w:tr>
+        <w:trPr>
+          <w:trHeight w:val="554"/>
+          <w:jc w:val="center"/>
+        </w:trPr>
+        <w:tc>
+          <w:tcPr>
+            <w:tcW w:w="0" w:type="auto"/>
+            <w:gridSpan w:val="3"/>
+          </w:tcPr>
+          <w:p>
+            <w:pPr>
+              <w:rPr>
+                <w:lang w:val="en-US"/>
+              </w:rPr>
+            </w:pPr>
+            <w:r>
+              <w:t>Charakteristika:</w:t>
+            </w:r>
+          </w:p>
+          <w:p>
+            <w:r>
+              <w:t>Odebrání</w:t>
+            </w:r>
+            <w:r>
+              <w:t xml:space="preserve"> komentáře</w:t>
+            </w:r>
+          </w:p>
+        </w:tc>
+      </w:tr>
+      <w:tr>
+        <w:trPr>
+          <w:trHeight w:val="282"/>
+          <w:jc w:val="center"/>
+        </w:trPr>
+        <w:tc>
+          <w:tcPr>
+            <w:tcW w:w="0" w:type="auto"/>
+            <w:gridSpan w:val="3"/>
+          </w:tcPr>
+          <w:p>
+            <w:r>
+              <w:t>Aktér:</w:t>
+            </w:r>
+          </w:p>
+          <w:p>
+            <w:r>
+              <w:t>Uživatel</w:t>
+            </w:r>
+          </w:p>
+        </w:tc>
+      </w:tr>
+      <w:tr>
+        <w:trPr>
+          <w:trHeight w:val="282"/>
+          <w:jc w:val="center"/>
+        </w:trPr>
+        <w:tc>
+          <w:tcPr>
+            <w:tcW w:w="0" w:type="auto"/>
+            <w:gridSpan w:val="3"/>
+          </w:tcPr>
+          <w:p>
+            <w:r>
+              <w:t>Vstupní podmínky:</w:t>
+            </w:r>
+          </w:p>
+          <w:p>
+            <w:r>
+              <w:t>Uživatel se nachází na stránce a musí mít vytvořený komentář</w:t>
+            </w:r>
+          </w:p>
+        </w:tc>
+      </w:tr>
+      <w:tr>
+        <w:trPr>
+          <w:trHeight w:val="282"/>
+          <w:jc w:val="center"/>
+        </w:trPr>
+        <w:tc>
+          <w:tcPr>
+            <w:tcW w:w="0" w:type="auto"/>
+            <w:gridSpan w:val="3"/>
+          </w:tcPr>
+          <w:p>
+            <w:r>
+              <w:t>Výstupní podmínky:</w:t>
+            </w:r>
+          </w:p>
+          <w:p>
+            <w:r>
+              <w:t xml:space="preserve">Komentář úspěšně </w:t>
+            </w:r>
+            <w:r>
+              <w:t>odebrán</w:t>
+            </w:r>
+          </w:p>
+        </w:tc>
+      </w:tr>
+      <w:tr>
+        <w:trPr>
+          <w:cantSplit/>
+          <w:trHeight w:val="374"/>
+          <w:jc w:val="center"/>
+        </w:trPr>
+        <w:tc>
+          <w:tcPr>
+            <w:tcW w:w="835" w:type="pct"/>
+          </w:tcPr>
+          <w:p>
+            <w:r>
+              <w:t>Krok</w:t>
+            </w:r>
+          </w:p>
+        </w:tc>
+        <w:tc>
+          <w:tcPr>
+            <w:tcW w:w="898" w:type="pct"/>
+          </w:tcPr>
+          <w:p>
+            <w:r>
+              <w:t>Aktér/Systém</w:t>
+            </w:r>
+          </w:p>
+        </w:tc>
+        <w:tc>
+          <w:tcPr>
+            <w:tcW w:w="0" w:type="auto"/>
+          </w:tcPr>
+          <w:p>
+            <w:r>
+              <w:t>Popis</w:t>
+            </w:r>
+          </w:p>
+        </w:tc>
+      </w:tr>
+      <w:tr>
+        <w:trPr>
+          <w:cantSplit/>
+          <w:trHeight w:val="374"/>
+          <w:jc w:val="center"/>
+        </w:trPr>
+        <w:tc>
+          <w:tcPr>
+            <w:tcW w:w="835" w:type="pct"/>
+          </w:tcPr>
+          <w:p>
+            <w:r>
+              <w:t>1</w:t>
+            </w:r>
+          </w:p>
+        </w:tc>
+        <w:tc>
+          <w:tcPr>
+            <w:tcW w:w="898" w:type="pct"/>
+          </w:tcPr>
+          <w:p>
+            <w:r>
+              <w:t>Uživatel</w:t>
+            </w:r>
+          </w:p>
+        </w:tc>
+        <w:tc>
+          <w:tcPr>
+            <w:tcW w:w="0" w:type="auto"/>
+          </w:tcPr>
+          <w:p>
+            <w:r>
+              <w:t xml:space="preserve">Uživatel si zobrazí stránku </w:t>
+            </w:r>
+            <w:r>
+              <w:t>lezecké cesty</w:t>
+            </w:r>
+            <w:r>
+              <w:t>.</w:t>
+            </w:r>
+          </w:p>
+        </w:tc>
+      </w:tr>
+      <w:tr>
+        <w:trPr>
+          <w:cantSplit/>
+          <w:trHeight w:val="374"/>
+          <w:jc w:val="center"/>
+        </w:trPr>
+        <w:tc>
+          <w:tcPr>
+            <w:tcW w:w="835" w:type="pct"/>
+          </w:tcPr>
+          <w:p>
+            <w:r>
+              <w:t>2</w:t>
+            </w:r>
+          </w:p>
+        </w:tc>
+        <w:tc>
+          <w:tcPr>
+            <w:tcW w:w="898" w:type="pct"/>
+          </w:tcPr>
+          <w:p>
+            <w:r>
+              <w:t>Systém</w:t>
+            </w:r>
+          </w:p>
+        </w:tc>
+        <w:tc>
+          <w:tcPr>
+            <w:tcW w:w="0" w:type="auto"/>
+          </w:tcPr>
+          <w:p>
+            <w:r>
+              <w:t>Systém zobrazí uživateli stránku</w:t>
+            </w:r>
+            <w:r>
+              <w:t xml:space="preserve"> lezecké cesty</w:t>
+            </w:r>
+          </w:p>
+        </w:tc>
+      </w:tr>
+      <w:tr>
+        <w:trPr>
+          <w:cantSplit/>
+          <w:trHeight w:val="374"/>
+          <w:jc w:val="center"/>
+        </w:trPr>
+        <w:tc>
+          <w:tcPr>
+            <w:tcW w:w="835" w:type="pct"/>
+          </w:tcPr>
+          <w:p>
+            <w:r>
+              <w:t>3</w:t>
+            </w:r>
+          </w:p>
+        </w:tc>
+        <w:tc>
+          <w:tcPr>
+            <w:tcW w:w="898" w:type="pct"/>
+          </w:tcPr>
+          <w:p>
+            <w:r>
+              <w:t>Uživatel</w:t>
+            </w:r>
+          </w:p>
+        </w:tc>
+        <w:tc>
+          <w:tcPr>
+            <w:tcW w:w="0" w:type="auto"/>
+          </w:tcPr>
+          <w:p>
+            <w:r>
+              <w:t xml:space="preserve">Uživateli se zobrazí jeho komentář a klikne na tlačítko </w:t>
+            </w:r>
+            <w:r>
+              <w:t>smazat</w:t>
+            </w:r>
+          </w:p>
+        </w:tc>
+      </w:tr>
+      <w:tr>
+        <w:trPr>
+          <w:cantSplit/>
+          <w:trHeight w:val="374"/>
+          <w:jc w:val="center"/>
+        </w:trPr>
+        <w:tc>
+          <w:tcPr>
+            <w:tcW w:w="835" w:type="pct"/>
+          </w:tcPr>
+          <w:p>
+            <w:r>
+              <w:t>4</w:t>
+            </w:r>
+          </w:p>
+        </w:tc>
+        <w:tc>
+          <w:tcPr>
+            <w:tcW w:w="898" w:type="pct"/>
+          </w:tcPr>
+          <w:p>
+            <w:r>
+              <w:t>Systém</w:t>
+            </w:r>
+          </w:p>
+        </w:tc>
+        <w:tc>
+          <w:tcPr>
+            <w:tcW w:w="0" w:type="auto"/>
+          </w:tcPr>
+          <w:p>
+            <w:r>
+              <w:t xml:space="preserve">Systém </w:t>
+            </w:r>
+            <w:proofErr w:type="gramStart"/>
+            <w:r>
+              <w:t>ověří</w:t>
+            </w:r>
+            <w:proofErr w:type="gramEnd"/>
+            <w:r>
+              <w:t>, jestli je uživatel přihlášen</w:t>
+            </w:r>
+          </w:p>
+        </w:tc>
+      </w:tr>
+      <w:tr>
+        <w:trPr>
+          <w:cantSplit/>
+          <w:trHeight w:val="374"/>
+          <w:jc w:val="center"/>
+        </w:trPr>
+        <w:tc>
+          <w:tcPr>
+            <w:tcW w:w="835" w:type="pct"/>
+          </w:tcPr>
+          <w:p>
+            <w:r>
+              <w:t>5</w:t>
+            </w:r>
+          </w:p>
+        </w:tc>
+        <w:tc>
+          <w:tcPr>
+            <w:tcW w:w="898" w:type="pct"/>
+          </w:tcPr>
+          <w:p>
+            <w:r>
+              <w:t>Systém</w:t>
+            </w:r>
+          </w:p>
+        </w:tc>
+        <w:tc>
+          <w:tcPr>
+            <w:tcW w:w="0" w:type="auto"/>
+          </w:tcPr>
+          <w:p>
+            <w:r>
+              <w:t xml:space="preserve">Systém </w:t>
+            </w:r>
+            <w:proofErr w:type="gramStart"/>
+            <w:r>
+              <w:t>ověří</w:t>
+            </w:r>
+            <w:proofErr w:type="gramEnd"/>
+            <w:r>
+              <w:t xml:space="preserve">, že komentář byl vytvořen tímto uživatelem </w:t>
+            </w:r>
+          </w:p>
+        </w:tc>
+      </w:tr>
+      <w:tr>
+        <w:trPr>
+          <w:cantSplit/>
+          <w:trHeight w:val="374"/>
+          <w:jc w:val="center"/>
+        </w:trPr>
+        <w:tc>
+          <w:tcPr>
+            <w:tcW w:w="835" w:type="pct"/>
+          </w:tcPr>
+          <w:p>
+            <w:r>
+              <w:lastRenderedPageBreak/>
+              <w:t>6</w:t>
+            </w:r>
+          </w:p>
+        </w:tc>
+        <w:tc>
+          <w:tcPr>
+            <w:tcW w:w="898" w:type="pct"/>
+          </w:tcPr>
+          <w:p>
+            <w:r>
+              <w:t>Systém</w:t>
+            </w:r>
+          </w:p>
+        </w:tc>
+        <w:tc>
+          <w:tcPr>
+            <w:tcW w:w="0" w:type="auto"/>
+          </w:tcPr>
+          <w:p>
+            <w:r>
+              <w:t xml:space="preserve">Systém zobrazí </w:t>
+            </w:r>
+            <w:r>
+              <w:t xml:space="preserve">potvrzovací </w:t>
+            </w:r>
+            <w:proofErr w:type="gramStart"/>
+            <w:r>
+              <w:t>okno</w:t>
+            </w:r>
+            <w:proofErr w:type="gramEnd"/>
+            <w:r>
+              <w:t xml:space="preserve"> jestli si uživatel opravdu přeje tento komentář odebrat</w:t>
+            </w:r>
+          </w:p>
+        </w:tc>
+      </w:tr>
+      <w:tr>
+        <w:trPr>
+          <w:cantSplit/>
+          <w:trHeight w:val="374"/>
+          <w:jc w:val="center"/>
+        </w:trPr>
+        <w:tc>
+          <w:tcPr>
+            <w:tcW w:w="835" w:type="pct"/>
+          </w:tcPr>
+          <w:p>
+            <w:r>
+              <w:t>7</w:t>
+            </w:r>
+          </w:p>
+        </w:tc>
+        <w:tc>
+          <w:tcPr>
+            <w:tcW w:w="898" w:type="pct"/>
+          </w:tcPr>
+          <w:p>
+            <w:r>
+              <w:t>Uživatel</w:t>
+            </w:r>
+          </w:p>
+        </w:tc>
+        <w:tc>
+          <w:tcPr>
+            <w:tcW w:w="0" w:type="auto"/>
+          </w:tcPr>
+          <w:p>
+            <w:r>
+              <w:t xml:space="preserve">Uživatel </w:t>
+            </w:r>
+            <w:r>
+              <w:t>odklikne potvrdit</w:t>
+            </w:r>
+          </w:p>
+        </w:tc>
+      </w:tr>
+      <w:tr>
+        <w:trPr>
+          <w:cantSplit/>
+          <w:trHeight w:val="374"/>
+          <w:jc w:val="center"/>
+        </w:trPr>
+        <w:tc>
+          <w:tcPr>
+            <w:tcW w:w="835" w:type="pct"/>
+          </w:tcPr>
+          <w:p>
+            <w:r>
+              <w:t>8</w:t>
+            </w:r>
+          </w:p>
+        </w:tc>
+        <w:tc>
+          <w:tcPr>
+            <w:tcW w:w="898" w:type="pct"/>
+          </w:tcPr>
+          <w:p>
+            <w:r>
+              <w:t>Systém</w:t>
+            </w:r>
+          </w:p>
+        </w:tc>
+        <w:tc>
+          <w:tcPr>
+            <w:tcW w:w="0" w:type="auto"/>
+          </w:tcPr>
+          <w:p>
+            <w:r>
+              <w:t xml:space="preserve">Systém </w:t>
+            </w:r>
+            <w:r>
+              <w:t>smaže</w:t>
+            </w:r>
+            <w:r>
+              <w:t xml:space="preserve"> komentář </w:t>
+            </w:r>
+            <w:r>
+              <w:t>z</w:t>
+            </w:r>
+            <w:r>
+              <w:t xml:space="preserve"> databáze</w:t>
+            </w:r>
+          </w:p>
+        </w:tc>
+      </w:tr>
+    </w:tbl>
+    <w:p/>
+    <w:p>
+      <w:pPr>
+        <w:jc w:val="center"/>
+      </w:pPr>
+      <w:r>
+        <w:rPr>
+          <w:i/>
+          <w:iCs/>
+          <w:color w:val="44546A" w:themeColor="text2"/>
+          <w:sz w:val="18"/>
+          <w:szCs w:val="18"/>
+        </w:rPr>
+        <w:t xml:space="preserve">Tabulka </w:t>
+      </w:r>
+      <w:r>
+        <w:rPr>
+          <w:i/>
+          <w:iCs/>
+          <w:noProof/>
+          <w:color w:val="44546A" w:themeColor="text2"/>
+          <w:sz w:val="18"/>
+          <w:szCs w:val="18"/>
+        </w:rPr>
+        <w:t>7</w:t>
+      </w:r>
+      <w:r>
+        <w:rPr>
+          <w:i/>
+          <w:iCs/>
+          <w:color w:val="44546A" w:themeColor="text2"/>
+          <w:sz w:val="18"/>
+          <w:szCs w:val="18"/>
+        </w:rPr>
+        <w:t xml:space="preserve">: </w:t>
+      </w:r>
+      <w:r>
+        <w:rPr>
+          <w:i/>
+          <w:iCs/>
+          <w:color w:val="44546A" w:themeColor="text2"/>
+          <w:sz w:val="18"/>
+          <w:szCs w:val="18"/>
+        </w:rPr>
+        <w:t>Filtrace cest</w:t>
+      </w:r>
+    </w:p>
+    <w:tbl>
+      <w:tblPr>
+        <w:tblStyle w:val="Mkatabulky"/>
+        <w:tblW w:w="4757" w:type="pct"/>
+        <w:jc w:val="center"/>
+        <w:tblLook w:val="04A0" w:firstRow="1" w:lastRow="0" w:firstColumn="1" w:lastColumn="0" w:noHBand="0" w:noVBand="1"/>
+      </w:tblPr>
+      <w:tblGrid>
+        <w:gridCol w:w="1439"/>
+        <w:gridCol w:w="1547"/>
+        <w:gridCol w:w="5630"/>
+      </w:tblGrid>
+      <w:tr>
+        <w:trPr>
+          <w:trHeight w:val="276"/>
+          <w:jc w:val="center"/>
+        </w:trPr>
+        <w:tc>
+          <w:tcPr>
+            <w:tcW w:w="0" w:type="auto"/>
+            <w:gridSpan w:val="3"/>
+          </w:tcPr>
+          <w:p>
+            <w:r>
+              <w:t xml:space="preserve">Název: </w:t>
+            </w:r>
+            <w:r>
+              <w:t>Filtrace cest</w:t>
+            </w:r>
+          </w:p>
+        </w:tc>
+      </w:tr>
+      <w:tr>
+        <w:trPr>
+          <w:trHeight w:val="290"/>
+          <w:jc w:val="center"/>
+        </w:trPr>
+        <w:tc>
+          <w:tcPr>
+            <w:tcW w:w="0" w:type="auto"/>
+            <w:gridSpan w:val="3"/>
+          </w:tcPr>
+          <w:p>
+            <w:r>
+              <w:t>ID</w:t>
+            </w:r>
+            <w:r>
+              <w:t>:</w:t>
+            </w:r>
+            <w:r>
+              <w:t xml:space="preserve"> </w:t>
+            </w:r>
+            <w:r>
+              <w:t>UC</w:t>
+            </w:r>
+            <w:r>
+              <w:t>00</w:t>
+            </w:r>
+            <w:r>
+              <w:t>6</w:t>
+            </w:r>
+          </w:p>
+        </w:tc>
+      </w:tr>
+      <w:tr>
+        <w:trPr>
+          <w:trHeight w:val="554"/>
+          <w:jc w:val="center"/>
+        </w:trPr>
+        <w:tc>
+          <w:tcPr>
+            <w:tcW w:w="0" w:type="auto"/>
+            <w:gridSpan w:val="3"/>
+          </w:tcPr>
+          <w:p>
+            <w:pPr>
+              <w:rPr>
+                <w:lang w:val="en-US"/>
+              </w:rPr>
+            </w:pPr>
+            <w:r>
+              <w:t>Charakteristika:</w:t>
+            </w:r>
+          </w:p>
+          <w:p>
+            <w:r>
+              <w:t>Vyfiltrování cesty</w:t>
+            </w:r>
+          </w:p>
+        </w:tc>
+      </w:tr>
+      <w:tr>
+        <w:trPr>
+          <w:trHeight w:val="282"/>
+          <w:jc w:val="center"/>
+        </w:trPr>
+        <w:tc>
+          <w:tcPr>
+            <w:tcW w:w="0" w:type="auto"/>
+            <w:gridSpan w:val="3"/>
+          </w:tcPr>
+          <w:p>
+            <w:r>
+              <w:t>Aktér:</w:t>
+            </w:r>
+          </w:p>
+          <w:p>
+            <w:r>
+              <w:t>Uživatel</w:t>
+            </w:r>
+          </w:p>
+        </w:tc>
+      </w:tr>
+      <w:tr>
+        <w:trPr>
+          <w:trHeight w:val="282"/>
+          <w:jc w:val="center"/>
+        </w:trPr>
+        <w:tc>
+          <w:tcPr>
+            <w:tcW w:w="0" w:type="auto"/>
+            <w:gridSpan w:val="3"/>
+          </w:tcPr>
+          <w:p>
+            <w:r>
+              <w:t>Vstupní podmínky:</w:t>
+            </w:r>
+          </w:p>
+          <w:p>
+            <w:r>
+              <w:t xml:space="preserve">Uživatel se nachází na stránce </w:t>
+            </w:r>
+            <w:r>
+              <w:t>s cestami</w:t>
+            </w:r>
+          </w:p>
+        </w:tc>
+      </w:tr>
+      <w:tr>
+        <w:trPr>
+          <w:trHeight w:val="282"/>
+          <w:jc w:val="center"/>
+        </w:trPr>
+        <w:tc>
+          <w:tcPr>
+            <w:tcW w:w="0" w:type="auto"/>
+            <w:gridSpan w:val="3"/>
+          </w:tcPr>
+          <w:p>
+            <w:r>
+              <w:t>Výstupní podmínky:</w:t>
+            </w:r>
+          </w:p>
+          <w:p>
+            <w:r>
+              <w:t>Cesty vyfiltrovány podle kritérií</w:t>
+            </w:r>
+          </w:p>
+        </w:tc>
+      </w:tr>
+      <w:tr>
+        <w:trPr>
+          <w:cantSplit/>
+          <w:trHeight w:val="374"/>
+          <w:jc w:val="center"/>
+        </w:trPr>
+        <w:tc>
+          <w:tcPr>
+            <w:tcW w:w="835" w:type="pct"/>
+          </w:tcPr>
+          <w:p>
+            <w:r>
+              <w:t>Krok</w:t>
+            </w:r>
+          </w:p>
+        </w:tc>
+        <w:tc>
+          <w:tcPr>
+            <w:tcW w:w="898" w:type="pct"/>
+          </w:tcPr>
+          <w:p>
+            <w:r>
+              <w:t>Aktér/Systém</w:t>
+            </w:r>
+          </w:p>
+        </w:tc>
+        <w:tc>
+          <w:tcPr>
+            <w:tcW w:w="0" w:type="auto"/>
+          </w:tcPr>
+          <w:p>
+            <w:r>
+              <w:t>Popis</w:t>
+            </w:r>
+          </w:p>
+        </w:tc>
+      </w:tr>
+      <w:tr>
+        <w:trPr>
+          <w:cantSplit/>
+          <w:trHeight w:val="374"/>
+          <w:jc w:val="center"/>
+        </w:trPr>
+        <w:tc>
+          <w:tcPr>
+            <w:tcW w:w="835" w:type="pct"/>
+          </w:tcPr>
+          <w:p>
+            <w:r>
+              <w:t>1</w:t>
+            </w:r>
+          </w:p>
+        </w:tc>
+        <w:tc>
+          <w:tcPr>
+            <w:tcW w:w="898" w:type="pct"/>
+          </w:tcPr>
+          <w:p>
+            <w:r>
+              <w:t>Uživatel</w:t>
+            </w:r>
+          </w:p>
+        </w:tc>
+        <w:tc>
+          <w:tcPr>
+            <w:tcW w:w="0" w:type="auto"/>
+          </w:tcPr>
+          <w:p>
+            <w:r>
+              <w:t xml:space="preserve">Uživatel si zobrazí stránku </w:t>
+            </w:r>
+            <w:r>
+              <w:t>s lezeckými cestami</w:t>
+            </w:r>
+          </w:p>
+        </w:tc>
+      </w:tr>
+      <w:tr>
+        <w:trPr>
+          <w:cantSplit/>
+          <w:trHeight w:val="374"/>
+          <w:jc w:val="center"/>
+        </w:trPr>
+        <w:tc>
+          <w:tcPr>
+            <w:tcW w:w="835" w:type="pct"/>
+          </w:tcPr>
+          <w:p>
+            <w:r>
+              <w:t>2</w:t>
+            </w:r>
+          </w:p>
+        </w:tc>
+        <w:tc>
+          <w:tcPr>
+            <w:tcW w:w="898" w:type="pct"/>
+          </w:tcPr>
+          <w:p>
+            <w:r>
+              <w:t>Systém</w:t>
+            </w:r>
+          </w:p>
+        </w:tc>
+        <w:tc>
+          <w:tcPr>
+            <w:tcW w:w="0" w:type="auto"/>
+          </w:tcPr>
+          <w:p>
+            <w:r>
+              <w:t>Systém zobrazí uživateli stránku</w:t>
+            </w:r>
+            <w:r>
+              <w:t xml:space="preserve"> </w:t>
+            </w:r>
+            <w:r>
+              <w:t>s lezeckými cestami</w:t>
+            </w:r>
+          </w:p>
+        </w:tc>
+      </w:tr>
+      <w:tr>
+        <w:trPr>
+          <w:cantSplit/>
+          <w:trHeight w:val="374"/>
+          <w:jc w:val="center"/>
+        </w:trPr>
+        <w:tc>
+          <w:tcPr>
+            <w:tcW w:w="835" w:type="pct"/>
+          </w:tcPr>
+          <w:p>
+            <w:r>
+              <w:t>3</w:t>
+            </w:r>
+          </w:p>
+        </w:tc>
+        <w:tc>
+          <w:tcPr>
+            <w:tcW w:w="898" w:type="pct"/>
+          </w:tcPr>
+          <w:p>
+            <w:r>
+              <w:t>Uživatel</w:t>
+            </w:r>
+          </w:p>
+        </w:tc>
+        <w:tc>
+          <w:tcPr>
+            <w:tcW w:w="0" w:type="auto"/>
+          </w:tcPr>
+          <w:p>
+            <w:r>
+              <w:t>Uživatel vybere z nabídky možností svůj výběr (obtížnost, dostupnost, typ atd.)</w:t>
+            </w:r>
+          </w:p>
+        </w:tc>
+      </w:tr>
+      <w:tr>
+        <w:trPr>
+          <w:cantSplit/>
+          <w:trHeight w:val="374"/>
+          <w:jc w:val="center"/>
+        </w:trPr>
+        <w:tc>
+          <w:tcPr>
+            <w:tcW w:w="835" w:type="pct"/>
+          </w:tcPr>
+          <w:p>
+            <w:r>
+              <w:t>4</w:t>
+            </w:r>
+          </w:p>
+        </w:tc>
+        <w:tc>
+          <w:tcPr>
+            <w:tcW w:w="898" w:type="pct"/>
+          </w:tcPr>
+          <w:p>
+            <w:r>
+              <w:t>Systém</w:t>
+            </w:r>
+          </w:p>
+        </w:tc>
+        <w:tc>
+          <w:tcPr>
+            <w:tcW w:w="0" w:type="auto"/>
+          </w:tcPr>
+          <w:p>
+            <w:r>
+              <w:t>Systém vyhledá cesty odpovídající filtru</w:t>
+            </w:r>
+          </w:p>
+        </w:tc>
+      </w:tr>
+      <w:tr>
+        <w:trPr>
+          <w:cantSplit/>
+          <w:trHeight w:val="374"/>
+          <w:jc w:val="center"/>
+        </w:trPr>
+        <w:tc>
+          <w:tcPr>
+            <w:tcW w:w="835" w:type="pct"/>
+          </w:tcPr>
+          <w:p>
+            <w:r>
+              <w:t>5</w:t>
+            </w:r>
+          </w:p>
+        </w:tc>
+        <w:tc>
+          <w:tcPr>
+            <w:tcW w:w="898" w:type="pct"/>
+          </w:tcPr>
+          <w:p>
+            <w:r>
+              <w:t>Systém</w:t>
+            </w:r>
+          </w:p>
+        </w:tc>
+        <w:tc>
+          <w:tcPr>
+            <w:tcW w:w="0" w:type="auto"/>
+          </w:tcPr>
+          <w:p>
+            <w:r>
+              <w:t>Systém uživateli zobrazí vyfiltrované lezecké cesty</w:t>
+            </w:r>
+          </w:p>
+        </w:tc>
+      </w:tr>
+    </w:tbl>
+    <w:p/>
+    <w:p>
+      <w:pPr>
         <w:pStyle w:val="Nadpis2"/>
       </w:pPr>
-      <w:bookmarkStart w:id="12" w:name="_Toc6230020"/>
       <w:r>
         <w:t>Realizace požadavků</w:t>
       </w:r>
@@ -8871,7 +11028,7 @@
 </file>
 
 <file path=word/endnotes.xml><?xml version="1.0" encoding="utf-8"?>
-<w:endnotes xmlns:wpc="http://schemas.microsoft.com/office/word/2010/wordprocessingCanvas" xmlns:cx="http://schemas.microsoft.com/office/drawing/2014/chartex" xmlns:cx1="http://schemas.microsoft.com/office/drawing/2015/9/8/chartex" xmlns:cx2="http://schemas.microsoft.com/office/drawing/2015/10/21/chartex" xmlns:cx3="http://schemas.microsoft.com/office/drawing/2016/5/9/chartex" xmlns:cx4="http://schemas.microsoft.com/office/drawing/2016/5/10/chartex" xmlns:cx5="http://schemas.microsoft.com/office/drawing/2016/5/11/chartex" xmlns:cx6="http://schemas.microsoft.com/office/drawing/2016/5/12/chartex" xmlns:cx7="http://schemas.microsoft.com/office/drawing/2016/5/13/chartex" xmlns:cx8="http://schemas.microsoft.com/office/drawing/2016/5/14/chartex" xmlns:mc="http://schemas.openxmlformats.org/markup-compatibility/2006" xmlns:aink="http://schemas.microsoft.com/office/drawing/2016/ink" xmlns:am3d="http://schemas.microsoft.com/office/drawing/2017/model3d" xmlns:o="urn:schemas-microsoft-com:office:office" xmlns:oel="http://schemas.microsoft.com/office/2019/extlst" xmlns:r="http://schemas.openxmlformats.org/officeDocument/2006/relationships" xmlns:m="http://schemas.openxmlformats.org/officeDocument/2006/math" xmlns:v="urn:schemas-microsoft-com:vml" xmlns:wp14="http://schemas.microsoft.com/office/word/2010/wordprocessingDrawing" xmlns:wp="http://schemas.openxmlformats.org/drawingml/2006/wordprocessingDrawing" xmlns:w10="urn:schemas-microsoft-com:office:word" xmlns:w="http://schemas.openxmlformats.org/wordprocessingml/2006/main" xmlns:w14="http://schemas.microsoft.com/office/word/2010/wordml" xmlns:w15="http://schemas.microsoft.com/office/word/2012/wordml" xmlns:w16cex="http://schemas.microsoft.com/office/word/2018/wordml/cex" xmlns:w16cid="http://schemas.microsoft.com/office/word/2016/wordml/cid" xmlns:w16="http://schemas.microsoft.com/office/word/2018/wordml" xmlns:w16du="http://schemas.microsoft.com/office/word/2023/wordml/word16du" xmlns:w16sdtdh="http://schemas.microsoft.com/office/word/2020/wordml/sdtdatahash" xmlns:w16se="http://schemas.microsoft.com/office/word/2015/wordml/symex" xmlns:wpg="http://schemas.microsoft.com/office/word/2010/wordprocessingGroup" xmlns:wpi="http://schemas.microsoft.com/office/word/2010/wordprocessingInk" xmlns:wne="http://schemas.microsoft.com/office/word/2006/wordml" xmlns:wps="http://schemas.microsoft.com/office/word/2010/wordprocessingShape" mc:Ignorable="w14 w15 w16se w16cid w16 w16cex w16sdtdh w16du wp14">
+<w:endnotes xmlns:wpc="http://schemas.microsoft.com/office/word/2010/wordprocessingCanvas" xmlns:cx="http://schemas.microsoft.com/office/drawing/2014/chartex" xmlns:cx1="http://schemas.microsoft.com/office/drawing/2015/9/8/chartex" xmlns:cx2="http://schemas.microsoft.com/office/drawing/2015/10/21/chartex" xmlns:cx3="http://schemas.microsoft.com/office/drawing/2016/5/9/chartex" xmlns:cx4="http://schemas.microsoft.com/office/drawing/2016/5/10/chartex" xmlns:cx5="http://schemas.microsoft.com/office/drawing/2016/5/11/chartex" xmlns:cx6="http://schemas.microsoft.com/office/drawing/2016/5/12/chartex" xmlns:cx7="http://schemas.microsoft.com/office/drawing/2016/5/13/chartex" xmlns:cx8="http://schemas.microsoft.com/office/drawing/2016/5/14/chartex" xmlns:mc="http://schemas.openxmlformats.org/markup-compatibility/2006" xmlns:aink="http://schemas.microsoft.com/office/drawing/2016/ink" xmlns:am3d="http://schemas.microsoft.com/office/drawing/2017/model3d" xmlns:o="urn:schemas-microsoft-com:office:office" xmlns:oel="http://schemas.microsoft.com/office/2019/extlst" xmlns:r="http://schemas.openxmlformats.org/officeDocument/2006/relationships" xmlns:m="http://schemas.openxmlformats.org/officeDocument/2006/math" xmlns:v="urn:schemas-microsoft-com:vml" xmlns:wp14="http://schemas.microsoft.com/office/word/2010/wordprocessingDrawing" xmlns:wp="http://schemas.openxmlformats.org/drawingml/2006/wordprocessingDrawing" xmlns:w10="urn:schemas-microsoft-com:office:word" xmlns:w="http://schemas.openxmlformats.org/wordprocessingml/2006/main" xmlns:w14="http://schemas.microsoft.com/office/word/2010/wordml" xmlns:w15="http://schemas.microsoft.com/office/word/2012/wordml" xmlns:w16cex="http://schemas.microsoft.com/office/word/2018/wordml/cex" xmlns:w16cid="http://schemas.microsoft.com/office/word/2016/wordml/cid" xmlns:w16="http://schemas.microsoft.com/office/word/2018/wordml" xmlns:w16sdtdh="http://schemas.microsoft.com/office/word/2020/wordml/sdtdatahash" xmlns:w16se="http://schemas.microsoft.com/office/word/2015/wordml/symex" xmlns:wpg="http://schemas.microsoft.com/office/word/2010/wordprocessingGroup" xmlns:wpi="http://schemas.microsoft.com/office/word/2010/wordprocessingInk" xmlns:wne="http://schemas.microsoft.com/office/word/2006/wordml" xmlns:wps="http://schemas.microsoft.com/office/word/2010/wordprocessingShape" mc:Ignorable="w14 w15 w16se w16cid w16 w16cex w16sdtdh wp14">
   <w:endnote w:type="separator" w:id="-1">
     <w:p>
       <w:r>
@@ -8890,7 +11047,7 @@
 </file>
 
 <file path=word/footer1.xml><?xml version="1.0" encoding="utf-8"?>
-<w:ftr xmlns:wpc="http://schemas.microsoft.com/office/word/2010/wordprocessingCanvas" xmlns:cx="http://schemas.microsoft.com/office/drawing/2014/chartex" xmlns:cx1="http://schemas.microsoft.com/office/drawing/2015/9/8/chartex" xmlns:cx2="http://schemas.microsoft.com/office/drawing/2015/10/21/chartex" xmlns:cx3="http://schemas.microsoft.com/office/drawing/2016/5/9/chartex" xmlns:cx4="http://schemas.microsoft.com/office/drawing/2016/5/10/chartex" xmlns:cx5="http://schemas.microsoft.com/office/drawing/2016/5/11/chartex" xmlns:cx6="http://schemas.microsoft.com/office/drawing/2016/5/12/chartex" xmlns:cx7="http://schemas.microsoft.com/office/drawing/2016/5/13/chartex" xmlns:cx8="http://schemas.microsoft.com/office/drawing/2016/5/14/chartex" xmlns:mc="http://schemas.openxmlformats.org/markup-compatibility/2006" xmlns:aink="http://schemas.microsoft.com/office/drawing/2016/ink" xmlns:am3d="http://schemas.microsoft.com/office/drawing/2017/model3d" xmlns:o="urn:schemas-microsoft-com:office:office" xmlns:oel="http://schemas.microsoft.com/office/2019/extlst" xmlns:r="http://schemas.openxmlformats.org/officeDocument/2006/relationships" xmlns:m="http://schemas.openxmlformats.org/officeDocument/2006/math" xmlns:v="urn:schemas-microsoft-com:vml" xmlns:wp14="http://schemas.microsoft.com/office/word/2010/wordprocessingDrawing" xmlns:wp="http://schemas.openxmlformats.org/drawingml/2006/wordprocessingDrawing" xmlns:w10="urn:schemas-microsoft-com:office:word" xmlns:w="http://schemas.openxmlformats.org/wordprocessingml/2006/main" xmlns:w14="http://schemas.microsoft.com/office/word/2010/wordml" xmlns:w15="http://schemas.microsoft.com/office/word/2012/wordml" xmlns:w16cex="http://schemas.microsoft.com/office/word/2018/wordml/cex" xmlns:w16cid="http://schemas.microsoft.com/office/word/2016/wordml/cid" xmlns:w16="http://schemas.microsoft.com/office/word/2018/wordml" xmlns:w16du="http://schemas.microsoft.com/office/word/2023/wordml/word16du" xmlns:w16sdtdh="http://schemas.microsoft.com/office/word/2020/wordml/sdtdatahash" xmlns:w16se="http://schemas.microsoft.com/office/word/2015/wordml/symex" xmlns:wpg="http://schemas.microsoft.com/office/word/2010/wordprocessingGroup" xmlns:wpi="http://schemas.microsoft.com/office/word/2010/wordprocessingInk" xmlns:wne="http://schemas.microsoft.com/office/word/2006/wordml" xmlns:wps="http://schemas.microsoft.com/office/word/2010/wordprocessingShape" mc:Ignorable="w14 w15 w16se w16cid w16 w16cex w16sdtdh w16du wp14">
+<w:ftr xmlns:wpc="http://schemas.microsoft.com/office/word/2010/wordprocessingCanvas" xmlns:cx="http://schemas.microsoft.com/office/drawing/2014/chartex" xmlns:cx1="http://schemas.microsoft.com/office/drawing/2015/9/8/chartex" xmlns:cx2="http://schemas.microsoft.com/office/drawing/2015/10/21/chartex" xmlns:cx3="http://schemas.microsoft.com/office/drawing/2016/5/9/chartex" xmlns:cx4="http://schemas.microsoft.com/office/drawing/2016/5/10/chartex" xmlns:cx5="http://schemas.microsoft.com/office/drawing/2016/5/11/chartex" xmlns:cx6="http://schemas.microsoft.com/office/drawing/2016/5/12/chartex" xmlns:cx7="http://schemas.microsoft.com/office/drawing/2016/5/13/chartex" xmlns:cx8="http://schemas.microsoft.com/office/drawing/2016/5/14/chartex" xmlns:mc="http://schemas.openxmlformats.org/markup-compatibility/2006" xmlns:aink="http://schemas.microsoft.com/office/drawing/2016/ink" xmlns:am3d="http://schemas.microsoft.com/office/drawing/2017/model3d" xmlns:o="urn:schemas-microsoft-com:office:office" xmlns:oel="http://schemas.microsoft.com/office/2019/extlst" xmlns:r="http://schemas.openxmlformats.org/officeDocument/2006/relationships" xmlns:m="http://schemas.openxmlformats.org/officeDocument/2006/math" xmlns:v="urn:schemas-microsoft-com:vml" xmlns:wp14="http://schemas.microsoft.com/office/word/2010/wordprocessingDrawing" xmlns:wp="http://schemas.openxmlformats.org/drawingml/2006/wordprocessingDrawing" xmlns:w10="urn:schemas-microsoft-com:office:word" xmlns:w="http://schemas.openxmlformats.org/wordprocessingml/2006/main" xmlns:w14="http://schemas.microsoft.com/office/word/2010/wordml" xmlns:w15="http://schemas.microsoft.com/office/word/2012/wordml" xmlns:w16cex="http://schemas.microsoft.com/office/word/2018/wordml/cex" xmlns:w16cid="http://schemas.microsoft.com/office/word/2016/wordml/cid" xmlns:w16="http://schemas.microsoft.com/office/word/2018/wordml" xmlns:w16sdtdh="http://schemas.microsoft.com/office/word/2020/wordml/sdtdatahash" xmlns:w16se="http://schemas.microsoft.com/office/word/2015/wordml/symex" xmlns:wpg="http://schemas.microsoft.com/office/word/2010/wordprocessingGroup" xmlns:wpi="http://schemas.microsoft.com/office/word/2010/wordprocessingInk" xmlns:wne="http://schemas.microsoft.com/office/word/2006/wordml" xmlns:wps="http://schemas.microsoft.com/office/word/2010/wordprocessingShape" mc:Ignorable="w14 w15 w16se w16cid w16 w16cex w16sdtdh wp14">
   <w:sdt>
     <w:sdtPr>
       <w:rPr>
@@ -8942,7 +11099,7 @@
 </file>
 
 <file path=word/footer2.xml><?xml version="1.0" encoding="utf-8"?>
-<w:ftr xmlns:wpc="http://schemas.microsoft.com/office/word/2010/wordprocessingCanvas" xmlns:cx="http://schemas.microsoft.com/office/drawing/2014/chartex" xmlns:cx1="http://schemas.microsoft.com/office/drawing/2015/9/8/chartex" xmlns:cx2="http://schemas.microsoft.com/office/drawing/2015/10/21/chartex" xmlns:cx3="http://schemas.microsoft.com/office/drawing/2016/5/9/chartex" xmlns:cx4="http://schemas.microsoft.com/office/drawing/2016/5/10/chartex" xmlns:cx5="http://schemas.microsoft.com/office/drawing/2016/5/11/chartex" xmlns:cx6="http://schemas.microsoft.com/office/drawing/2016/5/12/chartex" xmlns:cx7="http://schemas.microsoft.com/office/drawing/2016/5/13/chartex" xmlns:cx8="http://schemas.microsoft.com/office/drawing/2016/5/14/chartex" xmlns:mc="http://schemas.openxmlformats.org/markup-compatibility/2006" xmlns:aink="http://schemas.microsoft.com/office/drawing/2016/ink" xmlns:am3d="http://schemas.microsoft.com/office/drawing/2017/model3d" xmlns:o="urn:schemas-microsoft-com:office:office" xmlns:oel="http://schemas.microsoft.com/office/2019/extlst" xmlns:r="http://schemas.openxmlformats.org/officeDocument/2006/relationships" xmlns:m="http://schemas.openxmlformats.org/officeDocument/2006/math" xmlns:v="urn:schemas-microsoft-com:vml" xmlns:wp14="http://schemas.microsoft.com/office/word/2010/wordprocessingDrawing" xmlns:wp="http://schemas.openxmlformats.org/drawingml/2006/wordprocessingDrawing" xmlns:w10="urn:schemas-microsoft-com:office:word" xmlns:w="http://schemas.openxmlformats.org/wordprocessingml/2006/main" xmlns:w14="http://schemas.microsoft.com/office/word/2010/wordml" xmlns:w15="http://schemas.microsoft.com/office/word/2012/wordml" xmlns:w16cex="http://schemas.microsoft.com/office/word/2018/wordml/cex" xmlns:w16cid="http://schemas.microsoft.com/office/word/2016/wordml/cid" xmlns:w16="http://schemas.microsoft.com/office/word/2018/wordml" xmlns:w16du="http://schemas.microsoft.com/office/word/2023/wordml/word16du" xmlns:w16sdtdh="http://schemas.microsoft.com/office/word/2020/wordml/sdtdatahash" xmlns:w16se="http://schemas.microsoft.com/office/word/2015/wordml/symex" xmlns:wpg="http://schemas.microsoft.com/office/word/2010/wordprocessingGroup" xmlns:wpi="http://schemas.microsoft.com/office/word/2010/wordprocessingInk" xmlns:wne="http://schemas.microsoft.com/office/word/2006/wordml" xmlns:wps="http://schemas.microsoft.com/office/word/2010/wordprocessingShape" mc:Ignorable="w14 w15 w16se w16cid w16 w16cex w16sdtdh w16du wp14">
+<w:ftr xmlns:wpc="http://schemas.microsoft.com/office/word/2010/wordprocessingCanvas" xmlns:cx="http://schemas.microsoft.com/office/drawing/2014/chartex" xmlns:cx1="http://schemas.microsoft.com/office/drawing/2015/9/8/chartex" xmlns:cx2="http://schemas.microsoft.com/office/drawing/2015/10/21/chartex" xmlns:cx3="http://schemas.microsoft.com/office/drawing/2016/5/9/chartex" xmlns:cx4="http://schemas.microsoft.com/office/drawing/2016/5/10/chartex" xmlns:cx5="http://schemas.microsoft.com/office/drawing/2016/5/11/chartex" xmlns:cx6="http://schemas.microsoft.com/office/drawing/2016/5/12/chartex" xmlns:cx7="http://schemas.microsoft.com/office/drawing/2016/5/13/chartex" xmlns:cx8="http://schemas.microsoft.com/office/drawing/2016/5/14/chartex" xmlns:mc="http://schemas.openxmlformats.org/markup-compatibility/2006" xmlns:aink="http://schemas.microsoft.com/office/drawing/2016/ink" xmlns:am3d="http://schemas.microsoft.com/office/drawing/2017/model3d" xmlns:o="urn:schemas-microsoft-com:office:office" xmlns:oel="http://schemas.microsoft.com/office/2019/extlst" xmlns:r="http://schemas.openxmlformats.org/officeDocument/2006/relationships" xmlns:m="http://schemas.openxmlformats.org/officeDocument/2006/math" xmlns:v="urn:schemas-microsoft-com:vml" xmlns:wp14="http://schemas.microsoft.com/office/word/2010/wordprocessingDrawing" xmlns:wp="http://schemas.openxmlformats.org/drawingml/2006/wordprocessingDrawing" xmlns:w10="urn:schemas-microsoft-com:office:word" xmlns:w="http://schemas.openxmlformats.org/wordprocessingml/2006/main" xmlns:w14="http://schemas.microsoft.com/office/word/2010/wordml" xmlns:w15="http://schemas.microsoft.com/office/word/2012/wordml" xmlns:w16cex="http://schemas.microsoft.com/office/word/2018/wordml/cex" xmlns:w16cid="http://schemas.microsoft.com/office/word/2016/wordml/cid" xmlns:w16="http://schemas.microsoft.com/office/word/2018/wordml" xmlns:w16sdtdh="http://schemas.microsoft.com/office/word/2020/wordml/sdtdatahash" xmlns:w16se="http://schemas.microsoft.com/office/word/2015/wordml/symex" xmlns:wpg="http://schemas.microsoft.com/office/word/2010/wordprocessingGroup" xmlns:wpi="http://schemas.microsoft.com/office/word/2010/wordprocessingInk" xmlns:wne="http://schemas.microsoft.com/office/word/2006/wordml" xmlns:wps="http://schemas.microsoft.com/office/word/2010/wordprocessingShape" mc:Ignorable="w14 w15 w16se w16cid w16 w16cex w16sdtdh wp14">
   <w:sdt>
     <w:sdtPr>
       <w:rPr>
@@ -9007,7 +11164,7 @@
 </file>
 
 <file path=word/footer3.xml><?xml version="1.0" encoding="utf-8"?>
-<w:ftr xmlns:wpc="http://schemas.microsoft.com/office/word/2010/wordprocessingCanvas" xmlns:cx="http://schemas.microsoft.com/office/drawing/2014/chartex" xmlns:cx1="http://schemas.microsoft.com/office/drawing/2015/9/8/chartex" xmlns:cx2="http://schemas.microsoft.com/office/drawing/2015/10/21/chartex" xmlns:cx3="http://schemas.microsoft.com/office/drawing/2016/5/9/chartex" xmlns:cx4="http://schemas.microsoft.com/office/drawing/2016/5/10/chartex" xmlns:cx5="http://schemas.microsoft.com/office/drawing/2016/5/11/chartex" xmlns:cx6="http://schemas.microsoft.com/office/drawing/2016/5/12/chartex" xmlns:cx7="http://schemas.microsoft.com/office/drawing/2016/5/13/chartex" xmlns:cx8="http://schemas.microsoft.com/office/drawing/2016/5/14/chartex" xmlns:mc="http://schemas.openxmlformats.org/markup-compatibility/2006" xmlns:aink="http://schemas.microsoft.com/office/drawing/2016/ink" xmlns:am3d="http://schemas.microsoft.com/office/drawing/2017/model3d" xmlns:o="urn:schemas-microsoft-com:office:office" xmlns:oel="http://schemas.microsoft.com/office/2019/extlst" xmlns:r="http://schemas.openxmlformats.org/officeDocument/2006/relationships" xmlns:m="http://schemas.openxmlformats.org/officeDocument/2006/math" xmlns:v="urn:schemas-microsoft-com:vml" xmlns:wp14="http://schemas.microsoft.com/office/word/2010/wordprocessingDrawing" xmlns:wp="http://schemas.openxmlformats.org/drawingml/2006/wordprocessingDrawing" xmlns:w10="urn:schemas-microsoft-com:office:word" xmlns:w="http://schemas.openxmlformats.org/wordprocessingml/2006/main" xmlns:w14="http://schemas.microsoft.com/office/word/2010/wordml" xmlns:w15="http://schemas.microsoft.com/office/word/2012/wordml" xmlns:w16cex="http://schemas.microsoft.com/office/word/2018/wordml/cex" xmlns:w16cid="http://schemas.microsoft.com/office/word/2016/wordml/cid" xmlns:w16="http://schemas.microsoft.com/office/word/2018/wordml" xmlns:w16du="http://schemas.microsoft.com/office/word/2023/wordml/word16du" xmlns:w16sdtdh="http://schemas.microsoft.com/office/word/2020/wordml/sdtdatahash" xmlns:w16se="http://schemas.microsoft.com/office/word/2015/wordml/symex" xmlns:wpg="http://schemas.microsoft.com/office/word/2010/wordprocessingGroup" xmlns:wpi="http://schemas.microsoft.com/office/word/2010/wordprocessingInk" xmlns:wne="http://schemas.microsoft.com/office/word/2006/wordml" xmlns:wps="http://schemas.microsoft.com/office/word/2010/wordprocessingShape" mc:Ignorable="w14 w15 w16se w16cid w16 w16cex w16sdtdh w16du wp14">
+<w:ftr xmlns:wpc="http://schemas.microsoft.com/office/word/2010/wordprocessingCanvas" xmlns:cx="http://schemas.microsoft.com/office/drawing/2014/chartex" xmlns:cx1="http://schemas.microsoft.com/office/drawing/2015/9/8/chartex" xmlns:cx2="http://schemas.microsoft.com/office/drawing/2015/10/21/chartex" xmlns:cx3="http://schemas.microsoft.com/office/drawing/2016/5/9/chartex" xmlns:cx4="http://schemas.microsoft.com/office/drawing/2016/5/10/chartex" xmlns:cx5="http://schemas.microsoft.com/office/drawing/2016/5/11/chartex" xmlns:cx6="http://schemas.microsoft.com/office/drawing/2016/5/12/chartex" xmlns:cx7="http://schemas.microsoft.com/office/drawing/2016/5/13/chartex" xmlns:cx8="http://schemas.microsoft.com/office/drawing/2016/5/14/chartex" xmlns:mc="http://schemas.openxmlformats.org/markup-compatibility/2006" xmlns:aink="http://schemas.microsoft.com/office/drawing/2016/ink" xmlns:am3d="http://schemas.microsoft.com/office/drawing/2017/model3d" xmlns:o="urn:schemas-microsoft-com:office:office" xmlns:oel="http://schemas.microsoft.com/office/2019/extlst" xmlns:r="http://schemas.openxmlformats.org/officeDocument/2006/relationships" xmlns:m="http://schemas.openxmlformats.org/officeDocument/2006/math" xmlns:v="urn:schemas-microsoft-com:vml" xmlns:wp14="http://schemas.microsoft.com/office/word/2010/wordprocessingDrawing" xmlns:wp="http://schemas.openxmlformats.org/drawingml/2006/wordprocessingDrawing" xmlns:w10="urn:schemas-microsoft-com:office:word" xmlns:w="http://schemas.openxmlformats.org/wordprocessingml/2006/main" xmlns:w14="http://schemas.microsoft.com/office/word/2010/wordml" xmlns:w15="http://schemas.microsoft.com/office/word/2012/wordml" xmlns:w16cex="http://schemas.microsoft.com/office/word/2018/wordml/cex" xmlns:w16cid="http://schemas.microsoft.com/office/word/2016/wordml/cid" xmlns:w16="http://schemas.microsoft.com/office/word/2018/wordml" xmlns:w16sdtdh="http://schemas.microsoft.com/office/word/2020/wordml/sdtdatahash" xmlns:w16se="http://schemas.microsoft.com/office/word/2015/wordml/symex" xmlns:wpg="http://schemas.microsoft.com/office/word/2010/wordprocessingGroup" xmlns:wpi="http://schemas.microsoft.com/office/word/2010/wordprocessingInk" xmlns:wne="http://schemas.microsoft.com/office/word/2006/wordml" xmlns:wps="http://schemas.microsoft.com/office/word/2010/wordprocessingShape" mc:Ignorable="w14 w15 w16se w16cid w16 w16cex w16sdtdh wp14">
   <w:sdt>
     <w:sdtPr>
       <w:rPr>
@@ -9059,7 +11216,7 @@
 </file>
 
 <file path=word/footer4.xml><?xml version="1.0" encoding="utf-8"?>
-<w:ftr xmlns:wpc="http://schemas.microsoft.com/office/word/2010/wordprocessingCanvas" xmlns:cx="http://schemas.microsoft.com/office/drawing/2014/chartex" xmlns:cx1="http://schemas.microsoft.com/office/drawing/2015/9/8/chartex" xmlns:cx2="http://schemas.microsoft.com/office/drawing/2015/10/21/chartex" xmlns:cx3="http://schemas.microsoft.com/office/drawing/2016/5/9/chartex" xmlns:cx4="http://schemas.microsoft.com/office/drawing/2016/5/10/chartex" xmlns:cx5="http://schemas.microsoft.com/office/drawing/2016/5/11/chartex" xmlns:cx6="http://schemas.microsoft.com/office/drawing/2016/5/12/chartex" xmlns:cx7="http://schemas.microsoft.com/office/drawing/2016/5/13/chartex" xmlns:cx8="http://schemas.microsoft.com/office/drawing/2016/5/14/chartex" xmlns:mc="http://schemas.openxmlformats.org/markup-compatibility/2006" xmlns:aink="http://schemas.microsoft.com/office/drawing/2016/ink" xmlns:am3d="http://schemas.microsoft.com/office/drawing/2017/model3d" xmlns:o="urn:schemas-microsoft-com:office:office" xmlns:oel="http://schemas.microsoft.com/office/2019/extlst" xmlns:r="http://schemas.openxmlformats.org/officeDocument/2006/relationships" xmlns:m="http://schemas.openxmlformats.org/officeDocument/2006/math" xmlns:v="urn:schemas-microsoft-com:vml" xmlns:wp14="http://schemas.microsoft.com/office/word/2010/wordprocessingDrawing" xmlns:wp="http://schemas.openxmlformats.org/drawingml/2006/wordprocessingDrawing" xmlns:w10="urn:schemas-microsoft-com:office:word" xmlns:w="http://schemas.openxmlformats.org/wordprocessingml/2006/main" xmlns:w14="http://schemas.microsoft.com/office/word/2010/wordml" xmlns:w15="http://schemas.microsoft.com/office/word/2012/wordml" xmlns:w16cex="http://schemas.microsoft.com/office/word/2018/wordml/cex" xmlns:w16cid="http://schemas.microsoft.com/office/word/2016/wordml/cid" xmlns:w16="http://schemas.microsoft.com/office/word/2018/wordml" xmlns:w16du="http://schemas.microsoft.com/office/word/2023/wordml/word16du" xmlns:w16sdtdh="http://schemas.microsoft.com/office/word/2020/wordml/sdtdatahash" xmlns:w16se="http://schemas.microsoft.com/office/word/2015/wordml/symex" xmlns:wpg="http://schemas.microsoft.com/office/word/2010/wordprocessingGroup" xmlns:wpi="http://schemas.microsoft.com/office/word/2010/wordprocessingInk" xmlns:wne="http://schemas.microsoft.com/office/word/2006/wordml" xmlns:wps="http://schemas.microsoft.com/office/word/2010/wordprocessingShape" mc:Ignorable="w14 w15 w16se w16cid w16 w16cex w16sdtdh w16du wp14">
+<w:ftr xmlns:wpc="http://schemas.microsoft.com/office/word/2010/wordprocessingCanvas" xmlns:cx="http://schemas.microsoft.com/office/drawing/2014/chartex" xmlns:cx1="http://schemas.microsoft.com/office/drawing/2015/9/8/chartex" xmlns:cx2="http://schemas.microsoft.com/office/drawing/2015/10/21/chartex" xmlns:cx3="http://schemas.microsoft.com/office/drawing/2016/5/9/chartex" xmlns:cx4="http://schemas.microsoft.com/office/drawing/2016/5/10/chartex" xmlns:cx5="http://schemas.microsoft.com/office/drawing/2016/5/11/chartex" xmlns:cx6="http://schemas.microsoft.com/office/drawing/2016/5/12/chartex" xmlns:cx7="http://schemas.microsoft.com/office/drawing/2016/5/13/chartex" xmlns:cx8="http://schemas.microsoft.com/office/drawing/2016/5/14/chartex" xmlns:mc="http://schemas.openxmlformats.org/markup-compatibility/2006" xmlns:aink="http://schemas.microsoft.com/office/drawing/2016/ink" xmlns:am3d="http://schemas.microsoft.com/office/drawing/2017/model3d" xmlns:o="urn:schemas-microsoft-com:office:office" xmlns:oel="http://schemas.microsoft.com/office/2019/extlst" xmlns:r="http://schemas.openxmlformats.org/officeDocument/2006/relationships" xmlns:m="http://schemas.openxmlformats.org/officeDocument/2006/math" xmlns:v="urn:schemas-microsoft-com:vml" xmlns:wp14="http://schemas.microsoft.com/office/word/2010/wordprocessingDrawing" xmlns:wp="http://schemas.openxmlformats.org/drawingml/2006/wordprocessingDrawing" xmlns:w10="urn:schemas-microsoft-com:office:word" xmlns:w="http://schemas.openxmlformats.org/wordprocessingml/2006/main" xmlns:w14="http://schemas.microsoft.com/office/word/2010/wordml" xmlns:w15="http://schemas.microsoft.com/office/word/2012/wordml" xmlns:w16cex="http://schemas.microsoft.com/office/word/2018/wordml/cex" xmlns:w16cid="http://schemas.microsoft.com/office/word/2016/wordml/cid" xmlns:w16="http://schemas.microsoft.com/office/word/2018/wordml" xmlns:w16sdtdh="http://schemas.microsoft.com/office/word/2020/wordml/sdtdatahash" xmlns:w16se="http://schemas.microsoft.com/office/word/2015/wordml/symex" xmlns:wpg="http://schemas.microsoft.com/office/word/2010/wordprocessingGroup" xmlns:wpi="http://schemas.microsoft.com/office/word/2010/wordprocessingInk" xmlns:wne="http://schemas.microsoft.com/office/word/2006/wordml" xmlns:wps="http://schemas.microsoft.com/office/word/2010/wordprocessingShape" mc:Ignorable="w14 w15 w16se w16cid w16 w16cex w16sdtdh wp14">
   <w:sdt>
     <w:sdtPr>
       <w:rPr>
@@ -9124,7 +11281,7 @@
 </file>
 
 <file path=word/footnotes.xml><?xml version="1.0" encoding="utf-8"?>
-<w:footnotes xmlns:wpc="http://schemas.microsoft.com/office/word/2010/wordprocessingCanvas" xmlns:cx="http://schemas.microsoft.com/office/drawing/2014/chartex" xmlns:cx1="http://schemas.microsoft.com/office/drawing/2015/9/8/chartex" xmlns:cx2="http://schemas.microsoft.com/office/drawing/2015/10/21/chartex" xmlns:cx3="http://schemas.microsoft.com/office/drawing/2016/5/9/chartex" xmlns:cx4="http://schemas.microsoft.com/office/drawing/2016/5/10/chartex" xmlns:cx5="http://schemas.microsoft.com/office/drawing/2016/5/11/chartex" xmlns:cx6="http://schemas.microsoft.com/office/drawing/2016/5/12/chartex" xmlns:cx7="http://schemas.microsoft.com/office/drawing/2016/5/13/chartex" xmlns:cx8="http://schemas.microsoft.com/office/drawing/2016/5/14/chartex" xmlns:mc="http://schemas.openxmlformats.org/markup-compatibility/2006" xmlns:aink="http://schemas.microsoft.com/office/drawing/2016/ink" xmlns:am3d="http://schemas.microsoft.com/office/drawing/2017/model3d" xmlns:o="urn:schemas-microsoft-com:office:office" xmlns:oel="http://schemas.microsoft.com/office/2019/extlst" xmlns:r="http://schemas.openxmlformats.org/officeDocument/2006/relationships" xmlns:m="http://schemas.openxmlformats.org/officeDocument/2006/math" xmlns:v="urn:schemas-microsoft-com:vml" xmlns:wp14="http://schemas.microsoft.com/office/word/2010/wordprocessingDrawing" xmlns:wp="http://schemas.openxmlformats.org/drawingml/2006/wordprocessingDrawing" xmlns:w10="urn:schemas-microsoft-com:office:word" xmlns:w="http://schemas.openxmlformats.org/wordprocessingml/2006/main" xmlns:w14="http://schemas.microsoft.com/office/word/2010/wordml" xmlns:w15="http://schemas.microsoft.com/office/word/2012/wordml" xmlns:w16cex="http://schemas.microsoft.com/office/word/2018/wordml/cex" xmlns:w16cid="http://schemas.microsoft.com/office/word/2016/wordml/cid" xmlns:w16="http://schemas.microsoft.com/office/word/2018/wordml" xmlns:w16du="http://schemas.microsoft.com/office/word/2023/wordml/word16du" xmlns:w16sdtdh="http://schemas.microsoft.com/office/word/2020/wordml/sdtdatahash" xmlns:w16se="http://schemas.microsoft.com/office/word/2015/wordml/symex" xmlns:wpg="http://schemas.microsoft.com/office/word/2010/wordprocessingGroup" xmlns:wpi="http://schemas.microsoft.com/office/word/2010/wordprocessingInk" xmlns:wne="http://schemas.microsoft.com/office/word/2006/wordml" xmlns:wps="http://schemas.microsoft.com/office/word/2010/wordprocessingShape" mc:Ignorable="w14 w15 w16se w16cid w16 w16cex w16sdtdh w16du wp14">
+<w:footnotes xmlns:wpc="http://schemas.microsoft.com/office/word/2010/wordprocessingCanvas" xmlns:cx="http://schemas.microsoft.com/office/drawing/2014/chartex" xmlns:cx1="http://schemas.microsoft.com/office/drawing/2015/9/8/chartex" xmlns:cx2="http://schemas.microsoft.com/office/drawing/2015/10/21/chartex" xmlns:cx3="http://schemas.microsoft.com/office/drawing/2016/5/9/chartex" xmlns:cx4="http://schemas.microsoft.com/office/drawing/2016/5/10/chartex" xmlns:cx5="http://schemas.microsoft.com/office/drawing/2016/5/11/chartex" xmlns:cx6="http://schemas.microsoft.com/office/drawing/2016/5/12/chartex" xmlns:cx7="http://schemas.microsoft.com/office/drawing/2016/5/13/chartex" xmlns:cx8="http://schemas.microsoft.com/office/drawing/2016/5/14/chartex" xmlns:mc="http://schemas.openxmlformats.org/markup-compatibility/2006" xmlns:aink="http://schemas.microsoft.com/office/drawing/2016/ink" xmlns:am3d="http://schemas.microsoft.com/office/drawing/2017/model3d" xmlns:o="urn:schemas-microsoft-com:office:office" xmlns:oel="http://schemas.microsoft.com/office/2019/extlst" xmlns:r="http://schemas.openxmlformats.org/officeDocument/2006/relationships" xmlns:m="http://schemas.openxmlformats.org/officeDocument/2006/math" xmlns:v="urn:schemas-microsoft-com:vml" xmlns:wp14="http://schemas.microsoft.com/office/word/2010/wordprocessingDrawing" xmlns:wp="http://schemas.openxmlformats.org/drawingml/2006/wordprocessingDrawing" xmlns:w10="urn:schemas-microsoft-com:office:word" xmlns:w="http://schemas.openxmlformats.org/wordprocessingml/2006/main" xmlns:w14="http://schemas.microsoft.com/office/word/2010/wordml" xmlns:w15="http://schemas.microsoft.com/office/word/2012/wordml" xmlns:w16cex="http://schemas.microsoft.com/office/word/2018/wordml/cex" xmlns:w16cid="http://schemas.microsoft.com/office/word/2016/wordml/cid" xmlns:w16="http://schemas.microsoft.com/office/word/2018/wordml" xmlns:w16sdtdh="http://schemas.microsoft.com/office/word/2020/wordml/sdtdatahash" xmlns:w16se="http://schemas.microsoft.com/office/word/2015/wordml/symex" xmlns:wpg="http://schemas.microsoft.com/office/word/2010/wordprocessingGroup" xmlns:wpi="http://schemas.microsoft.com/office/word/2010/wordprocessingInk" xmlns:wne="http://schemas.microsoft.com/office/word/2006/wordml" xmlns:wps="http://schemas.microsoft.com/office/word/2010/wordprocessingShape" mc:Ignorable="w14 w15 w16se w16cid w16 w16cex w16sdtdh wp14">
   <w:footnote w:type="separator" w:id="-1">
     <w:p>
       <w:r>
@@ -9143,7 +11300,7 @@
 </file>
 
 <file path=word/numbering.xml><?xml version="1.0" encoding="utf-8"?>
-<w:numbering xmlns:wpc="http://schemas.microsoft.com/office/word/2010/wordprocessingCanvas" xmlns:cx="http://schemas.microsoft.com/office/drawing/2014/chartex" xmlns:cx1="http://schemas.microsoft.com/office/drawing/2015/9/8/chartex" xmlns:cx2="http://schemas.microsoft.com/office/drawing/2015/10/21/chartex" xmlns:cx3="http://schemas.microsoft.com/office/drawing/2016/5/9/chartex" xmlns:cx4="http://schemas.microsoft.com/office/drawing/2016/5/10/chartex" xmlns:cx5="http://schemas.microsoft.com/office/drawing/2016/5/11/chartex" xmlns:cx6="http://schemas.microsoft.com/office/drawing/2016/5/12/chartex" xmlns:cx7="http://schemas.microsoft.com/office/drawing/2016/5/13/chartex" xmlns:cx8="http://schemas.microsoft.com/office/drawing/2016/5/14/chartex" xmlns:mc="http://schemas.openxmlformats.org/markup-compatibility/2006" xmlns:aink="http://schemas.microsoft.com/office/drawing/2016/ink" xmlns:am3d="http://schemas.microsoft.com/office/drawing/2017/model3d" xmlns:o="urn:schemas-microsoft-com:office:office" xmlns:oel="http://schemas.microsoft.com/office/2019/extlst" xmlns:r="http://schemas.openxmlformats.org/officeDocument/2006/relationships" xmlns:m="http://schemas.openxmlformats.org/officeDocument/2006/math" xmlns:v="urn:schemas-microsoft-com:vml" xmlns:wp14="http://schemas.microsoft.com/office/word/2010/wordprocessingDrawing" xmlns:wp="http://schemas.openxmlformats.org/drawingml/2006/wordprocessingDrawing" xmlns:w10="urn:schemas-microsoft-com:office:word" xmlns:w="http://schemas.openxmlformats.org/wordprocessingml/2006/main" xmlns:w14="http://schemas.microsoft.com/office/word/2010/wordml" xmlns:w15="http://schemas.microsoft.com/office/word/2012/wordml" xmlns:w16cex="http://schemas.microsoft.com/office/word/2018/wordml/cex" xmlns:w16cid="http://schemas.microsoft.com/office/word/2016/wordml/cid" xmlns:w16="http://schemas.microsoft.com/office/word/2018/wordml" xmlns:w16du="http://schemas.microsoft.com/office/word/2023/wordml/word16du" xmlns:w16sdtdh="http://schemas.microsoft.com/office/word/2020/wordml/sdtdatahash" xmlns:w16se="http://schemas.microsoft.com/office/word/2015/wordml/symex" xmlns:wpg="http://schemas.microsoft.com/office/word/2010/wordprocessingGroup" xmlns:wpi="http://schemas.microsoft.com/office/word/2010/wordprocessingInk" xmlns:wne="http://schemas.microsoft.com/office/word/2006/wordml" xmlns:wps="http://schemas.microsoft.com/office/word/2010/wordprocessingShape" mc:Ignorable="w14 w15 w16se w16cid w16 w16cex w16sdtdh w16du wp14">
+<w:numbering xmlns:wpc="http://schemas.microsoft.com/office/word/2010/wordprocessingCanvas" xmlns:cx="http://schemas.microsoft.com/office/drawing/2014/chartex" xmlns:cx1="http://schemas.microsoft.com/office/drawing/2015/9/8/chartex" xmlns:cx2="http://schemas.microsoft.com/office/drawing/2015/10/21/chartex" xmlns:cx3="http://schemas.microsoft.com/office/drawing/2016/5/9/chartex" xmlns:cx4="http://schemas.microsoft.com/office/drawing/2016/5/10/chartex" xmlns:cx5="http://schemas.microsoft.com/office/drawing/2016/5/11/chartex" xmlns:cx6="http://schemas.microsoft.com/office/drawing/2016/5/12/chartex" xmlns:cx7="http://schemas.microsoft.com/office/drawing/2016/5/13/chartex" xmlns:cx8="http://schemas.microsoft.com/office/drawing/2016/5/14/chartex" xmlns:mc="http://schemas.openxmlformats.org/markup-compatibility/2006" xmlns:aink="http://schemas.microsoft.com/office/drawing/2016/ink" xmlns:am3d="http://schemas.microsoft.com/office/drawing/2017/model3d" xmlns:o="urn:schemas-microsoft-com:office:office" xmlns:oel="http://schemas.microsoft.com/office/2019/extlst" xmlns:r="http://schemas.openxmlformats.org/officeDocument/2006/relationships" xmlns:m="http://schemas.openxmlformats.org/officeDocument/2006/math" xmlns:v="urn:schemas-microsoft-com:vml" xmlns:wp14="http://schemas.microsoft.com/office/word/2010/wordprocessingDrawing" xmlns:wp="http://schemas.openxmlformats.org/drawingml/2006/wordprocessingDrawing" xmlns:w10="urn:schemas-microsoft-com:office:word" xmlns:w="http://schemas.openxmlformats.org/wordprocessingml/2006/main" xmlns:w14="http://schemas.microsoft.com/office/word/2010/wordml" xmlns:w15="http://schemas.microsoft.com/office/word/2012/wordml" xmlns:w16cex="http://schemas.microsoft.com/office/word/2018/wordml/cex" xmlns:w16cid="http://schemas.microsoft.com/office/word/2016/wordml/cid" xmlns:w16="http://schemas.microsoft.com/office/word/2018/wordml" xmlns:w16sdtdh="http://schemas.microsoft.com/office/word/2020/wordml/sdtdatahash" xmlns:w16se="http://schemas.microsoft.com/office/word/2015/wordml/symex" xmlns:wpg="http://schemas.microsoft.com/office/word/2010/wordprocessingGroup" xmlns:wpi="http://schemas.microsoft.com/office/word/2010/wordprocessingInk" xmlns:wne="http://schemas.microsoft.com/office/word/2006/wordml" xmlns:wps="http://schemas.microsoft.com/office/word/2010/wordprocessingShape" mc:Ignorable="w14 w15 w16se w16cid w16 w16cex w16sdtdh wp14">
   <w:abstractNum w:abstractNumId="0" w15:restartNumberingAfterBreak="0">
     <w:nsid w:val="026E5B26"/>
     <w:multiLevelType w:val="hybridMultilevel"/>
@@ -11685,7 +13842,7 @@
 </file>
 
 <file path=word/styles.xml><?xml version="1.0" encoding="utf-8"?>
-<w:styles xmlns:mc="http://schemas.openxmlformats.org/markup-compatibility/2006" xmlns:r="http://schemas.openxmlformats.org/officeDocument/2006/relationships" xmlns:w="http://schemas.openxmlformats.org/wordprocessingml/2006/main" xmlns:w14="http://schemas.microsoft.com/office/word/2010/wordml" xmlns:w15="http://schemas.microsoft.com/office/word/2012/wordml" xmlns:w16cex="http://schemas.microsoft.com/office/word/2018/wordml/cex" xmlns:w16cid="http://schemas.microsoft.com/office/word/2016/wordml/cid" xmlns:w16="http://schemas.microsoft.com/office/word/2018/wordml" xmlns:w16du="http://schemas.microsoft.com/office/word/2023/wordml/word16du" xmlns:w16sdtdh="http://schemas.microsoft.com/office/word/2020/wordml/sdtdatahash" xmlns:w16se="http://schemas.microsoft.com/office/word/2015/wordml/symex" mc:Ignorable="w14 w15 w16se w16cid w16 w16cex w16sdtdh w16du">
+<w:styles xmlns:mc="http://schemas.openxmlformats.org/markup-compatibility/2006" xmlns:r="http://schemas.openxmlformats.org/officeDocument/2006/relationships" xmlns:w="http://schemas.openxmlformats.org/wordprocessingml/2006/main" xmlns:w14="http://schemas.microsoft.com/office/word/2010/wordml" xmlns:w15="http://schemas.microsoft.com/office/word/2012/wordml" xmlns:w16cex="http://schemas.microsoft.com/office/word/2018/wordml/cex" xmlns:w16cid="http://schemas.microsoft.com/office/word/2016/wordml/cid" xmlns:w16="http://schemas.microsoft.com/office/word/2018/wordml" xmlns:w16sdtdh="http://schemas.microsoft.com/office/word/2020/wordml/sdtdatahash" xmlns:w16se="http://schemas.microsoft.com/office/word/2015/wordml/symex" mc:Ignorable="w14 w15 w16se w16cid w16 w16cex w16sdtdh">
   <w:docDefaults>
     <w:rPrDefault>
       <w:rPr>
@@ -12494,6 +14651,39 @@
       <w:szCs w:val="22"/>
     </w:rPr>
   </w:style>
+  <w:style w:type="paragraph" w:styleId="Nzev">
+    <w:name w:val="Title"/>
+    <w:basedOn w:val="Normln"/>
+    <w:next w:val="Normln"/>
+    <w:link w:val="NzevChar"/>
+    <w:uiPriority w:val="10"/>
+    <w:qFormat/>
+    <w:rsid w:val="00AC7270"/>
+    <w:pPr>
+      <w:contextualSpacing/>
+    </w:pPr>
+    <w:rPr>
+      <w:rFonts w:asciiTheme="majorHAnsi" w:eastAsiaTheme="majorEastAsia" w:hAnsiTheme="majorHAnsi" w:cstheme="majorBidi"/>
+      <w:spacing w:val="-10"/>
+      <w:kern w:val="28"/>
+      <w:sz w:val="56"/>
+      <w:szCs w:val="56"/>
+    </w:rPr>
+  </w:style>
+  <w:style w:type="character" w:customStyle="1" w:styleId="NzevChar">
+    <w:name w:val="Název Char"/>
+    <w:basedOn w:val="Standardnpsmoodstavce"/>
+    <w:link w:val="Nzev"/>
+    <w:uiPriority w:val="10"/>
+    <w:rsid w:val="00AC7270"/>
+    <w:rPr>
+      <w:rFonts w:asciiTheme="majorHAnsi" w:eastAsiaTheme="majorEastAsia" w:hAnsiTheme="majorHAnsi" w:cstheme="majorBidi"/>
+      <w:spacing w:val="-10"/>
+      <w:kern w:val="28"/>
+      <w:sz w:val="56"/>
+      <w:szCs w:val="56"/>
+    </w:rPr>
+  </w:style>
 </w:styles>
 </file>
 

</xml_diff>